<commit_message>
Report mostly written (conclusions still missing)
</commit_message>
<xml_diff>
--- a/doc/report-mars-craters.docx
+++ b/doc/report-mars-craters.docx
@@ -1232,7 +1232,26 @@
         <w:rPr>
           <w:lang w:val="en-US"/>
         </w:rPr>
-        <w:t xml:space="preserve"> based experiment had some common characteristic. First, it used the cv2 wrapper, loaded the input image file, processed the image with the results both being displayed on the screen and written to file. JPEG standard was used.  In some cases the detected craters could be saved as a .CSV file and the detected shapes exported to .SHP file.</w:t>
+        <w:t xml:space="preserve"> based experiment had some common characteristic. First, it used the cv2 wrapper, loaded the input </w:t>
+      </w:r>
+      <w:r>
+        <w:rPr>
+          <w:lang w:val="en-US"/>
+        </w:rPr>
+        <w:lastRenderedPageBreak/>
+        <w:t xml:space="preserve">image file, processed the image with the results both being displayed on the screen and written to file. JPEG </w:t>
+      </w:r>
+      <w:r>
+        <w:rPr>
+          <w:lang w:val="en-US"/>
+        </w:rPr>
+        <w:t>format</w:t>
+      </w:r>
+      <w:r>
+        <w:rPr>
+          <w:lang w:val="en-US"/>
+        </w:rPr>
+        <w:t xml:space="preserve"> was used.  In some cases the detected craters could be saved as a .CSV file and the detected shapes exported to .SHP file.</w:t>
       </w:r>
     </w:p>
     <w:p>
@@ -1246,23 +1265,2563 @@
         <w:rPr>
           <w:lang w:val="en-US"/>
         </w:rPr>
-        <w:t>In all cases the primary mechanism for detecting craters was Hough algorithm for detecting circles.</w:t>
+        <w:t xml:space="preserve">In all </w:t>
+      </w:r>
+      <w:r>
+        <w:rPr>
+          <w:lang w:val="en-US"/>
+        </w:rPr>
+        <w:t xml:space="preserve">cases the primary mechanism for detecting craters was </w:t>
+      </w:r>
+      <w:r>
+        <w:rPr>
+          <w:lang w:val="en-US"/>
+        </w:rPr>
+        <w:t xml:space="preserve">circle </w:t>
+      </w:r>
+      <w:r>
+        <w:rPr>
+          <w:lang w:val="en-US"/>
+        </w:rPr>
+        <w:t xml:space="preserve">Hough </w:t>
+      </w:r>
+      <w:r>
+        <w:rPr>
+          <w:lang w:val="en-US"/>
+        </w:rPr>
+        <w:t>transform (CHT) algorithm [</w:t>
+      </w:r>
+      <w:r>
+        <w:rPr>
+          <w:lang w:val="en-US"/>
+        </w:rPr>
+        <w:t>9]</w:t>
+      </w:r>
+      <w:r>
+        <w:rPr>
+          <w:lang w:val="en-US"/>
+        </w:rPr>
+        <w:t xml:space="preserve"> with Hough Gradient detection method</w:t>
+      </w:r>
+      <w:r>
+        <w:rPr>
+          <w:lang w:val="en-US"/>
+        </w:rPr>
+        <w:t xml:space="preserve">, available </w:t>
+      </w:r>
+      <w:r>
+        <w:rPr>
+          <w:lang w:val="en-US"/>
+        </w:rPr>
+        <w:t xml:space="preserve">in </w:t>
+      </w:r>
+      <w:proofErr w:type="spellStart"/>
+      <w:r>
+        <w:rPr>
+          <w:lang w:val="en-US"/>
+        </w:rPr>
+        <w:t>OpenCV</w:t>
+      </w:r>
+      <w:proofErr w:type="spellEnd"/>
+      <w:r>
+        <w:rPr>
+          <w:lang w:val="en-US"/>
+        </w:rPr>
+        <w:t xml:space="preserve"> [10].</w:t>
+      </w:r>
+    </w:p>
+    <w:p>
+      <w:pPr>
+        <w:pStyle w:val="Nagwek2"/>
+      </w:pPr>
+      <w:r>
+        <w:t>OpenCV experiment 1</w:t>
+      </w:r>
+    </w:p>
+    <w:p>
+      <w:pPr>
+        <w:pStyle w:val="Tekstpodstawowy"/>
+        <w:rPr>
+          <w:lang w:val="pl-PL"/>
+        </w:rPr>
+      </w:pPr>
+      <w:r>
+        <w:rPr>
+          <w:lang w:val="en-US"/>
+        </w:rPr>
+        <w:t xml:space="preserve">In this experiment, an image acquired by THEMIS was used. It was a night-time IR mosaic with 100m resolution. Exact photo identifier was </w:t>
+      </w:r>
+      <w:r>
+        <w:t xml:space="preserve">THEMIS </w:t>
+      </w:r>
+      <w:proofErr w:type="spellStart"/>
+      <w:r>
+        <w:t>Night</w:t>
+      </w:r>
+      <w:proofErr w:type="spellEnd"/>
+      <w:r>
+        <w:t xml:space="preserve"> IR 100m Global </w:t>
+      </w:r>
+      <w:proofErr w:type="spellStart"/>
+      <w:r>
+        <w:t>Mosaic</w:t>
+      </w:r>
+      <w:proofErr w:type="spellEnd"/>
+      <w:r>
+        <w:t xml:space="preserve"> (v14.0)</w:t>
+      </w:r>
+      <w:r>
+        <w:rPr>
+          <w:rStyle w:val="Uwydatnienie"/>
+        </w:rPr>
+        <w:t>JM137.184</w:t>
+      </w:r>
+      <w:r>
+        <w:t>-15.195_256_2048ppd</w:t>
+      </w:r>
+      <w:r>
+        <w:rPr>
+          <w:lang w:val="pl-PL"/>
+        </w:rPr>
+        <w:t>.jpg.</w:t>
+      </w:r>
+    </w:p>
+    <w:p>
+      <w:pPr>
+        <w:pStyle w:val="Tekstpodstawowy"/>
+        <w:rPr>
+          <w:lang w:val="en-US"/>
+        </w:rPr>
+      </w:pPr>
+      <w:r>
+        <w:rPr>
+          <w:lang w:val="en-US"/>
+        </w:rPr>
+        <w:t>The algorithm used is as follows. First, the image is converted to grayscale. Second, a median blur is applied with the following parameters: Radius 12, Percentile 66, High precision. Then an edge detection mechanism is used with the following parameters: algorithm used: gradient, amount 1. The final step was to use Sobel edge detection algorithm.</w:t>
+      </w:r>
+    </w:p>
+    <w:p>
+      <w:pPr>
+        <w:pStyle w:val="Tekstpodstawowy"/>
+        <w:rPr>
+          <w:lang w:val="en-US"/>
+        </w:rPr>
+      </w:pPr>
+      <w:r>
+        <w:rPr>
+          <w:lang w:val="en-US"/>
+        </w:rPr>
+        <w:t>The result of this experiment is presented in Fig. 2.</w:t>
+      </w:r>
+    </w:p>
+    <w:p>
+      <w:pPr>
+        <w:pStyle w:val="Nagwek2"/>
+      </w:pPr>
+      <w:r>
+        <w:t>OpenCV experiment 2</w:t>
+      </w:r>
+    </w:p>
+    <w:p>
+      <w:pPr>
+        <w:pStyle w:val="Tekstpodstawowy"/>
+        <w:rPr>
+          <w:lang w:val="en-US"/>
+        </w:rPr>
+      </w:pPr>
+      <w:r>
+        <w:rPr>
+          <w:lang w:val="en-US"/>
+        </w:rPr>
+        <w:t>This experiment is an extension of the previous one. It Used the same approach as before, but the parameters of the circles being looked for are different. The parameters were (150, 10, 50) and (550, 50, 500), where the first parameter denotes minimal distance between the nearest detected circle, the second denotes minimal radius and the third one denotes maximal radius. All parameters expressed in pixels.</w:t>
+      </w:r>
+    </w:p>
+    <w:p>
+      <w:pPr>
+        <w:pStyle w:val="Tekstpodstawowy"/>
+        <w:rPr>
+          <w:lang w:val="en-US"/>
+        </w:rPr>
+      </w:pPr>
+      <w:r>
+        <w:rPr>
+          <w:lang w:val="en-US"/>
+        </w:rPr>
+        <w:t>Results of this experiment are presented in Fig. 3 below.</w:t>
+      </w:r>
+    </w:p>
+    <w:p>
+      <w:pPr>
+        <w:pStyle w:val="Tekstpodstawowy"/>
+        <w:rPr>
+          <w:color w:val="2E74B5" w:themeColor="accent1" w:themeShade="BF"/>
+          <w:lang w:val="en-US"/>
+        </w:rPr>
+        <w:sectPr>
+          <w:type w:val="continuous"/>
+          <w:pgSz w:w="11906" w:h="16838" w:code="9"/>
+          <w:pgMar w:top="1080" w:right="907" w:bottom="1440" w:left="907" w:header="720" w:footer="720" w:gutter="0"/>
+          <w:cols w:num="2" w:space="360"/>
+          <w:docGrid w:linePitch="360"/>
+        </w:sectPr>
+      </w:pPr>
+    </w:p>
+    <w:p>
+      <w:pPr>
+        <w:pStyle w:val="Tekstpodstawowy"/>
+        <w:keepNext/>
+        <w:ind w:firstLine="0"/>
+      </w:pPr>
+      <w:r>
+        <w:rPr>
+          <w:noProof/>
+          <w:color w:val="2E74B5" w:themeColor="accent1" w:themeShade="BF"/>
+          <w:lang w:val="pl-PL" w:eastAsia="pl-PL"/>
+        </w:rPr>
+        <w:lastRenderedPageBreak/>
+        <w:drawing>
+          <wp:inline distT="0" distB="0" distL="0" distR="0" wp14:anchorId="49BC17E4" wp14:editId="4FED5F38">
+            <wp:extent cx="6358467" cy="3677091"/>
+            <wp:effectExtent l="0" t="0" r="4445" b="0"/>
+            <wp:docPr id="5" name="Obraz 5"/>
+            <wp:cNvGraphicFramePr>
+              <a:graphicFrameLocks xmlns:a="http://schemas.openxmlformats.org/drawingml/2006/main" noChangeAspect="1"/>
+            </wp:cNvGraphicFramePr>
+            <a:graphic xmlns:a="http://schemas.openxmlformats.org/drawingml/2006/main">
+              <a:graphicData uri="http://schemas.openxmlformats.org/drawingml/2006/picture">
+                <pic:pic xmlns:pic="http://schemas.openxmlformats.org/drawingml/2006/picture">
+                  <pic:nvPicPr>
+                    <pic:cNvPr id="0" name="output-compressed.jpg"/>
+                    <pic:cNvPicPr/>
+                  </pic:nvPicPr>
+                  <pic:blipFill>
+                    <a:blip r:embed="rId15" cstate="print">
+                      <a:extLst>
+                        <a:ext uri="{28A0092B-C50C-407E-A947-70E740481C1C}">
+                          <a14:useLocalDpi xmlns:a14="http://schemas.microsoft.com/office/drawing/2010/main" val="0"/>
+                        </a:ext>
+                      </a:extLst>
+                    </a:blip>
+                    <a:stretch>
+                      <a:fillRect/>
+                    </a:stretch>
+                  </pic:blipFill>
+                  <pic:spPr>
+                    <a:xfrm>
+                      <a:off x="0" y="0"/>
+                      <a:ext cx="6359976" cy="3677964"/>
+                    </a:xfrm>
+                    <a:prstGeom prst="rect">
+                      <a:avLst/>
+                    </a:prstGeom>
+                  </pic:spPr>
+                </pic:pic>
+              </a:graphicData>
+            </a:graphic>
+          </wp:inline>
+        </w:drawing>
+      </w:r>
+    </w:p>
+    <w:p>
+      <w:pPr>
+        <w:pStyle w:val="Legenda"/>
+        <w:rPr>
+          <w:i/>
+          <w:color w:val="auto"/>
+        </w:rPr>
+      </w:pPr>
+      <w:r>
+        <w:rPr>
+          <w:i/>
+          <w:color w:val="auto"/>
+        </w:rPr>
+        <w:t xml:space="preserve">Fig. </w:t>
+      </w:r>
+      <w:r>
+        <w:rPr>
+          <w:i/>
+          <w:color w:val="auto"/>
+        </w:rPr>
+        <w:fldChar w:fldCharType="begin"/>
+      </w:r>
+      <w:r>
+        <w:rPr>
+          <w:i/>
+          <w:color w:val="auto"/>
+        </w:rPr>
+        <w:instrText xml:space="preserve"> SEQ Figure \* ARABIC </w:instrText>
+      </w:r>
+      <w:r>
+        <w:rPr>
+          <w:i/>
+          <w:color w:val="auto"/>
+        </w:rPr>
+        <w:fldChar w:fldCharType="separate"/>
+      </w:r>
+      <w:r>
+        <w:rPr>
+          <w:i/>
+          <w:noProof/>
+          <w:color w:val="auto"/>
+        </w:rPr>
+        <w:t>2</w:t>
+      </w:r>
+      <w:r>
+        <w:rPr>
+          <w:i/>
+          <w:color w:val="auto"/>
+        </w:rPr>
+        <w:fldChar w:fldCharType="end"/>
+      </w:r>
+      <w:r>
+        <w:rPr>
+          <w:i/>
+          <w:color w:val="auto"/>
+        </w:rPr>
+        <w:t>: OpenCV</w:t>
       </w:r>
       <w:bookmarkStart w:id="0" w:name="_GoBack"/>
       <w:bookmarkEnd w:id="0"/>
+      <w:r>
+        <w:rPr>
+          <w:i/>
+          <w:color w:val="auto"/>
+        </w:rPr>
+        <w:t xml:space="preserve"> experiment 1</w:t>
+      </w:r>
+    </w:p>
+    <w:p>
+      <w:pPr>
+        <w:pStyle w:val="Tekstpodstawowy"/>
+        <w:keepNext/>
+      </w:pPr>
+      <w:r>
+        <w:rPr>
+          <w:noProof/>
+          <w:color w:val="2E74B5" w:themeColor="accent1" w:themeShade="BF"/>
+          <w:lang w:val="pl-PL" w:eastAsia="pl-PL"/>
+        </w:rPr>
+        <w:lastRenderedPageBreak/>
+        <w:drawing>
+          <wp:inline distT="0" distB="0" distL="0" distR="0" wp14:anchorId="1A5831D3" wp14:editId="447C3E86">
+            <wp:extent cx="6408420" cy="3666490"/>
+            <wp:effectExtent l="0" t="0" r="0" b="0"/>
+            <wp:docPr id="1" name="Obraz 1"/>
+            <wp:cNvGraphicFramePr>
+              <a:graphicFrameLocks xmlns:a="http://schemas.openxmlformats.org/drawingml/2006/main" noChangeAspect="1"/>
+            </wp:cNvGraphicFramePr>
+            <a:graphic xmlns:a="http://schemas.openxmlformats.org/drawingml/2006/main">
+              <a:graphicData uri="http://schemas.openxmlformats.org/drawingml/2006/picture">
+                <pic:pic xmlns:pic="http://schemas.openxmlformats.org/drawingml/2006/picture">
+                  <pic:nvPicPr>
+                    <pic:cNvPr id="0" name="output_diameter_max_30km_depth_min_0-optim.jpg"/>
+                    <pic:cNvPicPr/>
+                  </pic:nvPicPr>
+                  <pic:blipFill>
+                    <a:blip r:embed="rId16" cstate="print">
+                      <a:extLst>
+                        <a:ext uri="{28A0092B-C50C-407E-A947-70E740481C1C}">
+                          <a14:useLocalDpi xmlns:a14="http://schemas.microsoft.com/office/drawing/2010/main" val="0"/>
+                        </a:ext>
+                      </a:extLst>
+                    </a:blip>
+                    <a:stretch>
+                      <a:fillRect/>
+                    </a:stretch>
+                  </pic:blipFill>
+                  <pic:spPr>
+                    <a:xfrm>
+                      <a:off x="0" y="0"/>
+                      <a:ext cx="6408420" cy="3666490"/>
+                    </a:xfrm>
+                    <a:prstGeom prst="rect">
+                      <a:avLst/>
+                    </a:prstGeom>
+                  </pic:spPr>
+                </pic:pic>
+              </a:graphicData>
+            </a:graphic>
+          </wp:inline>
+        </w:drawing>
+      </w:r>
+    </w:p>
+    <w:p>
+      <w:pPr>
+        <w:pStyle w:val="Legenda"/>
+        <w:rPr>
+          <w:color w:val="auto"/>
+        </w:rPr>
+      </w:pPr>
+      <w:r>
+        <w:rPr>
+          <w:color w:val="auto"/>
+        </w:rPr>
+        <w:t xml:space="preserve">Figure </w:t>
+      </w:r>
+      <w:r>
+        <w:rPr>
+          <w:color w:val="auto"/>
+        </w:rPr>
+        <w:fldChar w:fldCharType="begin"/>
+      </w:r>
+      <w:r>
+        <w:rPr>
+          <w:color w:val="auto"/>
+        </w:rPr>
+        <w:instrText xml:space="preserve"> SEQ Figure \* ARABIC </w:instrText>
+      </w:r>
+      <w:r>
+        <w:rPr>
+          <w:color w:val="auto"/>
+        </w:rPr>
+        <w:fldChar w:fldCharType="separate"/>
+      </w:r>
+      <w:r>
+        <w:rPr>
+          <w:noProof/>
+          <w:color w:val="auto"/>
+        </w:rPr>
+        <w:t>3</w:t>
+      </w:r>
+      <w:r>
+        <w:rPr>
+          <w:color w:val="auto"/>
+        </w:rPr>
+        <w:fldChar w:fldCharType="end"/>
+      </w:r>
+      <w:r>
+        <w:rPr>
+          <w:color w:val="auto"/>
+        </w:rPr>
+        <w:t xml:space="preserve">: </w:t>
+      </w:r>
+      <w:proofErr w:type="spellStart"/>
+      <w:r>
+        <w:rPr>
+          <w:color w:val="auto"/>
+        </w:rPr>
+        <w:t>OpenCV</w:t>
+      </w:r>
+      <w:proofErr w:type="spellEnd"/>
+      <w:r>
+        <w:rPr>
+          <w:color w:val="auto"/>
+        </w:rPr>
+        <w:t xml:space="preserve"> experiment 2</w:t>
+      </w:r>
+    </w:p>
+    <w:p>
+      <w:pPr>
+        <w:pStyle w:val="Tekstpodstawowy"/>
+        <w:rPr>
+          <w:color w:val="2E74B5" w:themeColor="accent1" w:themeShade="BF"/>
+          <w:lang w:val="en-US"/>
+        </w:rPr>
+        <w:sectPr>
+          <w:type w:val="continuous"/>
+          <w:pgSz w:w="11906" w:h="16838" w:code="9"/>
+          <w:pgMar w:top="1080" w:right="907" w:bottom="1440" w:left="907" w:header="720" w:footer="720" w:gutter="0"/>
+          <w:cols w:space="360"/>
+          <w:docGrid w:linePitch="360"/>
+        </w:sectPr>
+      </w:pPr>
+    </w:p>
+    <w:p>
+      <w:pPr>
+        <w:pStyle w:val="Nagwek1"/>
+      </w:pPr>
+      <w:r>
+        <w:lastRenderedPageBreak/>
+        <w:t>Strong and weak points</w:t>
+      </w:r>
+    </w:p>
+    <w:p>
+      <w:pPr>
+        <w:pStyle w:val="Tekstpodstawowy"/>
+        <w:rPr>
+          <w:lang w:val="en-US"/>
+        </w:rPr>
+      </w:pPr>
+      <w:r>
+        <w:rPr>
+          <w:lang w:val="en-US"/>
+        </w:rPr>
+        <w:t>The following section attempts to assess the performance of the developed algorithms.</w:t>
+      </w:r>
     </w:p>
     <w:p>
       <w:pPr>
         <w:pStyle w:val="Nagwek2"/>
       </w:pPr>
       <w:r>
-        <w:t>OpenCV experiment 1</w:t>
+        <w:t>Quantitative assessment</w:t>
       </w:r>
     </w:p>
     <w:p>
       <w:pPr>
         <w:pStyle w:val="Tekstpodstawowy"/>
         <w:rPr>
+          <w:lang w:val="en-US"/>
+        </w:rPr>
+      </w:pPr>
+      <w:r>
+        <w:rPr>
+          <w:lang w:val="en-US"/>
+        </w:rPr>
+        <w:t xml:space="preserve">The data provided by </w:t>
+      </w:r>
+      <w:proofErr w:type="spellStart"/>
+      <w:r>
+        <w:rPr>
+          <w:lang w:val="en-US"/>
+        </w:rPr>
+        <w:t>JMars</w:t>
+      </w:r>
+      <w:proofErr w:type="spellEnd"/>
+      <w:r>
+        <w:rPr>
+          <w:lang w:val="en-US"/>
+        </w:rPr>
+        <w:t xml:space="preserve"> [11] was used a benchmark reference. For the image analyzed in </w:t>
+      </w:r>
+      <w:proofErr w:type="spellStart"/>
+      <w:r>
+        <w:rPr>
+          <w:lang w:val="en-US"/>
+        </w:rPr>
+        <w:t>OpenCV</w:t>
+      </w:r>
+      <w:proofErr w:type="spellEnd"/>
+      <w:r>
+        <w:rPr>
+          <w:lang w:val="en-US"/>
+        </w:rPr>
+        <w:t xml:space="preserve"> experiment 2, we got the </w:t>
+      </w:r>
+      <w:r>
+        <w:rPr>
+          <w:lang w:val="en-US"/>
+        </w:rPr>
+        <w:t>results</w:t>
+      </w:r>
+      <w:r>
+        <w:rPr>
+          <w:lang w:val="en-US"/>
+        </w:rPr>
+        <w:t xml:space="preserve"> as presented in Table 1.</w:t>
+      </w:r>
+    </w:p>
+    <w:tbl>
+      <w:tblPr>
+        <w:tblStyle w:val="Tabela-Siatka"/>
+        <w:tblW w:w="5000" w:type="pct"/>
+        <w:tblLook w:val="04A0" w:firstRow="1" w:lastRow="0" w:firstColumn="1" w:lastColumn="0" w:noHBand="0" w:noVBand="1"/>
+      </w:tblPr>
+      <w:tblGrid>
+        <w:gridCol w:w="1137"/>
+        <w:gridCol w:w="986"/>
+        <w:gridCol w:w="1593"/>
+        <w:gridCol w:w="1366"/>
+      </w:tblGrid>
+      <w:tr>
+        <w:tc>
+          <w:tcPr>
+            <w:tcW w:w="1118" w:type="pct"/>
+            <w:shd w:val="clear" w:color="auto" w:fill="D9D9D9" w:themeFill="background1" w:themeFillShade="D9"/>
+            <w:vAlign w:val="center"/>
+          </w:tcPr>
+          <w:p>
+            <w:pPr>
+              <w:rPr>
+                <w:b/>
+                <w:bCs/>
+                <w:color w:val="000000"/>
+              </w:rPr>
+            </w:pPr>
+            <w:r>
+              <w:rPr>
+                <w:b/>
+                <w:bCs/>
+                <w:color w:val="000000"/>
+              </w:rPr>
+              <w:t>Radius [km]</w:t>
+            </w:r>
+          </w:p>
+        </w:tc>
+        <w:tc>
+          <w:tcPr>
+            <w:tcW w:w="970" w:type="pct"/>
+            <w:shd w:val="clear" w:color="auto" w:fill="D9D9D9" w:themeFill="background1" w:themeFillShade="D9"/>
+            <w:vAlign w:val="center"/>
+          </w:tcPr>
+          <w:p>
+            <w:pPr>
+              <w:rPr>
+                <w:b/>
+                <w:bCs/>
+                <w:color w:val="000000"/>
+              </w:rPr>
+            </w:pPr>
+            <w:r>
+              <w:rPr>
+                <w:b/>
+                <w:bCs/>
+                <w:color w:val="000000"/>
+              </w:rPr>
+              <w:t>Actual</w:t>
+            </w:r>
+          </w:p>
+        </w:tc>
+        <w:tc>
+          <w:tcPr>
+            <w:tcW w:w="1567" w:type="pct"/>
+            <w:shd w:val="clear" w:color="auto" w:fill="D9D9D9" w:themeFill="background1" w:themeFillShade="D9"/>
+            <w:vAlign w:val="center"/>
+          </w:tcPr>
+          <w:p>
+            <w:pPr>
+              <w:rPr>
+                <w:b/>
+                <w:bCs/>
+                <w:color w:val="000000"/>
+              </w:rPr>
+            </w:pPr>
+            <w:r>
+              <w:rPr>
+                <w:b/>
+                <w:bCs/>
+                <w:color w:val="000000"/>
+              </w:rPr>
+              <w:t>Recognized</w:t>
+            </w:r>
+          </w:p>
+        </w:tc>
+        <w:tc>
+          <w:tcPr>
+            <w:tcW w:w="1344" w:type="pct"/>
+            <w:shd w:val="clear" w:color="auto" w:fill="D9D9D9" w:themeFill="background1" w:themeFillShade="D9"/>
+            <w:vAlign w:val="center"/>
+          </w:tcPr>
+          <w:p>
+            <w:pPr>
+              <w:rPr>
+                <w:b/>
+                <w:bCs/>
+                <w:color w:val="000000"/>
+              </w:rPr>
+            </w:pPr>
+            <w:r>
+              <w:rPr>
+                <w:b/>
+                <w:bCs/>
+                <w:color w:val="000000"/>
+              </w:rPr>
+              <w:t>Accuracy</w:t>
+            </w:r>
+          </w:p>
+        </w:tc>
+      </w:tr>
+      <w:tr>
+        <w:tc>
+          <w:tcPr>
+            <w:tcW w:w="1118" w:type="pct"/>
+            <w:vAlign w:val="center"/>
+          </w:tcPr>
+          <w:p>
+            <w:pPr>
+              <w:jc w:val="right"/>
+              <w:rPr>
+                <w:color w:val="000000"/>
+              </w:rPr>
+            </w:pPr>
+            <w:r>
+              <w:rPr>
+                <w:color w:val="000000"/>
+              </w:rPr>
+              <w:t>&gt; 30</w:t>
+            </w:r>
+          </w:p>
+        </w:tc>
+        <w:tc>
+          <w:tcPr>
+            <w:tcW w:w="970" w:type="pct"/>
+            <w:vAlign w:val="center"/>
+          </w:tcPr>
+          <w:p>
+            <w:pPr>
+              <w:rPr>
+                <w:color w:val="000000"/>
+              </w:rPr>
+            </w:pPr>
+            <w:r>
+              <w:rPr>
+                <w:color w:val="000000"/>
+              </w:rPr>
+              <w:t>3</w:t>
+            </w:r>
+          </w:p>
+        </w:tc>
+        <w:tc>
+          <w:tcPr>
+            <w:tcW w:w="1567" w:type="pct"/>
+            <w:vAlign w:val="center"/>
+          </w:tcPr>
+          <w:p>
+            <w:pPr>
+              <w:rPr>
+                <w:color w:val="000000"/>
+              </w:rPr>
+            </w:pPr>
+            <w:r>
+              <w:rPr>
+                <w:color w:val="000000"/>
+              </w:rPr>
+              <w:t>0</w:t>
+            </w:r>
+          </w:p>
+        </w:tc>
+        <w:tc>
+          <w:tcPr>
+            <w:tcW w:w="1344" w:type="pct"/>
+            <w:vAlign w:val="center"/>
+          </w:tcPr>
+          <w:p>
+            <w:pPr>
+              <w:rPr>
+                <w:color w:val="000000"/>
+              </w:rPr>
+            </w:pPr>
+            <w:r>
+              <w:rPr>
+                <w:color w:val="000000"/>
+              </w:rPr>
+              <w:t>0</w:t>
+            </w:r>
+          </w:p>
+        </w:tc>
+      </w:tr>
+      <w:tr>
+        <w:tc>
+          <w:tcPr>
+            <w:tcW w:w="1118" w:type="pct"/>
+            <w:vAlign w:val="center"/>
+          </w:tcPr>
+          <w:p>
+            <w:pPr>
+              <w:jc w:val="right"/>
+              <w:rPr>
+                <w:color w:val="000000"/>
+              </w:rPr>
+            </w:pPr>
+            <w:r>
+              <w:rPr>
+                <w:color w:val="000000"/>
+              </w:rPr>
+              <w:t>25-30</w:t>
+            </w:r>
+          </w:p>
+        </w:tc>
+        <w:tc>
+          <w:tcPr>
+            <w:tcW w:w="970" w:type="pct"/>
+            <w:vAlign w:val="center"/>
+          </w:tcPr>
+          <w:p>
+            <w:pPr>
+              <w:rPr>
+                <w:color w:val="000000"/>
+              </w:rPr>
+            </w:pPr>
+            <w:r>
+              <w:rPr>
+                <w:color w:val="000000"/>
+              </w:rPr>
+              <w:t>0</w:t>
+            </w:r>
+          </w:p>
+        </w:tc>
+        <w:tc>
+          <w:tcPr>
+            <w:tcW w:w="1567" w:type="pct"/>
+            <w:vAlign w:val="center"/>
+          </w:tcPr>
+          <w:p>
+            <w:pPr>
+              <w:rPr>
+                <w:color w:val="000000"/>
+              </w:rPr>
+            </w:pPr>
+            <w:r>
+              <w:rPr>
+                <w:color w:val="000000"/>
+              </w:rPr>
+              <w:t>0</w:t>
+            </w:r>
+          </w:p>
+        </w:tc>
+        <w:tc>
+          <w:tcPr>
+            <w:tcW w:w="1344" w:type="pct"/>
+            <w:vAlign w:val="center"/>
+          </w:tcPr>
+          <w:p>
+            <w:pPr>
+              <w:rPr>
+                <w:color w:val="000000"/>
+              </w:rPr>
+            </w:pPr>
+            <w:r>
+              <w:rPr>
+                <w:color w:val="000000"/>
+              </w:rPr>
+              <w:t>0</w:t>
+            </w:r>
+          </w:p>
+        </w:tc>
+      </w:tr>
+      <w:tr>
+        <w:tc>
+          <w:tcPr>
+            <w:tcW w:w="1118" w:type="pct"/>
+            <w:vAlign w:val="center"/>
+          </w:tcPr>
+          <w:p>
+            <w:pPr>
+              <w:jc w:val="right"/>
+              <w:rPr>
+                <w:color w:val="000000"/>
+              </w:rPr>
+            </w:pPr>
+            <w:r>
+              <w:rPr>
+                <w:color w:val="000000"/>
+              </w:rPr>
+              <w:t>20-25</w:t>
+            </w:r>
+          </w:p>
+        </w:tc>
+        <w:tc>
+          <w:tcPr>
+            <w:tcW w:w="970" w:type="pct"/>
+            <w:vAlign w:val="center"/>
+          </w:tcPr>
+          <w:p>
+            <w:pPr>
+              <w:rPr>
+                <w:color w:val="000000"/>
+              </w:rPr>
+            </w:pPr>
+            <w:r>
+              <w:rPr>
+                <w:color w:val="000000"/>
+              </w:rPr>
+              <w:t>1</w:t>
+            </w:r>
+          </w:p>
+        </w:tc>
+        <w:tc>
+          <w:tcPr>
+            <w:tcW w:w="1567" w:type="pct"/>
+            <w:vAlign w:val="center"/>
+          </w:tcPr>
+          <w:p>
+            <w:pPr>
+              <w:rPr>
+                <w:color w:val="000000"/>
+              </w:rPr>
+            </w:pPr>
+            <w:r>
+              <w:rPr>
+                <w:color w:val="000000"/>
+              </w:rPr>
+              <w:t>0</w:t>
+            </w:r>
+          </w:p>
+        </w:tc>
+        <w:tc>
+          <w:tcPr>
+            <w:tcW w:w="1344" w:type="pct"/>
+            <w:vAlign w:val="center"/>
+          </w:tcPr>
+          <w:p>
+            <w:pPr>
+              <w:rPr>
+                <w:color w:val="000000"/>
+              </w:rPr>
+            </w:pPr>
+            <w:r>
+              <w:rPr>
+                <w:color w:val="000000"/>
+              </w:rPr>
+              <w:t>0</w:t>
+            </w:r>
+          </w:p>
+        </w:tc>
+      </w:tr>
+      <w:tr>
+        <w:tc>
+          <w:tcPr>
+            <w:tcW w:w="1118" w:type="pct"/>
+            <w:vAlign w:val="center"/>
+          </w:tcPr>
+          <w:p>
+            <w:pPr>
+              <w:jc w:val="right"/>
+              <w:rPr>
+                <w:color w:val="000000"/>
+              </w:rPr>
+            </w:pPr>
+            <w:r>
+              <w:rPr>
+                <w:color w:val="000000"/>
+              </w:rPr>
+              <w:t>15-20</w:t>
+            </w:r>
+          </w:p>
+        </w:tc>
+        <w:tc>
+          <w:tcPr>
+            <w:tcW w:w="970" w:type="pct"/>
+            <w:vAlign w:val="center"/>
+          </w:tcPr>
+          <w:p>
+            <w:pPr>
+              <w:rPr>
+                <w:color w:val="000000"/>
+              </w:rPr>
+            </w:pPr>
+            <w:r>
+              <w:rPr>
+                <w:color w:val="000000"/>
+              </w:rPr>
+              <w:t>1</w:t>
+            </w:r>
+          </w:p>
+        </w:tc>
+        <w:tc>
+          <w:tcPr>
+            <w:tcW w:w="1567" w:type="pct"/>
+            <w:vAlign w:val="center"/>
+          </w:tcPr>
+          <w:p>
+            <w:pPr>
+              <w:rPr>
+                <w:color w:val="000000"/>
+              </w:rPr>
+            </w:pPr>
+            <w:r>
+              <w:rPr>
+                <w:color w:val="000000"/>
+              </w:rPr>
+              <w:t>0</w:t>
+            </w:r>
+          </w:p>
+        </w:tc>
+        <w:tc>
+          <w:tcPr>
+            <w:tcW w:w="1344" w:type="pct"/>
+            <w:vAlign w:val="center"/>
+          </w:tcPr>
+          <w:p>
+            <w:pPr>
+              <w:rPr>
+                <w:color w:val="000000"/>
+              </w:rPr>
+            </w:pPr>
+            <w:r>
+              <w:rPr>
+                <w:color w:val="000000"/>
+              </w:rPr>
+              <w:t>0</w:t>
+            </w:r>
+          </w:p>
+        </w:tc>
+      </w:tr>
+      <w:tr>
+        <w:tc>
+          <w:tcPr>
+            <w:tcW w:w="1118" w:type="pct"/>
+            <w:vAlign w:val="center"/>
+          </w:tcPr>
+          <w:p>
+            <w:pPr>
+              <w:jc w:val="right"/>
+              <w:rPr>
+                <w:color w:val="000000"/>
+              </w:rPr>
+            </w:pPr>
+            <w:r>
+              <w:rPr>
+                <w:color w:val="000000"/>
+              </w:rPr>
+              <w:t>10-15</w:t>
+            </w:r>
+          </w:p>
+        </w:tc>
+        <w:tc>
+          <w:tcPr>
+            <w:tcW w:w="970" w:type="pct"/>
+            <w:vAlign w:val="center"/>
+          </w:tcPr>
+          <w:p>
+            <w:pPr>
+              <w:rPr>
+                <w:color w:val="000000"/>
+              </w:rPr>
+            </w:pPr>
+            <w:r>
+              <w:rPr>
+                <w:color w:val="000000"/>
+              </w:rPr>
+              <w:t>9</w:t>
+            </w:r>
+          </w:p>
+        </w:tc>
+        <w:tc>
+          <w:tcPr>
+            <w:tcW w:w="1567" w:type="pct"/>
+            <w:vAlign w:val="center"/>
+          </w:tcPr>
+          <w:p>
+            <w:pPr>
+              <w:rPr>
+                <w:color w:val="000000"/>
+              </w:rPr>
+            </w:pPr>
+            <w:r>
+              <w:rPr>
+                <w:color w:val="000000"/>
+              </w:rPr>
+              <w:t>3</w:t>
+            </w:r>
+          </w:p>
+        </w:tc>
+        <w:tc>
+          <w:tcPr>
+            <w:tcW w:w="1344" w:type="pct"/>
+            <w:vAlign w:val="center"/>
+          </w:tcPr>
+          <w:p>
+            <w:pPr>
+              <w:rPr>
+                <w:color w:val="000000"/>
+              </w:rPr>
+            </w:pPr>
+            <w:r>
+              <w:rPr>
+                <w:color w:val="000000"/>
+              </w:rPr>
+              <w:t>0.33</w:t>
+            </w:r>
+          </w:p>
+        </w:tc>
+      </w:tr>
+      <w:tr>
+        <w:tc>
+          <w:tcPr>
+            <w:tcW w:w="1118" w:type="pct"/>
+            <w:vAlign w:val="center"/>
+          </w:tcPr>
+          <w:p>
+            <w:pPr>
+              <w:jc w:val="right"/>
+              <w:rPr>
+                <w:color w:val="000000"/>
+              </w:rPr>
+            </w:pPr>
+            <w:r>
+              <w:rPr>
+                <w:color w:val="000000"/>
+              </w:rPr>
+              <w:t>5-10</w:t>
+            </w:r>
+          </w:p>
+        </w:tc>
+        <w:tc>
+          <w:tcPr>
+            <w:tcW w:w="970" w:type="pct"/>
+            <w:vAlign w:val="center"/>
+          </w:tcPr>
+          <w:p>
+            <w:pPr>
+              <w:rPr>
+                <w:color w:val="000000"/>
+              </w:rPr>
+            </w:pPr>
+            <w:r>
+              <w:rPr>
+                <w:color w:val="000000"/>
+              </w:rPr>
+              <w:t>6</w:t>
+            </w:r>
+          </w:p>
+        </w:tc>
+        <w:tc>
+          <w:tcPr>
+            <w:tcW w:w="1567" w:type="pct"/>
+            <w:vAlign w:val="center"/>
+          </w:tcPr>
+          <w:p>
+            <w:pPr>
+              <w:rPr>
+                <w:color w:val="000000"/>
+              </w:rPr>
+            </w:pPr>
+            <w:r>
+              <w:rPr>
+                <w:color w:val="000000"/>
+              </w:rPr>
+              <w:t>1</w:t>
+            </w:r>
+          </w:p>
+        </w:tc>
+        <w:tc>
+          <w:tcPr>
+            <w:tcW w:w="1344" w:type="pct"/>
+            <w:vAlign w:val="center"/>
+          </w:tcPr>
+          <w:p>
+            <w:pPr>
+              <w:rPr>
+                <w:color w:val="000000"/>
+              </w:rPr>
+            </w:pPr>
+            <w:r>
+              <w:rPr>
+                <w:color w:val="000000"/>
+              </w:rPr>
+              <w:t>0.16</w:t>
+            </w:r>
+          </w:p>
+        </w:tc>
+      </w:tr>
+      <w:tr>
+        <w:tc>
+          <w:tcPr>
+            <w:tcW w:w="1118" w:type="pct"/>
+            <w:vAlign w:val="center"/>
+          </w:tcPr>
+          <w:p>
+            <w:pPr>
+              <w:jc w:val="right"/>
+              <w:rPr>
+                <w:color w:val="000000"/>
+              </w:rPr>
+            </w:pPr>
+            <w:r>
+              <w:rPr>
+                <w:color w:val="000000"/>
+              </w:rPr>
+              <w:t>4-5</w:t>
+            </w:r>
+          </w:p>
+        </w:tc>
+        <w:tc>
+          <w:tcPr>
+            <w:tcW w:w="970" w:type="pct"/>
+            <w:vAlign w:val="center"/>
+          </w:tcPr>
+          <w:p>
+            <w:pPr>
+              <w:rPr>
+                <w:color w:val="000000"/>
+              </w:rPr>
+            </w:pPr>
+            <w:r>
+              <w:rPr>
+                <w:color w:val="000000"/>
+              </w:rPr>
+              <w:t>5</w:t>
+            </w:r>
+          </w:p>
+        </w:tc>
+        <w:tc>
+          <w:tcPr>
+            <w:tcW w:w="1567" w:type="pct"/>
+            <w:vAlign w:val="center"/>
+          </w:tcPr>
+          <w:p>
+            <w:pPr>
+              <w:rPr>
+                <w:color w:val="000000"/>
+              </w:rPr>
+            </w:pPr>
+            <w:r>
+              <w:rPr>
+                <w:color w:val="000000"/>
+              </w:rPr>
+              <w:t>4</w:t>
+            </w:r>
+          </w:p>
+        </w:tc>
+        <w:tc>
+          <w:tcPr>
+            <w:tcW w:w="1344" w:type="pct"/>
+            <w:vAlign w:val="center"/>
+          </w:tcPr>
+          <w:p>
+            <w:pPr>
+              <w:rPr>
+                <w:color w:val="000000"/>
+              </w:rPr>
+            </w:pPr>
+            <w:r>
+              <w:rPr>
+                <w:color w:val="000000"/>
+              </w:rPr>
+              <w:t>0.8</w:t>
+            </w:r>
+          </w:p>
+        </w:tc>
+      </w:tr>
+      <w:tr>
+        <w:tc>
+          <w:tcPr>
+            <w:tcW w:w="1118" w:type="pct"/>
+            <w:vAlign w:val="center"/>
+          </w:tcPr>
+          <w:p>
+            <w:pPr>
+              <w:jc w:val="right"/>
+              <w:rPr>
+                <w:color w:val="000000"/>
+              </w:rPr>
+            </w:pPr>
+            <w:r>
+              <w:rPr>
+                <w:color w:val="000000"/>
+              </w:rPr>
+              <w:t>3-4</w:t>
+            </w:r>
+          </w:p>
+        </w:tc>
+        <w:tc>
+          <w:tcPr>
+            <w:tcW w:w="970" w:type="pct"/>
+            <w:vAlign w:val="center"/>
+          </w:tcPr>
+          <w:p>
+            <w:pPr>
+              <w:rPr>
+                <w:color w:val="000000"/>
+              </w:rPr>
+            </w:pPr>
+            <w:r>
+              <w:rPr>
+                <w:color w:val="000000"/>
+              </w:rPr>
+              <w:t>10</w:t>
+            </w:r>
+          </w:p>
+        </w:tc>
+        <w:tc>
+          <w:tcPr>
+            <w:tcW w:w="1567" w:type="pct"/>
+            <w:vAlign w:val="center"/>
+          </w:tcPr>
+          <w:p>
+            <w:pPr>
+              <w:rPr>
+                <w:color w:val="000000"/>
+              </w:rPr>
+            </w:pPr>
+            <w:r>
+              <w:rPr>
+                <w:color w:val="000000"/>
+              </w:rPr>
+              <w:t>2</w:t>
+            </w:r>
+          </w:p>
+        </w:tc>
+        <w:tc>
+          <w:tcPr>
+            <w:tcW w:w="1344" w:type="pct"/>
+            <w:vAlign w:val="center"/>
+          </w:tcPr>
+          <w:p>
+            <w:pPr>
+              <w:rPr>
+                <w:color w:val="000000"/>
+              </w:rPr>
+            </w:pPr>
+            <w:r>
+              <w:rPr>
+                <w:color w:val="000000"/>
+              </w:rPr>
+              <w:t>0.2</w:t>
+            </w:r>
+          </w:p>
+        </w:tc>
+      </w:tr>
+      <w:tr>
+        <w:tc>
+          <w:tcPr>
+            <w:tcW w:w="1118" w:type="pct"/>
+            <w:vAlign w:val="center"/>
+          </w:tcPr>
+          <w:p>
+            <w:pPr>
+              <w:jc w:val="right"/>
+              <w:rPr>
+                <w:color w:val="000000"/>
+              </w:rPr>
+            </w:pPr>
+            <w:r>
+              <w:rPr>
+                <w:color w:val="000000"/>
+              </w:rPr>
+              <w:t>2-3</w:t>
+            </w:r>
+          </w:p>
+        </w:tc>
+        <w:tc>
+          <w:tcPr>
+            <w:tcW w:w="970" w:type="pct"/>
+            <w:vAlign w:val="center"/>
+          </w:tcPr>
+          <w:p>
+            <w:pPr>
+              <w:rPr>
+                <w:color w:val="000000"/>
+              </w:rPr>
+            </w:pPr>
+            <w:r>
+              <w:rPr>
+                <w:color w:val="000000"/>
+              </w:rPr>
+              <w:t>17</w:t>
+            </w:r>
+          </w:p>
+        </w:tc>
+        <w:tc>
+          <w:tcPr>
+            <w:tcW w:w="1567" w:type="pct"/>
+            <w:vAlign w:val="center"/>
+          </w:tcPr>
+          <w:p>
+            <w:pPr>
+              <w:rPr>
+                <w:color w:val="000000"/>
+              </w:rPr>
+            </w:pPr>
+            <w:r>
+              <w:rPr>
+                <w:color w:val="000000"/>
+              </w:rPr>
+              <w:t>4</w:t>
+            </w:r>
+          </w:p>
+        </w:tc>
+        <w:tc>
+          <w:tcPr>
+            <w:tcW w:w="1344" w:type="pct"/>
+            <w:vAlign w:val="center"/>
+          </w:tcPr>
+          <w:p>
+            <w:pPr>
+              <w:rPr>
+                <w:color w:val="000000"/>
+              </w:rPr>
+            </w:pPr>
+            <w:r>
+              <w:rPr>
+                <w:color w:val="000000"/>
+              </w:rPr>
+              <w:t>0.24</w:t>
+            </w:r>
+          </w:p>
+        </w:tc>
+      </w:tr>
+      <w:tr>
+        <w:tc>
+          <w:tcPr>
+            <w:tcW w:w="1118" w:type="pct"/>
+            <w:vAlign w:val="center"/>
+          </w:tcPr>
+          <w:p>
+            <w:pPr>
+              <w:jc w:val="right"/>
+              <w:rPr>
+                <w:color w:val="000000"/>
+              </w:rPr>
+            </w:pPr>
+            <w:r>
+              <w:rPr>
+                <w:color w:val="000000"/>
+              </w:rPr>
+              <w:t>1-2</w:t>
+            </w:r>
+          </w:p>
+        </w:tc>
+        <w:tc>
+          <w:tcPr>
+            <w:tcW w:w="970" w:type="pct"/>
+            <w:vAlign w:val="center"/>
+          </w:tcPr>
+          <w:p>
+            <w:pPr>
+              <w:rPr>
+                <w:color w:val="000000"/>
+              </w:rPr>
+            </w:pPr>
+            <w:r>
+              <w:rPr>
+                <w:color w:val="000000"/>
+              </w:rPr>
+              <w:t>55</w:t>
+            </w:r>
+          </w:p>
+        </w:tc>
+        <w:tc>
+          <w:tcPr>
+            <w:tcW w:w="1567" w:type="pct"/>
+            <w:vAlign w:val="center"/>
+          </w:tcPr>
+          <w:p>
+            <w:pPr>
+              <w:rPr>
+                <w:color w:val="000000"/>
+              </w:rPr>
+            </w:pPr>
+            <w:r>
+              <w:rPr>
+                <w:color w:val="000000"/>
+              </w:rPr>
+              <w:t>20</w:t>
+            </w:r>
+          </w:p>
+        </w:tc>
+        <w:tc>
+          <w:tcPr>
+            <w:tcW w:w="1344" w:type="pct"/>
+            <w:vAlign w:val="center"/>
+          </w:tcPr>
+          <w:p>
+            <w:pPr>
+              <w:rPr>
+                <w:color w:val="000000"/>
+              </w:rPr>
+            </w:pPr>
+            <w:r>
+              <w:rPr>
+                <w:color w:val="000000"/>
+              </w:rPr>
+              <w:t>0.36</w:t>
+            </w:r>
+          </w:p>
+        </w:tc>
+      </w:tr>
+      <w:tr>
+        <w:tc>
+          <w:tcPr>
+            <w:tcW w:w="1118" w:type="pct"/>
+            <w:vAlign w:val="center"/>
+          </w:tcPr>
+          <w:p>
+            <w:pPr>
+              <w:jc w:val="right"/>
+              <w:rPr>
+                <w:color w:val="000000"/>
+              </w:rPr>
+            </w:pPr>
+            <w:r>
+              <w:rPr>
+                <w:color w:val="000000"/>
+              </w:rPr>
+              <w:t>&lt; 1</w:t>
+            </w:r>
+          </w:p>
+        </w:tc>
+        <w:tc>
+          <w:tcPr>
+            <w:tcW w:w="970" w:type="pct"/>
+            <w:vAlign w:val="center"/>
+          </w:tcPr>
+          <w:p>
+            <w:pPr>
+              <w:rPr>
+                <w:color w:val="000000"/>
+              </w:rPr>
+            </w:pPr>
+            <w:r>
+              <w:rPr>
+                <w:color w:val="000000"/>
+              </w:rPr>
+              <w:t>240</w:t>
+            </w:r>
+          </w:p>
+        </w:tc>
+        <w:tc>
+          <w:tcPr>
+            <w:tcW w:w="1567" w:type="pct"/>
+            <w:vAlign w:val="center"/>
+          </w:tcPr>
+          <w:p>
+            <w:pPr>
+              <w:rPr>
+                <w:color w:val="000000"/>
+              </w:rPr>
+            </w:pPr>
+            <w:r>
+              <w:rPr>
+                <w:color w:val="000000"/>
+              </w:rPr>
+              <w:t>30</w:t>
+            </w:r>
+          </w:p>
+        </w:tc>
+        <w:tc>
+          <w:tcPr>
+            <w:tcW w:w="1344" w:type="pct"/>
+            <w:vAlign w:val="center"/>
+          </w:tcPr>
+          <w:p>
+            <w:pPr>
+              <w:keepNext/>
+              <w:rPr>
+                <w:color w:val="000000"/>
+              </w:rPr>
+            </w:pPr>
+            <w:r>
+              <w:rPr>
+                <w:color w:val="000000"/>
+              </w:rPr>
+              <w:t>0.13</w:t>
+            </w:r>
+          </w:p>
+        </w:tc>
+      </w:tr>
+    </w:tbl>
+    <w:p>
+      <w:pPr>
+        <w:pStyle w:val="Legenda"/>
+        <w:rPr>
+          <w:i/>
+          <w:color w:val="auto"/>
+        </w:rPr>
+      </w:pPr>
+      <w:r>
+        <w:rPr>
+          <w:i/>
+          <w:color w:val="auto"/>
+        </w:rPr>
+        <w:t xml:space="preserve">Table </w:t>
+      </w:r>
+      <w:r>
+        <w:rPr>
+          <w:i/>
+          <w:color w:val="auto"/>
+        </w:rPr>
+        <w:fldChar w:fldCharType="begin"/>
+      </w:r>
+      <w:r>
+        <w:rPr>
+          <w:i/>
+          <w:color w:val="auto"/>
+        </w:rPr>
+        <w:instrText xml:space="preserve"> SEQ Table \* ARABIC </w:instrText>
+      </w:r>
+      <w:r>
+        <w:rPr>
+          <w:i/>
+          <w:color w:val="auto"/>
+        </w:rPr>
+        <w:fldChar w:fldCharType="separate"/>
+      </w:r>
+      <w:r>
+        <w:rPr>
+          <w:i/>
+          <w:noProof/>
+          <w:color w:val="auto"/>
+        </w:rPr>
+        <w:t>1</w:t>
+      </w:r>
+      <w:r>
+        <w:rPr>
+          <w:i/>
+          <w:color w:val="auto"/>
+        </w:rPr>
+        <w:fldChar w:fldCharType="end"/>
+      </w:r>
+      <w:r>
+        <w:rPr>
+          <w:i/>
+          <w:color w:val="auto"/>
+        </w:rPr>
+        <w:t>:Unbound evaluation</w:t>
+      </w:r>
+      <w:r>
+        <w:rPr>
+          <w:i/>
+          <w:color w:val="auto"/>
+        </w:rPr>
+        <w:br/>
+      </w:r>
+      <w:r>
+        <w:rPr>
+          <w:b w:val="0"/>
+          <w:i/>
+          <w:color w:val="auto"/>
+        </w:rPr>
+        <w:t>This table compares detected craters (Recognized column) with information provided by J-Mars project. Accuracy denotes overall number of detected crates over all craters known.</w:t>
+      </w:r>
+    </w:p>
+    <w:p>
+      <w:pPr>
+        <w:pStyle w:val="Tekstpodstawowy"/>
+        <w:rPr>
+          <w:lang w:val="en-US"/>
+        </w:rPr>
+      </w:pPr>
+      <w:r>
+        <w:rPr>
+          <w:lang w:val="en-US"/>
+        </w:rPr>
+        <w:t xml:space="preserve">Assuming general, unrestricted search, the algorithm is able to </w:t>
+      </w:r>
+      <w:r>
+        <w:rPr>
+          <w:lang w:val="en-US"/>
+        </w:rPr>
+        <w:t xml:space="preserve">reliably </w:t>
+      </w:r>
+      <w:r>
+        <w:rPr>
+          <w:lang w:val="en-US"/>
+        </w:rPr>
+        <w:t>detect only certain class of craters: diameter between 2 and 15km and depth at least</w:t>
+      </w:r>
+      <w:r>
+        <w:rPr>
+          <w:lang w:val="en-US"/>
+        </w:rPr>
+        <w:t xml:space="preserve"> 500 meters.</w:t>
+      </w:r>
+    </w:p>
+    <w:p>
+      <w:pPr>
+        <w:pStyle w:val="Tekstpodstawowy"/>
+        <w:rPr>
+          <w:lang w:val="en-US"/>
+        </w:rPr>
+      </w:pPr>
+      <w:r>
+        <w:rPr>
+          <w:lang w:val="en-US"/>
+        </w:rPr>
+        <w:t xml:space="preserve">Different craters have </w:t>
+      </w:r>
+      <w:r>
+        <w:rPr>
+          <w:lang w:val="en-US"/>
+        </w:rPr>
+        <w:t>d</w:t>
+      </w:r>
+      <w:r>
+        <w:rPr>
+          <w:lang w:val="en-US"/>
+        </w:rPr>
+        <w:t>ifferent characteristic</w:t>
+      </w:r>
+      <w:r>
+        <w:rPr>
+          <w:lang w:val="en-US"/>
+        </w:rPr>
+        <w:t>s</w:t>
+      </w:r>
+      <w:r>
+        <w:rPr>
+          <w:lang w:val="en-US"/>
+        </w:rPr>
+        <w:t xml:space="preserve">. </w:t>
+      </w:r>
+      <w:r>
+        <w:rPr>
+          <w:lang w:val="en-US"/>
+        </w:rPr>
+        <w:t>The good performance within those ranges and poor in others can be explained by the properties of the images being analyzed. We used data acquired by</w:t>
+      </w:r>
+      <w:r>
+        <w:rPr>
+          <w:lang w:val="en-US"/>
+        </w:rPr>
+        <w:t xml:space="preserve"> THEMIS Infrared Night sensor.</w:t>
+      </w:r>
+      <w:r>
+        <w:rPr>
+          <w:lang w:val="en-US"/>
+        </w:rPr>
+        <w:t xml:space="preserve"> On those photos, som</w:t>
+      </w:r>
+      <w:r>
+        <w:rPr>
+          <w:lang w:val="en-US"/>
+        </w:rPr>
+        <w:t xml:space="preserve">e craters have </w:t>
+      </w:r>
+      <w:r>
+        <w:rPr>
+          <w:lang w:val="en-US"/>
+        </w:rPr>
+        <w:t xml:space="preserve">a </w:t>
+      </w:r>
+      <w:r>
+        <w:rPr>
+          <w:lang w:val="en-US"/>
+        </w:rPr>
+        <w:t>very bright edge</w:t>
+      </w:r>
+      <w:r>
+        <w:rPr>
+          <w:lang w:val="en-US"/>
+        </w:rPr>
+        <w:t xml:space="preserve">. This </w:t>
+      </w:r>
+      <w:r>
+        <w:rPr>
+          <w:lang w:val="en-US"/>
+        </w:rPr>
+        <w:lastRenderedPageBreak/>
+        <w:t>phenomena, however, is only observed in</w:t>
+      </w:r>
+      <w:r>
+        <w:rPr>
+          <w:lang w:val="en-US"/>
+        </w:rPr>
+        <w:t xml:space="preserve"> craters </w:t>
+      </w:r>
+      <w:r>
+        <w:rPr>
+          <w:lang w:val="en-US"/>
+        </w:rPr>
+        <w:t>with specific diameter and depth.</w:t>
+      </w:r>
+      <w:r>
+        <w:rPr>
+          <w:lang w:val="en-US"/>
+        </w:rPr>
+        <w:t xml:space="preserve"> If radius was too </w:t>
+      </w:r>
+      <w:r>
+        <w:rPr>
+          <w:lang w:val="en-US"/>
+        </w:rPr>
+        <w:t>large the</w:t>
+      </w:r>
+      <w:r>
+        <w:rPr>
+          <w:lang w:val="en-US"/>
+        </w:rPr>
+        <w:t xml:space="preserve">n </w:t>
+      </w:r>
+      <w:r>
+        <w:rPr>
+          <w:lang w:val="en-US"/>
+        </w:rPr>
+        <w:t xml:space="preserve">the </w:t>
+      </w:r>
+      <w:r>
+        <w:rPr>
+          <w:lang w:val="en-US"/>
+        </w:rPr>
+        <w:t xml:space="preserve">edge of crater has too low </w:t>
+      </w:r>
+      <w:r>
+        <w:rPr>
+          <w:lang w:val="en-US"/>
+        </w:rPr>
+        <w:t>height</w:t>
+      </w:r>
+      <w:r>
+        <w:rPr>
+          <w:lang w:val="en-US"/>
+        </w:rPr>
+        <w:t xml:space="preserve"> and </w:t>
+      </w:r>
+      <w:r>
+        <w:rPr>
+          <w:lang w:val="en-US"/>
+        </w:rPr>
+        <w:t xml:space="preserve">the edge was </w:t>
+      </w:r>
+      <w:r>
+        <w:rPr>
+          <w:lang w:val="en-US"/>
+        </w:rPr>
+        <w:t xml:space="preserve">too damaged </w:t>
+      </w:r>
+      <w:r>
+        <w:rPr>
+          <w:lang w:val="en-US"/>
+        </w:rPr>
+        <w:t>or otherwise not pronounced well enough</w:t>
+      </w:r>
+      <w:r>
+        <w:rPr>
+          <w:lang w:val="en-US"/>
+        </w:rPr>
+        <w:t xml:space="preserve">. </w:t>
+      </w:r>
+      <w:r>
+        <w:rPr>
+          <w:lang w:val="en-US"/>
+        </w:rPr>
+        <w:t xml:space="preserve">Also, if the crater was too shallow, </w:t>
+      </w:r>
+      <w:r>
+        <w:rPr>
+          <w:lang w:val="en-US"/>
+        </w:rPr>
+        <w:t>th</w:t>
+      </w:r>
+      <w:r>
+        <w:rPr>
+          <w:lang w:val="en-US"/>
+        </w:rPr>
+        <w:t>e</w:t>
+      </w:r>
+      <w:r>
+        <w:rPr>
+          <w:lang w:val="en-US"/>
+        </w:rPr>
+        <w:t xml:space="preserve"> edge </w:t>
+      </w:r>
+      <w:r>
+        <w:rPr>
+          <w:lang w:val="en-US"/>
+        </w:rPr>
+        <w:t xml:space="preserve">wasn’t distinctive enough and thus difficult to detect. This can be explained by the characteristics of the craters. Large craters, caused by impacts of bolides (large meteorites) or small asteroids are very uncommon and most </w:t>
+      </w:r>
+      <w:r>
+        <w:rPr>
+          <w:lang w:val="en-US"/>
+        </w:rPr>
+        <w:t xml:space="preserve">large </w:t>
+      </w:r>
+      <w:r>
+        <w:rPr>
+          <w:lang w:val="en-US"/>
+        </w:rPr>
+        <w:t xml:space="preserve">craters are </w:t>
+      </w:r>
+      <w:r>
+        <w:rPr>
+          <w:lang w:val="en-US"/>
+        </w:rPr>
+        <w:t>millions years old. Even though erosion on Mars is much slower than on Earth due to lack of vegetation and almost complete absence of water, with sufficient time the erosion process can be almost as destructive as on Earth.</w:t>
+      </w:r>
+    </w:p>
+    <w:p>
+      <w:pPr>
+        <w:pStyle w:val="Tekstpodstawowy"/>
+        <w:rPr>
+          <w:lang w:val="en-US"/>
+        </w:rPr>
+      </w:pPr>
+      <w:r>
+        <w:rPr>
+          <w:lang w:val="en-US"/>
+        </w:rPr>
+        <w:t>Therefore this method is best for recognize craters with radius lower than 15 km and depth higher than 0.5 km.</w:t>
+      </w:r>
+      <w:r>
+        <w:rPr>
+          <w:lang w:val="en-US"/>
+        </w:rPr>
+        <w:t xml:space="preserve"> Assuming the crater detection problem is limited to those criteria, the algorithm performs much better. The results for specific ranges has been presented in Table 2.</w:t>
+      </w:r>
+    </w:p>
+    <w:tbl>
+      <w:tblPr>
+        <w:tblStyle w:val="Tabela-Siatka"/>
+        <w:tblW w:w="5000" w:type="pct"/>
+        <w:tblLook w:val="04A0" w:firstRow="1" w:lastRow="0" w:firstColumn="1" w:lastColumn="0" w:noHBand="0" w:noVBand="1"/>
+      </w:tblPr>
+      <w:tblGrid>
+        <w:gridCol w:w="1127"/>
+        <w:gridCol w:w="836"/>
+        <w:gridCol w:w="1709"/>
+        <w:gridCol w:w="1410"/>
+      </w:tblGrid>
+      <w:tr>
+        <w:trPr>
+          <w:trHeight w:val="600"/>
+        </w:trPr>
+        <w:tc>
+          <w:tcPr>
+            <w:tcW w:w="1109" w:type="pct"/>
+            <w:shd w:val="clear" w:color="auto" w:fill="D9D9D9" w:themeFill="background1" w:themeFillShade="D9"/>
+            <w:vAlign w:val="center"/>
+            <w:hideMark/>
+          </w:tcPr>
+          <w:p>
+            <w:pPr>
+              <w:rPr>
+                <w:rFonts w:eastAsia="Times New Roman"/>
+                <w:b/>
+                <w:bCs/>
+                <w:color w:val="000000"/>
+                <w:lang w:eastAsia="pl-PL"/>
+              </w:rPr>
+            </w:pPr>
+            <w:r>
+              <w:rPr>
+                <w:rFonts w:eastAsia="Times New Roman"/>
+                <w:b/>
+                <w:bCs/>
+                <w:color w:val="000000"/>
+                <w:lang w:eastAsia="pl-PL"/>
+              </w:rPr>
+              <w:t>Radius [km]</w:t>
+            </w:r>
+          </w:p>
+        </w:tc>
+        <w:tc>
+          <w:tcPr>
+            <w:tcW w:w="823" w:type="pct"/>
+            <w:shd w:val="clear" w:color="auto" w:fill="D9D9D9" w:themeFill="background1" w:themeFillShade="D9"/>
+            <w:vAlign w:val="center"/>
+            <w:hideMark/>
+          </w:tcPr>
+          <w:p>
+            <w:pPr>
+              <w:rPr>
+                <w:rFonts w:eastAsia="Times New Roman"/>
+                <w:b/>
+                <w:bCs/>
+                <w:color w:val="000000"/>
+                <w:lang w:eastAsia="pl-PL"/>
+              </w:rPr>
+            </w:pPr>
+            <w:r>
+              <w:rPr>
+                <w:rFonts w:eastAsia="Times New Roman"/>
+                <w:b/>
+                <w:bCs/>
+                <w:color w:val="000000"/>
+                <w:lang w:eastAsia="pl-PL"/>
+              </w:rPr>
+              <w:t>Actual</w:t>
+            </w:r>
+          </w:p>
+        </w:tc>
+        <w:tc>
+          <w:tcPr>
+            <w:tcW w:w="1681" w:type="pct"/>
+            <w:shd w:val="clear" w:color="auto" w:fill="D9D9D9" w:themeFill="background1" w:themeFillShade="D9"/>
+            <w:vAlign w:val="center"/>
+            <w:hideMark/>
+          </w:tcPr>
+          <w:p>
+            <w:pPr>
+              <w:rPr>
+                <w:rFonts w:eastAsia="Times New Roman"/>
+                <w:b/>
+                <w:bCs/>
+                <w:color w:val="000000"/>
+                <w:lang w:eastAsia="pl-PL"/>
+              </w:rPr>
+            </w:pPr>
+            <w:r>
+              <w:rPr>
+                <w:rFonts w:eastAsia="Times New Roman"/>
+                <w:b/>
+                <w:bCs/>
+                <w:color w:val="000000"/>
+                <w:lang w:eastAsia="pl-PL"/>
+              </w:rPr>
+              <w:t>Recognized</w:t>
+            </w:r>
+          </w:p>
+        </w:tc>
+        <w:tc>
+          <w:tcPr>
+            <w:tcW w:w="1387" w:type="pct"/>
+            <w:shd w:val="clear" w:color="auto" w:fill="D9D9D9" w:themeFill="background1" w:themeFillShade="D9"/>
+            <w:vAlign w:val="center"/>
+            <w:hideMark/>
+          </w:tcPr>
+          <w:p>
+            <w:pPr>
+              <w:rPr>
+                <w:rFonts w:eastAsia="Times New Roman"/>
+                <w:b/>
+                <w:bCs/>
+                <w:color w:val="000000"/>
+                <w:lang w:eastAsia="pl-PL"/>
+              </w:rPr>
+            </w:pPr>
+            <w:r>
+              <w:rPr>
+                <w:rFonts w:eastAsia="Times New Roman"/>
+                <w:b/>
+                <w:bCs/>
+                <w:color w:val="000000"/>
+                <w:lang w:eastAsia="pl-PL"/>
+              </w:rPr>
+              <w:t>Accuracy</w:t>
+            </w:r>
+          </w:p>
+        </w:tc>
+      </w:tr>
+      <w:tr>
+        <w:trPr>
+          <w:trHeight w:val="300"/>
+        </w:trPr>
+        <w:tc>
+          <w:tcPr>
+            <w:tcW w:w="1109" w:type="pct"/>
+            <w:hideMark/>
+          </w:tcPr>
+          <w:p>
+            <w:pPr>
+              <w:rPr>
+                <w:rFonts w:eastAsia="Times New Roman"/>
+                <w:color w:val="000000"/>
+                <w:lang w:eastAsia="pl-PL"/>
+              </w:rPr>
+            </w:pPr>
+            <w:r>
+              <w:rPr>
+                <w:rFonts w:eastAsia="Times New Roman"/>
+                <w:color w:val="000000"/>
+                <w:lang w:eastAsia="pl-PL"/>
+              </w:rPr>
+              <w:t>15-10</w:t>
+            </w:r>
+          </w:p>
+        </w:tc>
+        <w:tc>
+          <w:tcPr>
+            <w:tcW w:w="823" w:type="pct"/>
+            <w:hideMark/>
+          </w:tcPr>
+          <w:p>
+            <w:pPr>
+              <w:rPr>
+                <w:rFonts w:eastAsia="Times New Roman"/>
+                <w:color w:val="000000"/>
+                <w:lang w:eastAsia="pl-PL"/>
+              </w:rPr>
+            </w:pPr>
+            <w:r>
+              <w:rPr>
+                <w:rFonts w:eastAsia="Times New Roman"/>
+                <w:color w:val="000000"/>
+                <w:lang w:eastAsia="pl-PL"/>
+              </w:rPr>
+              <w:t>3</w:t>
+            </w:r>
+          </w:p>
+        </w:tc>
+        <w:tc>
+          <w:tcPr>
+            <w:tcW w:w="1681" w:type="pct"/>
+            <w:hideMark/>
+          </w:tcPr>
+          <w:p>
+            <w:pPr>
+              <w:rPr>
+                <w:rFonts w:eastAsia="Times New Roman"/>
+                <w:color w:val="000000"/>
+                <w:lang w:eastAsia="pl-PL"/>
+              </w:rPr>
+            </w:pPr>
+            <w:r>
+              <w:rPr>
+                <w:rFonts w:eastAsia="Times New Roman"/>
+                <w:color w:val="000000"/>
+                <w:lang w:eastAsia="pl-PL"/>
+              </w:rPr>
+              <w:t>3</w:t>
+            </w:r>
+          </w:p>
+        </w:tc>
+        <w:tc>
+          <w:tcPr>
+            <w:tcW w:w="1387" w:type="pct"/>
+            <w:hideMark/>
+          </w:tcPr>
+          <w:p>
+            <w:pPr>
+              <w:rPr>
+                <w:rFonts w:eastAsia="Times New Roman"/>
+                <w:color w:val="000000"/>
+                <w:lang w:eastAsia="pl-PL"/>
+              </w:rPr>
+            </w:pPr>
+            <w:r>
+              <w:rPr>
+                <w:rFonts w:eastAsia="Times New Roman"/>
+                <w:color w:val="000000"/>
+                <w:lang w:eastAsia="pl-PL"/>
+              </w:rPr>
+              <w:t>1</w:t>
+            </w:r>
+          </w:p>
+        </w:tc>
+      </w:tr>
+      <w:tr>
+        <w:trPr>
+          <w:trHeight w:val="300"/>
+        </w:trPr>
+        <w:tc>
+          <w:tcPr>
+            <w:tcW w:w="1109" w:type="pct"/>
+            <w:hideMark/>
+          </w:tcPr>
+          <w:p>
+            <w:pPr>
+              <w:rPr>
+                <w:rFonts w:eastAsia="Times New Roman"/>
+                <w:color w:val="000000"/>
+                <w:lang w:eastAsia="pl-PL"/>
+              </w:rPr>
+            </w:pPr>
+            <w:r>
+              <w:rPr>
+                <w:rFonts w:eastAsia="Times New Roman"/>
+                <w:color w:val="000000"/>
+                <w:lang w:eastAsia="pl-PL"/>
+              </w:rPr>
+              <w:t>5-10</w:t>
+            </w:r>
+          </w:p>
+        </w:tc>
+        <w:tc>
+          <w:tcPr>
+            <w:tcW w:w="823" w:type="pct"/>
+            <w:hideMark/>
+          </w:tcPr>
+          <w:p>
+            <w:pPr>
+              <w:rPr>
+                <w:rFonts w:eastAsia="Times New Roman"/>
+                <w:color w:val="000000"/>
+                <w:lang w:eastAsia="pl-PL"/>
+              </w:rPr>
+            </w:pPr>
+            <w:r>
+              <w:rPr>
+                <w:rFonts w:eastAsia="Times New Roman"/>
+                <w:color w:val="000000"/>
+                <w:lang w:eastAsia="pl-PL"/>
+              </w:rPr>
+              <w:t>1</w:t>
+            </w:r>
+          </w:p>
+        </w:tc>
+        <w:tc>
+          <w:tcPr>
+            <w:tcW w:w="1681" w:type="pct"/>
+            <w:hideMark/>
+          </w:tcPr>
+          <w:p>
+            <w:pPr>
+              <w:rPr>
+                <w:rFonts w:eastAsia="Times New Roman"/>
+                <w:color w:val="000000"/>
+                <w:lang w:eastAsia="pl-PL"/>
+              </w:rPr>
+            </w:pPr>
+            <w:r>
+              <w:rPr>
+                <w:rFonts w:eastAsia="Times New Roman"/>
+                <w:color w:val="000000"/>
+                <w:lang w:eastAsia="pl-PL"/>
+              </w:rPr>
+              <w:t>1</w:t>
+            </w:r>
+          </w:p>
+        </w:tc>
+        <w:tc>
+          <w:tcPr>
+            <w:tcW w:w="1387" w:type="pct"/>
+            <w:hideMark/>
+          </w:tcPr>
+          <w:p>
+            <w:pPr>
+              <w:rPr>
+                <w:rFonts w:eastAsia="Times New Roman"/>
+                <w:color w:val="000000"/>
+                <w:lang w:eastAsia="pl-PL"/>
+              </w:rPr>
+            </w:pPr>
+            <w:r>
+              <w:rPr>
+                <w:rFonts w:eastAsia="Times New Roman"/>
+                <w:color w:val="000000"/>
+                <w:lang w:eastAsia="pl-PL"/>
+              </w:rPr>
+              <w:t>1</w:t>
+            </w:r>
+          </w:p>
+        </w:tc>
+      </w:tr>
+      <w:tr>
+        <w:trPr>
+          <w:trHeight w:val="300"/>
+        </w:trPr>
+        <w:tc>
+          <w:tcPr>
+            <w:tcW w:w="1109" w:type="pct"/>
+            <w:hideMark/>
+          </w:tcPr>
+          <w:p>
+            <w:pPr>
+              <w:rPr>
+                <w:rFonts w:eastAsia="Times New Roman"/>
+                <w:color w:val="000000"/>
+                <w:lang w:eastAsia="pl-PL"/>
+              </w:rPr>
+            </w:pPr>
+            <w:r>
+              <w:rPr>
+                <w:rFonts w:eastAsia="Times New Roman"/>
+                <w:color w:val="000000"/>
+                <w:lang w:eastAsia="pl-PL"/>
+              </w:rPr>
+              <w:t>4-5</w:t>
+            </w:r>
+          </w:p>
+        </w:tc>
+        <w:tc>
+          <w:tcPr>
+            <w:tcW w:w="823" w:type="pct"/>
+            <w:hideMark/>
+          </w:tcPr>
+          <w:p>
+            <w:pPr>
+              <w:rPr>
+                <w:rFonts w:eastAsia="Times New Roman"/>
+                <w:color w:val="000000"/>
+                <w:lang w:eastAsia="pl-PL"/>
+              </w:rPr>
+            </w:pPr>
+            <w:r>
+              <w:rPr>
+                <w:rFonts w:eastAsia="Times New Roman"/>
+                <w:color w:val="000000"/>
+                <w:lang w:eastAsia="pl-PL"/>
+              </w:rPr>
+              <w:t>4</w:t>
+            </w:r>
+          </w:p>
+        </w:tc>
+        <w:tc>
+          <w:tcPr>
+            <w:tcW w:w="1681" w:type="pct"/>
+            <w:hideMark/>
+          </w:tcPr>
+          <w:p>
+            <w:pPr>
+              <w:rPr>
+                <w:rFonts w:eastAsia="Times New Roman"/>
+                <w:color w:val="000000"/>
+                <w:lang w:eastAsia="pl-PL"/>
+              </w:rPr>
+            </w:pPr>
+            <w:r>
+              <w:rPr>
+                <w:rFonts w:eastAsia="Times New Roman"/>
+                <w:color w:val="000000"/>
+                <w:lang w:eastAsia="pl-PL"/>
+              </w:rPr>
+              <w:t>4</w:t>
+            </w:r>
+          </w:p>
+        </w:tc>
+        <w:tc>
+          <w:tcPr>
+            <w:tcW w:w="1387" w:type="pct"/>
+            <w:hideMark/>
+          </w:tcPr>
+          <w:p>
+            <w:pPr>
+              <w:rPr>
+                <w:rFonts w:eastAsia="Times New Roman"/>
+                <w:color w:val="000000"/>
+                <w:lang w:eastAsia="pl-PL"/>
+              </w:rPr>
+            </w:pPr>
+            <w:r>
+              <w:rPr>
+                <w:rFonts w:eastAsia="Times New Roman"/>
+                <w:color w:val="000000"/>
+                <w:lang w:eastAsia="pl-PL"/>
+              </w:rPr>
+              <w:t>1</w:t>
+            </w:r>
+          </w:p>
+        </w:tc>
+      </w:tr>
+      <w:tr>
+        <w:trPr>
+          <w:trHeight w:val="300"/>
+        </w:trPr>
+        <w:tc>
+          <w:tcPr>
+            <w:tcW w:w="1109" w:type="pct"/>
+            <w:hideMark/>
+          </w:tcPr>
+          <w:p>
+            <w:pPr>
+              <w:rPr>
+                <w:rFonts w:eastAsia="Times New Roman"/>
+                <w:color w:val="000000"/>
+                <w:lang w:eastAsia="pl-PL"/>
+              </w:rPr>
+            </w:pPr>
+            <w:r>
+              <w:rPr>
+                <w:rFonts w:eastAsia="Times New Roman"/>
+                <w:color w:val="000000"/>
+                <w:lang w:eastAsia="pl-PL"/>
+              </w:rPr>
+              <w:t>3-4</w:t>
+            </w:r>
+          </w:p>
+        </w:tc>
+        <w:tc>
+          <w:tcPr>
+            <w:tcW w:w="823" w:type="pct"/>
+            <w:hideMark/>
+          </w:tcPr>
+          <w:p>
+            <w:pPr>
+              <w:rPr>
+                <w:rFonts w:eastAsia="Times New Roman"/>
+                <w:color w:val="000000"/>
+                <w:lang w:eastAsia="pl-PL"/>
+              </w:rPr>
+            </w:pPr>
+            <w:r>
+              <w:rPr>
+                <w:rFonts w:eastAsia="Times New Roman"/>
+                <w:color w:val="000000"/>
+                <w:lang w:eastAsia="pl-PL"/>
+              </w:rPr>
+              <w:t>2</w:t>
+            </w:r>
+          </w:p>
+        </w:tc>
+        <w:tc>
+          <w:tcPr>
+            <w:tcW w:w="1681" w:type="pct"/>
+            <w:hideMark/>
+          </w:tcPr>
+          <w:p>
+            <w:pPr>
+              <w:rPr>
+                <w:rFonts w:eastAsia="Times New Roman"/>
+                <w:color w:val="000000"/>
+                <w:lang w:eastAsia="pl-PL"/>
+              </w:rPr>
+            </w:pPr>
+            <w:r>
+              <w:rPr>
+                <w:rFonts w:eastAsia="Times New Roman"/>
+                <w:color w:val="000000"/>
+                <w:lang w:eastAsia="pl-PL"/>
+              </w:rPr>
+              <w:t>1</w:t>
+            </w:r>
+          </w:p>
+        </w:tc>
+        <w:tc>
+          <w:tcPr>
+            <w:tcW w:w="1387" w:type="pct"/>
+            <w:hideMark/>
+          </w:tcPr>
+          <w:p>
+            <w:pPr>
+              <w:rPr>
+                <w:rFonts w:eastAsia="Times New Roman"/>
+                <w:color w:val="000000"/>
+                <w:lang w:eastAsia="pl-PL"/>
+              </w:rPr>
+            </w:pPr>
+            <w:r>
+              <w:rPr>
+                <w:rFonts w:eastAsia="Times New Roman"/>
+                <w:color w:val="000000"/>
+                <w:lang w:eastAsia="pl-PL"/>
+              </w:rPr>
+              <w:t>0.5</w:t>
+            </w:r>
+          </w:p>
+        </w:tc>
+      </w:tr>
+      <w:tr>
+        <w:trPr>
+          <w:trHeight w:val="300"/>
+        </w:trPr>
+        <w:tc>
+          <w:tcPr>
+            <w:tcW w:w="1109" w:type="pct"/>
+            <w:hideMark/>
+          </w:tcPr>
+          <w:p>
+            <w:pPr>
+              <w:rPr>
+                <w:rFonts w:eastAsia="Times New Roman"/>
+                <w:color w:val="000000"/>
+                <w:lang w:eastAsia="pl-PL"/>
+              </w:rPr>
+            </w:pPr>
+            <w:r>
+              <w:rPr>
+                <w:rFonts w:eastAsia="Times New Roman"/>
+                <w:color w:val="000000"/>
+                <w:lang w:eastAsia="pl-PL"/>
+              </w:rPr>
+              <w:t>2-3</w:t>
+            </w:r>
+          </w:p>
+        </w:tc>
+        <w:tc>
+          <w:tcPr>
+            <w:tcW w:w="823" w:type="pct"/>
+            <w:hideMark/>
+          </w:tcPr>
+          <w:p>
+            <w:pPr>
+              <w:rPr>
+                <w:rFonts w:eastAsia="Times New Roman"/>
+                <w:color w:val="000000"/>
+                <w:lang w:eastAsia="pl-PL"/>
+              </w:rPr>
+            </w:pPr>
+            <w:r>
+              <w:rPr>
+                <w:rFonts w:eastAsia="Times New Roman"/>
+                <w:color w:val="000000"/>
+                <w:lang w:eastAsia="pl-PL"/>
+              </w:rPr>
+              <w:t>3</w:t>
+            </w:r>
+          </w:p>
+        </w:tc>
+        <w:tc>
+          <w:tcPr>
+            <w:tcW w:w="1681" w:type="pct"/>
+            <w:hideMark/>
+          </w:tcPr>
+          <w:p>
+            <w:pPr>
+              <w:rPr>
+                <w:rFonts w:eastAsia="Times New Roman"/>
+                <w:color w:val="000000"/>
+                <w:lang w:eastAsia="pl-PL"/>
+              </w:rPr>
+            </w:pPr>
+            <w:r>
+              <w:rPr>
+                <w:rFonts w:eastAsia="Times New Roman"/>
+                <w:color w:val="000000"/>
+                <w:lang w:eastAsia="pl-PL"/>
+              </w:rPr>
+              <w:t>2</w:t>
+            </w:r>
+          </w:p>
+        </w:tc>
+        <w:tc>
+          <w:tcPr>
+            <w:tcW w:w="1387" w:type="pct"/>
+            <w:hideMark/>
+          </w:tcPr>
+          <w:p>
+            <w:pPr>
+              <w:keepNext/>
+              <w:rPr>
+                <w:rFonts w:eastAsia="Times New Roman"/>
+                <w:color w:val="000000"/>
+                <w:lang w:eastAsia="pl-PL"/>
+              </w:rPr>
+            </w:pPr>
+            <w:r>
+              <w:rPr>
+                <w:rFonts w:eastAsia="Times New Roman"/>
+                <w:color w:val="000000"/>
+                <w:lang w:eastAsia="pl-PL"/>
+              </w:rPr>
+              <w:t>0.66</w:t>
+            </w:r>
+          </w:p>
+        </w:tc>
+      </w:tr>
+    </w:tbl>
+    <w:p>
+      <w:pPr>
+        <w:pStyle w:val="Legenda"/>
+        <w:rPr>
+          <w:i/>
+          <w:color w:val="auto"/>
+        </w:rPr>
+      </w:pPr>
+      <w:r>
+        <w:rPr>
+          <w:i/>
+          <w:color w:val="auto"/>
+        </w:rPr>
+        <w:t xml:space="preserve">Table </w:t>
+      </w:r>
+      <w:r>
+        <w:rPr>
+          <w:i/>
+          <w:color w:val="auto"/>
+        </w:rPr>
+        <w:fldChar w:fldCharType="begin"/>
+      </w:r>
+      <w:r>
+        <w:rPr>
+          <w:i/>
+          <w:color w:val="auto"/>
+        </w:rPr>
+        <w:instrText xml:space="preserve"> SEQ Table \* ARABIC </w:instrText>
+      </w:r>
+      <w:r>
+        <w:rPr>
+          <w:i/>
+          <w:color w:val="auto"/>
+        </w:rPr>
+        <w:fldChar w:fldCharType="separate"/>
+      </w:r>
+      <w:r>
+        <w:rPr>
+          <w:i/>
+          <w:noProof/>
+          <w:color w:val="auto"/>
+        </w:rPr>
+        <w:t>2</w:t>
+      </w:r>
+      <w:r>
+        <w:rPr>
+          <w:i/>
+          <w:color w:val="auto"/>
+        </w:rPr>
+        <w:fldChar w:fldCharType="end"/>
+      </w:r>
+      <w:r>
+        <w:rPr>
+          <w:i/>
+          <w:color w:val="auto"/>
+        </w:rPr>
+        <w:t>:Parametrized evaluation</w:t>
+      </w:r>
+    </w:p>
+    <w:p>
+      <w:pPr>
+        <w:pStyle w:val="Nagwek1"/>
+      </w:pPr>
+      <w:r>
+        <w:t>Conclusions</w:t>
+      </w:r>
+    </w:p>
+    <w:p>
+      <w:pPr>
+        <w:pStyle w:val="Tekstpodstawowy"/>
+        <w:rPr>
           <w:color w:val="2E74B5" w:themeColor="accent1" w:themeShade="BF"/>
           <w:lang w:val="en-US"/>
         </w:rPr>
@@ -1272,7 +3831,15 @@
           <w:color w:val="2E74B5" w:themeColor="accent1" w:themeShade="BF"/>
           <w:lang w:val="en-US"/>
         </w:rPr>
-        <w:t>In filtration stage we based on shape. We assume that impact crater have rounded shape. We use a circle recognition algorithm (for example Hough Circle Transform with Hough Gradient detection method).</w:t>
+        <w:t xml:space="preserve">The inverse correlation between number of visible satellites and the GNSS accuracy has been clearly proven. Furthermore, another often neglected aspect – the satellites geometry on the sky – has been studied and was determined </w:t>
+      </w:r>
+      <w:r>
+        <w:rPr>
+          <w:color w:val="2E74B5" w:themeColor="accent1" w:themeShade="BF"/>
+          <w:lang w:val="en-US"/>
+        </w:rPr>
+        <w:lastRenderedPageBreak/>
+        <w:t>to have significant effect. Another important factor is the sky visibility and obstacles that can obstruct the line of sight. This problem, however, can be alleviated to a large degree by using more satellites.</w:t>
       </w:r>
     </w:p>
     <w:p>
@@ -1288,986 +3855,24 @@
           <w:color w:val="2E74B5" w:themeColor="accent1" w:themeShade="BF"/>
           <w:lang w:val="en-US"/>
         </w:rPr>
+        <w:t xml:space="preserve">The methodology developed </w:t>
+      </w:r>
+      <w:r>
+        <w:rPr>
+          <w:color w:val="2E74B5" w:themeColor="accent1" w:themeShade="BF"/>
+          <w:lang w:val="en-US"/>
+        </w:rPr>
         <w:t>During filtration you should remember that not whole edge will be bright for each crater. For old crater edge may be incomplete or edge may to have different structure and some parts are dark.</w:t>
       </w:r>
     </w:p>
     <w:p>
       <w:pPr>
-        <w:pStyle w:val="Nagwek1"/>
-      </w:pPr>
-      <w:r>
-        <w:t>Strong and weak points</w:t>
-      </w:r>
-    </w:p>
-    <w:p>
-      <w:pPr>
         <w:pStyle w:val="Tekstpodstawowy"/>
         <w:rPr>
           <w:color w:val="2E74B5" w:themeColor="accent1" w:themeShade="BF"/>
           <w:lang w:val="en-US"/>
         </w:rPr>
       </w:pPr>
-      <w:r>
-        <w:rPr>
-          <w:color w:val="2E74B5" w:themeColor="accent1" w:themeShade="BF"/>
-          <w:lang w:val="en-US"/>
-        </w:rPr>
-        <w:t xml:space="preserve">This parameters gives 65% probability of the actual location to be within a circle of MRSE meters diameter. </w:t>
-      </w:r>
-      <w:r>
-        <w:rPr>
-          <w:color w:val="2E74B5" w:themeColor="accent1" w:themeShade="BF"/>
-          <w:lang w:val="en-US"/>
-        </w:rPr>
-        <w:t>A slightly more practical estimate is 2DRMS, defined as doubles DRMS:</w:t>
-      </w:r>
-    </w:p>
-    <w:p>
-      <w:pPr>
-        <w:pStyle w:val="Tekstpodstawowy"/>
-        <w:rPr>
-          <w:color w:val="2E74B5" w:themeColor="accent1" w:themeShade="BF"/>
-          <w:lang w:val="en-US"/>
-        </w:rPr>
-      </w:pPr>
-      <w:r>
-        <w:rPr>
-          <w:color w:val="2E74B5" w:themeColor="accent1" w:themeShade="BF"/>
-          <w:lang w:val="en-US"/>
-        </w:rPr>
-        <w:t>There are various versions of DOP parameters specified: GDOP (geometric DOP), PDOP</w:t>
-      </w:r>
-      <w:r>
-        <w:rPr>
-          <w:color w:val="2E74B5" w:themeColor="accent1" w:themeShade="BF"/>
-          <w:lang w:val="en-US"/>
-        </w:rPr>
-        <w:t xml:space="preserve"> </w:t>
-      </w:r>
-      <w:r>
-        <w:rPr>
-          <w:color w:val="2E74B5" w:themeColor="accent1" w:themeShade="BF"/>
-          <w:lang w:val="en-US"/>
-        </w:rPr>
-        <w:t>(Position DOP), HDOP (Horizontal DOP), VDOP (vertical DOP).</w:t>
-      </w:r>
-    </w:p>
-    <w:p>
-      <w:pPr>
-        <w:pStyle w:val="Tekstpodstawowy"/>
-        <w:rPr>
-          <w:color w:val="2E74B5" w:themeColor="accent1" w:themeShade="BF"/>
-          <w:lang w:val="en-US"/>
-        </w:rPr>
-      </w:pPr>
-      <w:r>
-        <w:rPr>
-          <w:color w:val="2E74B5" w:themeColor="accent1" w:themeShade="BF"/>
-          <w:lang w:val="en-US"/>
-        </w:rPr>
-        <w:t>All of those parameters can be tied together using the following equation:</w:t>
-      </w:r>
-    </w:p>
-    <w:p>
-      <w:pPr>
-        <w:pStyle w:val="Tekstpodstawowy"/>
-        <w:rPr>
-          <w:color w:val="2E74B5" w:themeColor="accent1" w:themeShade="BF"/>
-          <w:lang w:val="en-US"/>
-        </w:rPr>
-      </w:pPr>
-      <m:oMathPara>
-        <m:oMath>
-          <m:r>
-            <w:rPr>
-              <w:rFonts w:ascii="Cambria Math" w:hAnsi="Cambria Math"/>
-              <w:color w:val="2E74B5" w:themeColor="accent1" w:themeShade="BF"/>
-              <w:lang w:val="en-US"/>
-            </w:rPr>
-            <m:t>DRMS=UERE∙DOP=</m:t>
-          </m:r>
-          <m:rad>
-            <m:radPr>
-              <m:degHide m:val="1"/>
-              <m:ctrlPr>
-                <w:rPr>
-                  <w:rFonts w:ascii="Cambria Math" w:hAnsi="Cambria Math"/>
-                  <w:i/>
-                  <w:color w:val="2E74B5" w:themeColor="accent1" w:themeShade="BF"/>
-                  <w:lang w:val="en-US"/>
-                </w:rPr>
-              </m:ctrlPr>
-            </m:radPr>
-            <m:deg/>
-            <m:e>
-              <m:sSup>
-                <m:sSupPr>
-                  <m:ctrlPr>
-                    <w:rPr>
-                      <w:rFonts w:ascii="Cambria Math" w:hAnsi="Cambria Math"/>
-                      <w:i/>
-                      <w:color w:val="2E74B5" w:themeColor="accent1" w:themeShade="BF"/>
-                      <w:lang w:val="en-US"/>
-                    </w:rPr>
-                  </m:ctrlPr>
-                </m:sSupPr>
-                <m:e>
-                  <m:r>
-                    <w:rPr>
-                      <w:rFonts w:ascii="Cambria Math" w:hAnsi="Cambria Math"/>
-                      <w:color w:val="2E74B5" w:themeColor="accent1" w:themeShade="BF"/>
-                      <w:lang w:val="en-US"/>
-                    </w:rPr>
-                    <m:t>URE</m:t>
-                  </m:r>
-                </m:e>
-                <m:sup>
-                  <m:r>
-                    <w:rPr>
-                      <w:rFonts w:ascii="Cambria Math" w:hAnsi="Cambria Math"/>
-                      <w:color w:val="2E74B5" w:themeColor="accent1" w:themeShade="BF"/>
-                      <w:lang w:val="en-US"/>
-                    </w:rPr>
-                    <m:t>2</m:t>
-                  </m:r>
-                </m:sup>
-              </m:sSup>
-              <m:r>
-                <w:rPr>
-                  <w:rFonts w:ascii="Cambria Math" w:hAnsi="Cambria Math"/>
-                  <w:color w:val="2E74B5" w:themeColor="accent1" w:themeShade="BF"/>
-                  <w:lang w:val="en-US"/>
-                </w:rPr>
-                <m:t>+</m:t>
-              </m:r>
-              <m:sSup>
-                <m:sSupPr>
-                  <m:ctrlPr>
-                    <w:rPr>
-                      <w:rFonts w:ascii="Cambria Math" w:hAnsi="Cambria Math"/>
-                      <w:i/>
-                      <w:color w:val="2E74B5" w:themeColor="accent1" w:themeShade="BF"/>
-                      <w:lang w:val="en-US"/>
-                    </w:rPr>
-                  </m:ctrlPr>
-                </m:sSupPr>
-                <m:e>
-                  <m:r>
-                    <w:rPr>
-                      <w:rFonts w:ascii="Cambria Math" w:hAnsi="Cambria Math"/>
-                      <w:color w:val="2E74B5" w:themeColor="accent1" w:themeShade="BF"/>
-                      <w:lang w:val="en-US"/>
-                    </w:rPr>
-                    <m:t>UEE</m:t>
-                  </m:r>
-                </m:e>
-                <m:sup>
-                  <m:r>
-                    <w:rPr>
-                      <w:rFonts w:ascii="Cambria Math" w:hAnsi="Cambria Math"/>
-                      <w:color w:val="2E74B5" w:themeColor="accent1" w:themeShade="BF"/>
-                      <w:lang w:val="en-US"/>
-                    </w:rPr>
-                    <m:t>2</m:t>
-                  </m:r>
-                </m:sup>
-              </m:sSup>
-            </m:e>
-          </m:rad>
-          <m:r>
-            <w:rPr>
-              <w:rFonts w:ascii="Cambria Math" w:hAnsi="Cambria Math"/>
-              <w:color w:val="2E74B5" w:themeColor="accent1" w:themeShade="BF"/>
-              <w:lang w:val="en-US"/>
-            </w:rPr>
-            <m:t>∙DOP</m:t>
-          </m:r>
-        </m:oMath>
-      </m:oMathPara>
-    </w:p>
-    <w:p>
-      <w:pPr>
-        <w:pStyle w:val="Nagwek1"/>
-        <w:rPr>
-          <w:color w:val="2E74B5" w:themeColor="accent1" w:themeShade="BF"/>
-        </w:rPr>
-      </w:pPr>
-      <w:r>
-        <w:rPr>
-          <w:color w:val="2E74B5" w:themeColor="accent1" w:themeShade="BF"/>
-        </w:rPr>
-        <w:t>Definining obstuctions</w:t>
-      </w:r>
-    </w:p>
-    <w:p>
-      <w:pPr>
-        <w:pStyle w:val="Tekstpodstawowy"/>
-        <w:rPr>
-          <w:color w:val="2E74B5" w:themeColor="accent1" w:themeShade="BF"/>
-          <w:lang w:val="en-US"/>
-        </w:rPr>
-      </w:pPr>
-      <w:r>
-        <w:rPr>
-          <w:color w:val="2E74B5" w:themeColor="accent1" w:themeShade="BF"/>
-          <w:lang w:val="en-US"/>
-        </w:rPr>
-        <w:t xml:space="preserve">Real world measurements are often affected by obstacles that prevent line of sight between a satellite and an observer. Trimble Planning software has a mechanism to define such obstacles. It allows the user to define direction of an obstacle and its height. Unfortunately, the interface provided is very imprecise and relies on </w:t>
-      </w:r>
-      <w:r>
-        <w:rPr>
-          <w:color w:val="2E74B5" w:themeColor="accent1" w:themeShade="BF"/>
-          <w:lang w:val="en-US"/>
-        </w:rPr>
-        <w:t>accurate</w:t>
-      </w:r>
-      <w:r>
-        <w:rPr>
-          <w:color w:val="2E74B5" w:themeColor="accent1" w:themeShade="BF"/>
-          <w:lang w:val="en-US"/>
-        </w:rPr>
-        <w:t xml:space="preserve"> mouse movement</w:t>
-      </w:r>
-      <w:r>
-        <w:rPr>
-          <w:color w:val="2E74B5" w:themeColor="accent1" w:themeShade="BF"/>
-          <w:lang w:val="en-US"/>
-        </w:rPr>
-        <w:t>s</w:t>
-      </w:r>
-      <w:r>
-        <w:rPr>
-          <w:color w:val="2E74B5" w:themeColor="accent1" w:themeShade="BF"/>
-          <w:lang w:val="en-US"/>
-        </w:rPr>
-        <w:t xml:space="preserve">. </w:t>
-      </w:r>
-      <w:r>
-        <w:rPr>
-          <w:color w:val="2E74B5" w:themeColor="accent1" w:themeShade="BF"/>
-          <w:lang w:val="en-US"/>
-        </w:rPr>
-        <w:t xml:space="preserve">This approach is very error prone. </w:t>
-      </w:r>
-      <w:r>
-        <w:rPr>
-          <w:color w:val="2E74B5" w:themeColor="accent1" w:themeShade="BF"/>
-          <w:lang w:val="en-US"/>
-        </w:rPr>
-        <w:t>Fortunately, it’s possible to write the obstacles definition to a file</w:t>
-      </w:r>
-      <w:r>
-        <w:rPr>
-          <w:color w:val="2E74B5" w:themeColor="accent1" w:themeShade="BF"/>
-          <w:lang w:val="en-US"/>
-        </w:rPr>
-        <w:t>, edit it as needed and then load the data back</w:t>
-      </w:r>
-      <w:r>
-        <w:rPr>
-          <w:color w:val="2E74B5" w:themeColor="accent1" w:themeShade="BF"/>
-          <w:lang w:val="en-US"/>
-        </w:rPr>
-        <w:t xml:space="preserve">. </w:t>
-      </w:r>
-    </w:p>
-    <w:p>
-      <w:pPr>
-        <w:pStyle w:val="Tekstpodstawowy"/>
-        <w:rPr>
-          <w:color w:val="2E74B5" w:themeColor="accent1" w:themeShade="BF"/>
-          <w:lang w:val="en-US"/>
-        </w:rPr>
-      </w:pPr>
-      <w:r>
-        <w:rPr>
-          <w:color w:val="2E74B5" w:themeColor="accent1" w:themeShade="BF"/>
-          <w:lang w:val="en-US"/>
-        </w:rPr>
-        <w:t>The file syntax is very simple</w:t>
-      </w:r>
-      <w:r>
-        <w:rPr>
-          <w:color w:val="2E74B5" w:themeColor="accent1" w:themeShade="BF"/>
-          <w:lang w:val="en-US"/>
-        </w:rPr>
-        <w:t xml:space="preserve"> plain text file</w:t>
-      </w:r>
-      <w:r>
-        <w:rPr>
-          <w:color w:val="2E74B5" w:themeColor="accent1" w:themeShade="BF"/>
-          <w:lang w:val="en-US"/>
-        </w:rPr>
-        <w:t xml:space="preserve">. </w:t>
-      </w:r>
-      <w:r>
-        <w:rPr>
-          <w:color w:val="2E74B5" w:themeColor="accent1" w:themeShade="BF"/>
-          <w:lang w:val="en-US"/>
-        </w:rPr>
-        <w:t>Each line has an integer (expressing azimuth in degrees, betwee</w:t>
-      </w:r>
-      <w:r>
-        <w:rPr>
-          <w:color w:val="2E74B5" w:themeColor="accent1" w:themeShade="BF"/>
-          <w:lang w:val="en-US"/>
-        </w:rPr>
-        <w:t>n</w:t>
-      </w:r>
-      <w:r>
-        <w:rPr>
-          <w:color w:val="2E74B5" w:themeColor="accent1" w:themeShade="BF"/>
-          <w:lang w:val="en-US"/>
-        </w:rPr>
-        <w:t xml:space="preserve"> 0 and 359) followed by a floating point number (expressing height of an obstacle in said </w:t>
-      </w:r>
-      <w:r>
-        <w:rPr>
-          <w:color w:val="2E74B5" w:themeColor="accent1" w:themeShade="BF"/>
-          <w:lang w:val="en-US"/>
-        </w:rPr>
-        <w:t>direction</w:t>
-      </w:r>
-      <w:r>
-        <w:rPr>
-          <w:color w:val="2E74B5" w:themeColor="accent1" w:themeShade="BF"/>
-          <w:lang w:val="en-US"/>
-        </w:rPr>
-        <w:t>, expressed in degrees; allowed values are 0..90). Lines that are empty or start with semicolon are ignored.</w:t>
-      </w:r>
-    </w:p>
-    <w:p>
-      <w:pPr>
-        <w:pStyle w:val="Tekstpodstawowy"/>
-        <w:rPr>
-          <w:color w:val="2E74B5" w:themeColor="accent1" w:themeShade="BF"/>
-          <w:lang w:val="en-US"/>
-        </w:rPr>
-      </w:pPr>
-      <w:r>
-        <w:rPr>
-          <w:color w:val="2E74B5" w:themeColor="accent1" w:themeShade="BF"/>
-          <w:lang w:val="en-US"/>
-        </w:rPr>
-        <w:t>The lab</w:t>
-      </w:r>
-      <w:r>
-        <w:rPr>
-          <w:color w:val="2E74B5" w:themeColor="accent1" w:themeShade="BF"/>
-          <w:lang w:val="en-US"/>
-        </w:rPr>
-        <w:t>oratory</w:t>
-      </w:r>
-      <w:r>
-        <w:rPr>
-          <w:color w:val="2E74B5" w:themeColor="accent1" w:themeShade="BF"/>
-          <w:lang w:val="en-US"/>
-        </w:rPr>
-        <w:t xml:space="preserve"> instruction specified the obstacles to be used as </w:t>
-      </w:r>
-      <w:proofErr w:type="spellStart"/>
-      <w:r>
-        <w:rPr>
-          <w:color w:val="2E74B5" w:themeColor="accent1" w:themeShade="BF"/>
-          <w:lang w:val="en-US"/>
-        </w:rPr>
-        <w:t>Az</w:t>
-      </w:r>
-      <w:proofErr w:type="spellEnd"/>
-      <w:r>
-        <w:rPr>
-          <w:color w:val="2E74B5" w:themeColor="accent1" w:themeShade="BF"/>
-          <w:lang w:val="en-US"/>
-        </w:rPr>
-        <w:t xml:space="preserve">: </w:t>
-      </w:r>
-      <m:oMath>
-        <m:sSup>
-          <m:sSupPr>
-            <m:ctrlPr>
-              <w:rPr>
-                <w:rFonts w:ascii="Cambria Math" w:hAnsi="Cambria Math"/>
-                <w:i/>
-                <w:color w:val="2E74B5" w:themeColor="accent1" w:themeShade="BF"/>
-                <w:lang w:val="en-US"/>
-              </w:rPr>
-            </m:ctrlPr>
-          </m:sSupPr>
-          <m:e>
-            <m:r>
-              <w:rPr>
-                <w:rFonts w:ascii="Cambria Math" w:hAnsi="Cambria Math"/>
-                <w:color w:val="2E74B5" w:themeColor="accent1" w:themeShade="BF"/>
-                <w:lang w:val="en-US"/>
-              </w:rPr>
-              <m:t>160-250</m:t>
-            </m:r>
-          </m:e>
-          <m:sup>
-            <m:r>
-              <w:rPr>
-                <w:rFonts w:ascii="Cambria Math" w:hAnsi="Cambria Math"/>
-                <w:color w:val="2E74B5" w:themeColor="accent1" w:themeShade="BF"/>
-                <w:lang w:val="en-US"/>
-              </w:rPr>
-              <m:t>0</m:t>
-            </m:r>
-          </m:sup>
-        </m:sSup>
-        <m:r>
-          <w:rPr>
-            <w:rFonts w:ascii="Cambria Math" w:hAnsi="Cambria Math"/>
-            <w:color w:val="2E74B5" w:themeColor="accent1" w:themeShade="BF"/>
-            <w:lang w:val="en-US"/>
-          </w:rPr>
-          <m:t>, E=7</m:t>
-        </m:r>
-        <m:sSup>
-          <m:sSupPr>
-            <m:ctrlPr>
-              <w:rPr>
-                <w:rFonts w:ascii="Cambria Math" w:hAnsi="Cambria Math"/>
-                <w:i/>
-                <w:color w:val="2E74B5" w:themeColor="accent1" w:themeShade="BF"/>
-                <w:lang w:val="en-US"/>
-              </w:rPr>
-            </m:ctrlPr>
-          </m:sSupPr>
-          <m:e>
-            <m:r>
-              <w:rPr>
-                <w:rFonts w:ascii="Cambria Math" w:hAnsi="Cambria Math"/>
-                <w:color w:val="2E74B5" w:themeColor="accent1" w:themeShade="BF"/>
-                <w:lang w:val="en-US"/>
-              </w:rPr>
-              <m:t>0</m:t>
-            </m:r>
-          </m:e>
-          <m:sup>
-            <m:r>
-              <w:rPr>
-                <w:rFonts w:ascii="Cambria Math" w:hAnsi="Cambria Math"/>
-                <w:color w:val="2E74B5" w:themeColor="accent1" w:themeShade="BF"/>
-                <w:lang w:val="en-US"/>
-              </w:rPr>
-              <m:t>0</m:t>
-            </m:r>
-          </m:sup>
-        </m:sSup>
-      </m:oMath>
-      <w:r>
-        <w:rPr>
-          <w:color w:val="2E74B5" w:themeColor="accent1" w:themeShade="BF"/>
-          <w:lang w:val="en-US"/>
-        </w:rPr>
-        <w:t xml:space="preserve">; </w:t>
-      </w:r>
-      <w:proofErr w:type="spellStart"/>
-      <w:r>
-        <w:rPr>
-          <w:color w:val="2E74B5" w:themeColor="accent1" w:themeShade="BF"/>
-          <w:lang w:val="en-US"/>
-        </w:rPr>
-        <w:t>Az</w:t>
-      </w:r>
-      <w:proofErr w:type="spellEnd"/>
-      <w:r>
-        <w:rPr>
-          <w:color w:val="2E74B5" w:themeColor="accent1" w:themeShade="BF"/>
-          <w:lang w:val="en-US"/>
-        </w:rPr>
-        <w:t xml:space="preserve">: </w:t>
-      </w:r>
-      <m:oMath>
-        <m:sSup>
-          <m:sSupPr>
-            <m:ctrlPr>
-              <w:rPr>
-                <w:rFonts w:ascii="Cambria Math" w:hAnsi="Cambria Math"/>
-                <w:i/>
-                <w:color w:val="2E74B5" w:themeColor="accent1" w:themeShade="BF"/>
-                <w:lang w:val="en-US"/>
-              </w:rPr>
-            </m:ctrlPr>
-          </m:sSupPr>
-          <m:e>
-            <m:r>
-              <w:rPr>
-                <w:rFonts w:ascii="Cambria Math" w:hAnsi="Cambria Math"/>
-                <w:color w:val="2E74B5" w:themeColor="accent1" w:themeShade="BF"/>
-                <w:lang w:val="en-US"/>
-              </w:rPr>
-              <m:t>300-355</m:t>
-            </m:r>
-          </m:e>
-          <m:sup>
-            <m:r>
-              <w:rPr>
-                <w:rFonts w:ascii="Cambria Math" w:hAnsi="Cambria Math"/>
-                <w:color w:val="2E74B5" w:themeColor="accent1" w:themeShade="BF"/>
-                <w:lang w:val="en-US"/>
-              </w:rPr>
-              <m:t>0</m:t>
-            </m:r>
-          </m:sup>
-        </m:sSup>
-        <m:r>
-          <w:rPr>
-            <w:rFonts w:ascii="Cambria Math" w:hAnsi="Cambria Math"/>
-            <w:color w:val="2E74B5" w:themeColor="accent1" w:themeShade="BF"/>
-            <w:lang w:val="en-US"/>
-          </w:rPr>
-          <m:t>, E=</m:t>
-        </m:r>
-        <m:sSup>
-          <m:sSupPr>
-            <m:ctrlPr>
-              <w:rPr>
-                <w:rFonts w:ascii="Cambria Math" w:hAnsi="Cambria Math"/>
-                <w:i/>
-                <w:color w:val="2E74B5" w:themeColor="accent1" w:themeShade="BF"/>
-                <w:lang w:val="en-US"/>
-              </w:rPr>
-            </m:ctrlPr>
-          </m:sSupPr>
-          <m:e>
-            <m:r>
-              <w:rPr>
-                <w:rFonts w:ascii="Cambria Math" w:hAnsi="Cambria Math"/>
-                <w:color w:val="2E74B5" w:themeColor="accent1" w:themeShade="BF"/>
-                <w:lang w:val="en-US"/>
-              </w:rPr>
-              <m:t>70</m:t>
-            </m:r>
-          </m:e>
-          <m:sup>
-            <m:r>
-              <w:rPr>
-                <w:rFonts w:ascii="Cambria Math" w:hAnsi="Cambria Math"/>
-                <w:color w:val="2E74B5" w:themeColor="accent1" w:themeShade="BF"/>
-                <w:lang w:val="en-US"/>
-              </w:rPr>
-              <m:t>0</m:t>
-            </m:r>
-          </m:sup>
-        </m:sSup>
-      </m:oMath>
-      <w:r>
-        <w:rPr>
-          <w:color w:val="2E74B5" w:themeColor="accent1" w:themeShade="BF"/>
-          <w:lang w:val="en-US"/>
-        </w:rPr>
-        <w:t xml:space="preserve">and </w:t>
-      </w:r>
-      <m:oMath>
-        <m:r>
-          <m:rPr>
-            <m:sty m:val="p"/>
-          </m:rPr>
-          <w:rPr>
-            <w:rFonts w:ascii="Cambria Math" w:hAnsi="Cambria Math"/>
-            <w:color w:val="2E74B5" w:themeColor="accent1" w:themeShade="BF"/>
-            <w:lang w:val="en-US"/>
-          </w:rPr>
-          <m:t xml:space="preserve">Az: </m:t>
-        </m:r>
-        <m:sSup>
-          <m:sSupPr>
-            <m:ctrlPr>
-              <w:rPr>
-                <w:rFonts w:ascii="Cambria Math" w:hAnsi="Cambria Math"/>
-                <w:i/>
-                <w:color w:val="2E74B5" w:themeColor="accent1" w:themeShade="BF"/>
-                <w:lang w:val="en-US"/>
-              </w:rPr>
-            </m:ctrlPr>
-          </m:sSupPr>
-          <m:e>
-            <m:r>
-              <w:rPr>
-                <w:rFonts w:ascii="Cambria Math" w:hAnsi="Cambria Math"/>
-                <w:color w:val="2E74B5" w:themeColor="accent1" w:themeShade="BF"/>
-                <w:lang w:val="en-US"/>
-              </w:rPr>
-              <m:t>45-50</m:t>
-            </m:r>
-          </m:e>
-          <m:sup>
-            <m:r>
-              <w:rPr>
-                <w:rFonts w:ascii="Cambria Math" w:hAnsi="Cambria Math"/>
-                <w:color w:val="2E74B5" w:themeColor="accent1" w:themeShade="BF"/>
-                <w:lang w:val="en-US"/>
-              </w:rPr>
-              <m:t>0</m:t>
-            </m:r>
-          </m:sup>
-        </m:sSup>
-        <m:r>
-          <w:rPr>
-            <w:rFonts w:ascii="Cambria Math" w:hAnsi="Cambria Math"/>
-            <w:color w:val="2E74B5" w:themeColor="accent1" w:themeShade="BF"/>
-            <w:lang w:val="en-US"/>
-          </w:rPr>
-          <m:t>, E=</m:t>
-        </m:r>
-        <m:sSup>
-          <m:sSupPr>
-            <m:ctrlPr>
-              <w:rPr>
-                <w:rFonts w:ascii="Cambria Math" w:hAnsi="Cambria Math"/>
-                <w:i/>
-                <w:color w:val="2E74B5" w:themeColor="accent1" w:themeShade="BF"/>
-                <w:lang w:val="en-US"/>
-              </w:rPr>
-            </m:ctrlPr>
-          </m:sSupPr>
-          <m:e>
-            <m:r>
-              <w:rPr>
-                <w:rFonts w:ascii="Cambria Math" w:hAnsi="Cambria Math"/>
-                <w:color w:val="2E74B5" w:themeColor="accent1" w:themeShade="BF"/>
-                <w:lang w:val="en-US"/>
-              </w:rPr>
-              <m:t>55</m:t>
-            </m:r>
-          </m:e>
-          <m:sup>
-            <m:r>
-              <w:rPr>
-                <w:rFonts w:ascii="Cambria Math" w:hAnsi="Cambria Math"/>
-                <w:color w:val="2E74B5" w:themeColor="accent1" w:themeShade="BF"/>
-                <w:lang w:val="en-US"/>
-              </w:rPr>
-              <m:t>0</m:t>
-            </m:r>
-          </m:sup>
-        </m:sSup>
-      </m:oMath>
-      <w:r>
-        <w:rPr>
-          <w:color w:val="2E74B5" w:themeColor="accent1" w:themeShade="BF"/>
-          <w:lang w:val="en-US"/>
-        </w:rPr>
-        <w:t xml:space="preserve">. </w:t>
-      </w:r>
-      <w:r>
-        <w:rPr>
-          <w:color w:val="2E74B5" w:themeColor="accent1" w:themeShade="BF"/>
-          <w:lang w:val="en-US"/>
-        </w:rPr>
-        <w:t>The author of this report developed</w:t>
-      </w:r>
-      <w:r>
-        <w:rPr>
-          <w:color w:val="2E74B5" w:themeColor="accent1" w:themeShade="BF"/>
-          <w:lang w:val="en-US"/>
-        </w:rPr>
-        <w:t xml:space="preserve"> simple editing tool</w:t>
-      </w:r>
-      <w:r>
-        <w:rPr>
-          <w:color w:val="2E74B5" w:themeColor="accent1" w:themeShade="BF"/>
-          <w:lang w:val="en-US"/>
-        </w:rPr>
-        <w:t xml:space="preserve"> called obstacles-edit</w:t>
-      </w:r>
-      <w:r>
-        <w:rPr>
-          <w:color w:val="2E74B5" w:themeColor="accent1" w:themeShade="BF"/>
-          <w:lang w:val="en-US"/>
-        </w:rPr>
-        <w:t xml:space="preserve"> </w:t>
-      </w:r>
-      <w:r>
-        <w:rPr>
-          <w:color w:val="2E74B5" w:themeColor="accent1" w:themeShade="BF"/>
-          <w:lang w:val="en-US"/>
-        </w:rPr>
-        <w:t xml:space="preserve">that is able to </w:t>
-      </w:r>
-      <w:r>
-        <w:rPr>
-          <w:color w:val="2E74B5" w:themeColor="accent1" w:themeShade="BF"/>
-          <w:lang w:val="en-US"/>
-        </w:rPr>
-        <w:t xml:space="preserve">generate and edit obstacles files. The tool </w:t>
-      </w:r>
-      <w:r>
-        <w:rPr>
-          <w:color w:val="2E74B5" w:themeColor="accent1" w:themeShade="BF"/>
-          <w:lang w:val="en-US"/>
-        </w:rPr>
-        <w:t>requires</w:t>
-      </w:r>
-      <w:r>
-        <w:rPr>
-          <w:color w:val="2E74B5" w:themeColor="accent1" w:themeShade="BF"/>
-          <w:lang w:val="en-US"/>
-        </w:rPr>
-        <w:t xml:space="preserve"> python. </w:t>
-      </w:r>
-      <w:r>
-        <w:rPr>
-          <w:color w:val="2E74B5" w:themeColor="accent1" w:themeShade="BF"/>
-          <w:lang w:val="en-US"/>
-        </w:rPr>
-        <w:t xml:space="preserve">It </w:t>
-      </w:r>
-      <w:r>
-        <w:rPr>
-          <w:color w:val="2E74B5" w:themeColor="accent1" w:themeShade="BF"/>
-          <w:lang w:val="en-US"/>
-        </w:rPr>
-        <w:t>takes</w:t>
-      </w:r>
-      <w:r>
-        <w:rPr>
-          <w:color w:val="2E74B5" w:themeColor="accent1" w:themeShade="BF"/>
-          <w:lang w:val="en-US"/>
-        </w:rPr>
-        <w:t xml:space="preserve"> two</w:t>
-      </w:r>
-      <w:r>
-        <w:rPr>
-          <w:color w:val="2E74B5" w:themeColor="accent1" w:themeShade="BF"/>
-          <w:lang w:val="en-US"/>
-        </w:rPr>
-        <w:t xml:space="preserve"> arguments. The first one denotes a name of a file. The second one specifies min-</w:t>
-      </w:r>
-      <w:proofErr w:type="spellStart"/>
-      <w:r>
-        <w:rPr>
-          <w:color w:val="2E74B5" w:themeColor="accent1" w:themeShade="BF"/>
-          <w:lang w:val="en-US"/>
-        </w:rPr>
-        <w:t>max,h</w:t>
-      </w:r>
-      <w:proofErr w:type="spellEnd"/>
-      <w:r>
-        <w:rPr>
-          <w:color w:val="2E74B5" w:themeColor="accent1" w:themeShade="BF"/>
-          <w:lang w:val="en-US"/>
-        </w:rPr>
-        <w:t xml:space="preserve"> parameters that define starting and ending of an obstacle, h is obstacle height</w:t>
-      </w:r>
-      <w:r>
-        <w:rPr>
-          <w:color w:val="2E74B5" w:themeColor="accent1" w:themeShade="BF"/>
-          <w:lang w:val="en-US"/>
-        </w:rPr>
-        <w:t xml:space="preserve">. </w:t>
-      </w:r>
-      <w:r>
-        <w:rPr>
-          <w:color w:val="2E74B5" w:themeColor="accent1" w:themeShade="BF"/>
-          <w:lang w:val="en-US"/>
-        </w:rPr>
-        <w:t>An e</w:t>
-      </w:r>
-      <w:r>
-        <w:rPr>
-          <w:color w:val="2E74B5" w:themeColor="accent1" w:themeShade="BF"/>
-          <w:lang w:val="en-US"/>
-        </w:rPr>
-        <w:t>xample execution of the script looks as follows:</w:t>
-      </w:r>
-    </w:p>
-    <w:p>
-      <w:pPr>
-        <w:tabs>
-          <w:tab w:val="left" w:pos="916"/>
-          <w:tab w:val="left" w:pos="1832"/>
-          <w:tab w:val="left" w:pos="2748"/>
-          <w:tab w:val="left" w:pos="3664"/>
-          <w:tab w:val="left" w:pos="4580"/>
-          <w:tab w:val="left" w:pos="5496"/>
-          <w:tab w:val="left" w:pos="6412"/>
-          <w:tab w:val="left" w:pos="7328"/>
-          <w:tab w:val="left" w:pos="8244"/>
-          <w:tab w:val="left" w:pos="9160"/>
-          <w:tab w:val="left" w:pos="10076"/>
-          <w:tab w:val="left" w:pos="10992"/>
-          <w:tab w:val="left" w:pos="11908"/>
-          <w:tab w:val="left" w:pos="12824"/>
-          <w:tab w:val="left" w:pos="13740"/>
-          <w:tab w:val="left" w:pos="14656"/>
-        </w:tabs>
-        <w:jc w:val="left"/>
-        <w:rPr>
-          <w:rFonts w:ascii="Courier New" w:eastAsia="Times New Roman" w:hAnsi="Courier New" w:cs="Courier New"/>
-          <w:color w:val="2E74B5" w:themeColor="accent1" w:themeShade="BF"/>
-          <w:sz w:val="18"/>
-          <w:lang w:val="pl-PL" w:eastAsia="pl-PL"/>
-        </w:rPr>
-      </w:pPr>
-      <w:proofErr w:type="spellStart"/>
-      <w:r>
-        <w:rPr>
-          <w:rFonts w:ascii="Courier New" w:eastAsia="Times New Roman" w:hAnsi="Courier New" w:cs="Courier New"/>
-          <w:color w:val="2E74B5" w:themeColor="accent1" w:themeShade="BF"/>
-          <w:sz w:val="18"/>
-          <w:lang w:val="pl-PL" w:eastAsia="pl-PL"/>
-        </w:rPr>
-        <w:t>python</w:t>
-      </w:r>
-      <w:proofErr w:type="spellEnd"/>
-      <w:r>
-        <w:rPr>
-          <w:rFonts w:ascii="Courier New" w:eastAsia="Times New Roman" w:hAnsi="Courier New" w:cs="Courier New"/>
-          <w:color w:val="2E74B5" w:themeColor="accent1" w:themeShade="BF"/>
-          <w:sz w:val="18"/>
-          <w:lang w:val="pl-PL" w:eastAsia="pl-PL"/>
-        </w:rPr>
-        <w:t xml:space="preserve"> obstacles-edit.py obs.txt 160-250,60</w:t>
-      </w:r>
-    </w:p>
-    <w:p>
-      <w:pPr>
-        <w:tabs>
-          <w:tab w:val="left" w:pos="916"/>
-          <w:tab w:val="left" w:pos="1832"/>
-          <w:tab w:val="left" w:pos="2748"/>
-          <w:tab w:val="left" w:pos="3664"/>
-          <w:tab w:val="left" w:pos="4580"/>
-          <w:tab w:val="left" w:pos="5496"/>
-          <w:tab w:val="left" w:pos="6412"/>
-          <w:tab w:val="left" w:pos="7328"/>
-          <w:tab w:val="left" w:pos="8244"/>
-          <w:tab w:val="left" w:pos="9160"/>
-          <w:tab w:val="left" w:pos="10076"/>
-          <w:tab w:val="left" w:pos="10992"/>
-          <w:tab w:val="left" w:pos="11908"/>
-          <w:tab w:val="left" w:pos="12824"/>
-          <w:tab w:val="left" w:pos="13740"/>
-          <w:tab w:val="left" w:pos="14656"/>
-        </w:tabs>
-        <w:jc w:val="left"/>
-        <w:rPr>
-          <w:rFonts w:ascii="Courier New" w:eastAsia="Times New Roman" w:hAnsi="Courier New" w:cs="Courier New"/>
-          <w:color w:val="2E74B5" w:themeColor="accent1" w:themeShade="BF"/>
-          <w:sz w:val="18"/>
-          <w:lang w:val="pl-PL" w:eastAsia="pl-PL"/>
-        </w:rPr>
-      </w:pPr>
-      <w:proofErr w:type="spellStart"/>
-      <w:r>
-        <w:rPr>
-          <w:rFonts w:ascii="Courier New" w:eastAsia="Times New Roman" w:hAnsi="Courier New" w:cs="Courier New"/>
-          <w:color w:val="2E74B5" w:themeColor="accent1" w:themeShade="BF"/>
-          <w:sz w:val="18"/>
-          <w:lang w:val="pl-PL" w:eastAsia="pl-PL"/>
-        </w:rPr>
-        <w:t>python</w:t>
-      </w:r>
-      <w:proofErr w:type="spellEnd"/>
-      <w:r>
-        <w:rPr>
-          <w:rFonts w:ascii="Courier New" w:eastAsia="Times New Roman" w:hAnsi="Courier New" w:cs="Courier New"/>
-          <w:color w:val="2E74B5" w:themeColor="accent1" w:themeShade="BF"/>
-          <w:sz w:val="18"/>
-          <w:lang w:val="pl-PL" w:eastAsia="pl-PL"/>
-        </w:rPr>
-        <w:t xml:space="preserve"> obstacles-edit.py obs.txt 300-355,70</w:t>
-      </w:r>
-    </w:p>
-    <w:p>
-      <w:pPr>
-        <w:tabs>
-          <w:tab w:val="left" w:pos="916"/>
-          <w:tab w:val="left" w:pos="1832"/>
-          <w:tab w:val="left" w:pos="2748"/>
-          <w:tab w:val="left" w:pos="3664"/>
-          <w:tab w:val="left" w:pos="4580"/>
-          <w:tab w:val="left" w:pos="5496"/>
-          <w:tab w:val="left" w:pos="6412"/>
-          <w:tab w:val="left" w:pos="7328"/>
-          <w:tab w:val="left" w:pos="8244"/>
-          <w:tab w:val="left" w:pos="9160"/>
-          <w:tab w:val="left" w:pos="10076"/>
-          <w:tab w:val="left" w:pos="10992"/>
-          <w:tab w:val="left" w:pos="11908"/>
-          <w:tab w:val="left" w:pos="12824"/>
-          <w:tab w:val="left" w:pos="13740"/>
-          <w:tab w:val="left" w:pos="14656"/>
-        </w:tabs>
-        <w:jc w:val="left"/>
-        <w:rPr>
-          <w:rFonts w:ascii="Courier New" w:eastAsia="Times New Roman" w:hAnsi="Courier New" w:cs="Courier New"/>
-          <w:color w:val="2E74B5" w:themeColor="accent1" w:themeShade="BF"/>
-          <w:sz w:val="18"/>
-          <w:lang w:val="pl-PL" w:eastAsia="pl-PL"/>
-        </w:rPr>
-      </w:pPr>
-      <w:proofErr w:type="spellStart"/>
-      <w:r>
-        <w:rPr>
-          <w:rFonts w:ascii="Courier New" w:eastAsia="Times New Roman" w:hAnsi="Courier New" w:cs="Courier New"/>
-          <w:color w:val="2E74B5" w:themeColor="accent1" w:themeShade="BF"/>
-          <w:sz w:val="18"/>
-          <w:lang w:val="pl-PL" w:eastAsia="pl-PL"/>
-        </w:rPr>
-        <w:t>python</w:t>
-      </w:r>
-      <w:proofErr w:type="spellEnd"/>
-      <w:r>
-        <w:rPr>
-          <w:rFonts w:ascii="Courier New" w:eastAsia="Times New Roman" w:hAnsi="Courier New" w:cs="Courier New"/>
-          <w:color w:val="2E74B5" w:themeColor="accent1" w:themeShade="BF"/>
-          <w:sz w:val="18"/>
-          <w:lang w:val="pl-PL" w:eastAsia="pl-PL"/>
-        </w:rPr>
-        <w:t xml:space="preserve"> obstacles-edit.py obs.txt 45-50,55</w:t>
-      </w:r>
-      <w:r>
-        <w:rPr>
-          <w:rFonts w:ascii="Courier New" w:eastAsia="Times New Roman" w:hAnsi="Courier New" w:cs="Courier New"/>
-          <w:color w:val="2E74B5" w:themeColor="accent1" w:themeShade="BF"/>
-          <w:sz w:val="18"/>
-          <w:lang w:val="pl-PL" w:eastAsia="pl-PL"/>
-        </w:rPr>
-        <w:br/>
-      </w:r>
-    </w:p>
-    <w:p>
-      <w:pPr>
-        <w:pStyle w:val="Tekstpodstawowy"/>
-        <w:rPr>
-          <w:color w:val="2E74B5" w:themeColor="accent1" w:themeShade="BF"/>
-          <w:lang w:val="en-US"/>
-        </w:rPr>
-      </w:pPr>
-      <w:r>
-        <w:rPr>
-          <w:color w:val="2E74B5" w:themeColor="accent1" w:themeShade="BF"/>
-          <w:lang w:val="en-US"/>
-        </w:rPr>
-        <w:t>After loading the file into Trimble Planning, the obstacles were visualized as presented on Fig.2. The software has been released under GPL v3 license and is available in [1].</w:t>
-      </w:r>
-    </w:p>
-    <w:p>
-      <w:pPr>
-        <w:pStyle w:val="Nagwek1"/>
-      </w:pPr>
-      <w:r>
-        <w:t>Conclusions</w:t>
-      </w:r>
-    </w:p>
-    <w:p>
-      <w:pPr>
-        <w:pStyle w:val="Tekstpodstawowy"/>
-        <w:rPr>
-          <w:color w:val="2E74B5" w:themeColor="accent1" w:themeShade="BF"/>
-          <w:lang w:val="en-US"/>
-        </w:rPr>
-      </w:pPr>
-      <w:r>
-        <w:rPr>
-          <w:color w:val="2E74B5" w:themeColor="accent1" w:themeShade="BF"/>
-          <w:lang w:val="en-US"/>
-        </w:rPr>
-        <w:t>The inverse correlation between number of visible satellites and the GNSS accuracy has been clearly proven. Furthermore, another often neglected aspect – the satellites geometry on the sky – has been studied and was determined to have significant effect. Another important factor is the sky visibility and obstacles that can obstruct the line of sight. This problem, however, can be alleviated to a large degree by using more satellites.</w:t>
-      </w:r>
     </w:p>
     <w:p>
       <w:pPr>
@@ -2307,7 +3912,7 @@
       <w:r>
         <w:t xml:space="preserve">”, open source project,  </w:t>
       </w:r>
-      <w:hyperlink r:id="rId15" w:history="1">
+      <w:hyperlink r:id="rId17" w:history="1">
         <w:r>
           <w:rPr>
             <w:rStyle w:val="Hipercze"/>
@@ -2340,12 +3945,25 @@
         <w:rPr>
           <w:lang w:val="pl-PL"/>
         </w:rPr>
-        <w:t xml:space="preserve">Wikimedia Foundation, Wikipedia page on Atmosphere of Mars, </w:t>
-      </w:r>
-      <w:r>
-        <w:rPr>
+        <w:t xml:space="preserve">Wikimedia Foundation, </w:t>
+      </w:r>
+      <w:r>
+        <w:rPr>
+          <w:i/>
           <w:lang w:val="pl-PL"/>
         </w:rPr>
+        <w:t>Wikipedia page on Atmosphere of Mars</w:t>
+      </w:r>
+      <w:r>
+        <w:rPr>
+          <w:lang w:val="pl-PL"/>
+        </w:rPr>
+        <w:t xml:space="preserve">, </w:t>
+      </w:r>
+      <w:r>
+        <w:rPr>
+          <w:lang w:val="pl-PL"/>
+        </w:rPr>
         <w:t>https://en.wikipedia.org/wiki/Atmosphere_of_Mars , Wikimedia, retrieved Nov 2019.</w:t>
       </w:r>
     </w:p>
@@ -2358,11 +3976,18 @@
       </w:pPr>
       <w:r>
         <w:rPr>
+          <w:i/>
           <w:lang w:val="pl-PL"/>
         </w:rPr>
-        <w:t xml:space="preserve">Minor Planet Center, </w:t>
-      </w:r>
-      <w:hyperlink r:id="rId16" w:history="1">
+        <w:t>Minor Planet Center</w:t>
+      </w:r>
+      <w:r>
+        <w:rPr>
+          <w:lang w:val="pl-PL"/>
+        </w:rPr>
+        <w:t xml:space="preserve">, </w:t>
+      </w:r>
+      <w:hyperlink r:id="rId18" w:history="1">
         <w:r>
           <w:rPr>
             <w:rStyle w:val="Hipercze"/>
@@ -2375,7 +4000,19 @@
         <w:rPr>
           <w:lang w:val="pl-PL"/>
         </w:rPr>
-        <w:t>,, Smithsonian Astrophysical Observatory, retrieved Nov. 2019</w:t>
+        <w:t>,, Smithson</w:t>
+      </w:r>
+      <w:r>
+        <w:rPr>
+          <w:lang w:val="pl-PL"/>
+        </w:rPr>
+        <w:t xml:space="preserve">- </w:t>
+      </w:r>
+      <w:r>
+        <w:rPr>
+          <w:lang w:val="pl-PL"/>
+        </w:rPr>
+        <w:t>ian Astrophysical Observatory, retrieved Nov. 2019</w:t>
       </w:r>
     </w:p>
     <w:p>
@@ -2389,9 +4026,10 @@
         <w:rPr>
           <w:lang w:val="pl-PL"/>
         </w:rPr>
+        <w:lastRenderedPageBreak/>
         <w:t xml:space="preserve">GIMP – GNU Image Manipulation Program, project website, </w:t>
       </w:r>
-      <w:hyperlink r:id="rId17" w:history="1">
+      <w:hyperlink r:id="rId19" w:history="1">
         <w:r>
           <w:rPr>
             <w:rStyle w:val="Hipercze"/>
@@ -2420,7 +4058,7 @@
         </w:rPr>
         <w:t xml:space="preserve">Dilate filter, GIMP Documentation, </w:t>
       </w:r>
-      <w:hyperlink r:id="rId18" w:history="1">
+      <w:hyperlink r:id="rId20" w:history="1">
         <w:r>
           <w:rPr>
             <w:rStyle w:val="Hipercze"/>
@@ -2455,7 +4093,7 @@
         </w:rPr>
         <w:t xml:space="preserve">OpenCV project, </w:t>
       </w:r>
-      <w:hyperlink r:id="rId19" w:history="1">
+      <w:hyperlink r:id="rId21" w:history="1">
         <w:r>
           <w:rPr>
             <w:rStyle w:val="Hipercze"/>
@@ -2484,7 +4122,7 @@
         </w:rPr>
         <w:t xml:space="preserve">OpenCV on Wheels, unofficial pre-built OpenCV package for Python, </w:t>
       </w:r>
-      <w:hyperlink r:id="rId20" w:history="1">
+      <w:hyperlink r:id="rId22" w:history="1">
         <w:r>
           <w:rPr>
             <w:rStyle w:val="Hipercze"/>
@@ -2513,7 +4151,7 @@
         </w:rPr>
         <w:t xml:space="preserve">Simple wrapper for opencv-python, </w:t>
       </w:r>
-      <w:hyperlink r:id="rId21" w:history="1">
+      <w:hyperlink r:id="rId23" w:history="1">
         <w:r>
           <w:rPr>
             <w:rStyle w:val="Hipercze"/>
@@ -2531,16 +4169,195 @@
     </w:p>
     <w:p>
       <w:pPr>
-        <w:pStyle w:val="Tekstpodstawowy"/>
-        <w:ind w:firstLine="0"/>
-        <w:rPr>
-          <w:lang w:val="en-US"/>
+        <w:pStyle w:val="references"/>
+        <w:rPr>
+          <w:lang w:val="pl-PL"/>
+        </w:rPr>
+      </w:pPr>
+      <w:r>
+        <w:rPr>
+          <w:lang w:val="pl-PL"/>
+        </w:rPr>
+        <w:t>H. Rhody, „Lecture 10: Hough Circle Transform”, Rochester Institute of Technology, Oct 2005</w:t>
+      </w:r>
+    </w:p>
+    <w:p>
+      <w:pPr>
+        <w:pStyle w:val="references"/>
+        <w:rPr>
+          <w:lang w:val="pl-PL"/>
+        </w:rPr>
+      </w:pPr>
+      <w:r>
+        <w:rPr>
+          <w:lang w:val="pl-PL"/>
+        </w:rPr>
+        <w:t xml:space="preserve">A. Rosebrock, „Detecting Circles in Images using OpenCV and Hough Circles”, </w:t>
+      </w:r>
+      <w:hyperlink r:id="rId24" w:history="1">
+        <w:r>
+          <w:rPr>
+            <w:rStyle w:val="Hipercze"/>
+            <w:lang w:val="pl-PL"/>
+          </w:rPr>
+          <w:t>https://www.pyimagesearch.com/2014/07/21/ detecting-circles-images-using-opencv-hough-circles</w:t>
+        </w:r>
+      </w:hyperlink>
+      <w:r>
+        <w:rPr>
+          <w:lang w:val="pl-PL"/>
+        </w:rPr>
+        <w:t>,</w:t>
+      </w:r>
+      <w:r>
+        <w:rPr>
+          <w:lang w:val="pl-PL"/>
+        </w:rPr>
+        <w:t xml:space="preserve"> July 2014</w:t>
+      </w:r>
+    </w:p>
+    <w:p>
+      <w:pPr>
+        <w:pStyle w:val="references"/>
+        <w:rPr>
+          <w:lang w:val="pl-PL"/>
+        </w:rPr>
+      </w:pPr>
+      <w:r>
+        <w:rPr>
+          <w:lang w:val="pl-PL"/>
+        </w:rPr>
+        <w:t xml:space="preserve">Arizona State University, J-Mars, Java Mission-planning and Analysis for Remote Sensing, </w:t>
+      </w:r>
+      <w:hyperlink r:id="rId25" w:history="1">
+        <w:r>
+          <w:rPr>
+            <w:rStyle w:val="Hipercze"/>
+            <w:lang w:val="pl-PL"/>
+          </w:rPr>
+          <w:t>https://jmars.asu.edu/</w:t>
+        </w:r>
+      </w:hyperlink>
+      <w:r>
+        <w:rPr>
+          <w:lang w:val="pl-PL"/>
+        </w:rPr>
+        <w:t>, retrieved Nov 2019</w:t>
+      </w:r>
+    </w:p>
+    <w:p>
+      <w:pPr>
+        <w:pStyle w:val="references"/>
+        <w:numPr>
+          <w:ilvl w:val="0"/>
+          <w:numId w:val="0"/>
+        </w:numPr>
+        <w:ind w:left="360" w:hanging="360"/>
+        <w:rPr>
+          <w:lang w:val="pl-PL"/>
+        </w:rPr>
+      </w:pPr>
+    </w:p>
+    <w:p>
+      <w:pPr>
+        <w:pStyle w:val="references"/>
+        <w:numPr>
+          <w:ilvl w:val="0"/>
+          <w:numId w:val="0"/>
+        </w:numPr>
+        <w:ind w:left="360" w:hanging="360"/>
+        <w:rPr>
+          <w:lang w:val="pl-PL"/>
+        </w:rPr>
+      </w:pPr>
+    </w:p>
+    <w:p>
+      <w:pPr>
+        <w:pStyle w:val="references"/>
+        <w:numPr>
+          <w:ilvl w:val="0"/>
+          <w:numId w:val="0"/>
+        </w:numPr>
+        <w:ind w:left="360" w:hanging="360"/>
+        <w:rPr>
+          <w:lang w:val="pl-PL"/>
         </w:rPr>
         <w:sectPr>
           <w:type w:val="continuous"/>
           <w:pgSz w:w="11906" w:h="16838" w:code="9"/>
           <w:pgMar w:top="1080" w:right="907" w:bottom="1440" w:left="907" w:header="720" w:footer="720" w:gutter="0"/>
           <w:cols w:num="2" w:space="360"/>
+          <w:docGrid w:linePitch="360"/>
+        </w:sectPr>
+      </w:pPr>
+    </w:p>
+    <w:p>
+      <w:pPr>
+        <w:pStyle w:val="references"/>
+        <w:numPr>
+          <w:ilvl w:val="0"/>
+          <w:numId w:val="0"/>
+        </w:numPr>
+        <w:ind w:left="360" w:hanging="360"/>
+        <w:rPr>
+          <w:lang w:val="pl-PL"/>
+        </w:rPr>
+      </w:pPr>
+    </w:p>
+    <w:p>
+      <w:pPr>
+        <w:pStyle w:val="references"/>
+        <w:numPr>
+          <w:ilvl w:val="0"/>
+          <w:numId w:val="0"/>
+        </w:numPr>
+        <w:ind w:left="360" w:hanging="360"/>
+        <w:rPr>
+          <w:lang w:val="pl-PL"/>
+        </w:rPr>
+      </w:pPr>
+    </w:p>
+    <w:p>
+      <w:pPr>
+        <w:pStyle w:val="references"/>
+        <w:numPr>
+          <w:ilvl w:val="0"/>
+          <w:numId w:val="0"/>
+        </w:numPr>
+        <w:ind w:left="360" w:hanging="360"/>
+        <w:rPr>
+          <w:lang w:val="pl-PL"/>
+        </w:rPr>
+      </w:pPr>
+    </w:p>
+    <w:p>
+      <w:pPr>
+        <w:pStyle w:val="references"/>
+        <w:numPr>
+          <w:ilvl w:val="0"/>
+          <w:numId w:val="0"/>
+        </w:numPr>
+        <w:ind w:left="360" w:hanging="360"/>
+        <w:rPr>
+          <w:lang w:val="pl-PL"/>
+        </w:rPr>
+      </w:pPr>
+    </w:p>
+    <w:p>
+      <w:pPr>
+        <w:pStyle w:val="references"/>
+        <w:numPr>
+          <w:ilvl w:val="0"/>
+          <w:numId w:val="0"/>
+        </w:numPr>
+        <w:rPr>
+          <w:lang w:val="pl-PL"/>
+        </w:rPr>
+        <w:sectPr>
+          <w:type w:val="continuous"/>
+          <w:pgSz w:w="11906" w:h="16838" w:code="9"/>
+          <w:pgMar w:top="1080" w:right="907" w:bottom="1440" w:left="907" w:header="720" w:footer="720" w:gutter="0"/>
+          <w:cols w:space="360"/>
           <w:docGrid w:linePitch="360"/>
         </w:sectPr>
       </w:pPr>
@@ -4313,7 +6130,7 @@
     <w:lsdException w:name="Title" w:qFormat="1"/>
     <w:lsdException w:name="Subtitle" w:qFormat="1"/>
     <w:lsdException w:name="Strong" w:qFormat="1"/>
-    <w:lsdException w:name="Emphasis" w:qFormat="1"/>
+    <w:lsdException w:name="Emphasis" w:uiPriority="20" w:qFormat="1"/>
     <w:lsdException w:name="HTML Code" w:uiPriority="99"/>
     <w:lsdException w:name="HTML Preformatted" w:uiPriority="99"/>
     <w:lsdException w:name="Normal Table" w:semiHidden="1" w:unhideWhenUsed="1"/>
@@ -5041,6 +6858,17 @@
       <w:szCs w:val="20"/>
     </w:rPr>
   </w:style>
+  <w:style w:type="character" w:styleId="Uwydatnienie">
+    <w:name w:val="Emphasis"/>
+    <w:basedOn w:val="Domylnaczcionkaakapitu"/>
+    <w:uiPriority w:val="20"/>
+    <w:qFormat/>
+    <w:rsid w:val="00BA52D4"/>
+    <w:rPr>
+      <w:i/>
+      <w:iCs/>
+    </w:rPr>
+  </w:style>
 </w:styles>
 </file>
 
@@ -5071,7 +6899,7 @@
     <w:lsdException w:name="Title" w:qFormat="1"/>
     <w:lsdException w:name="Subtitle" w:qFormat="1"/>
     <w:lsdException w:name="Strong" w:qFormat="1"/>
-    <w:lsdException w:name="Emphasis" w:qFormat="1"/>
+    <w:lsdException w:name="Emphasis" w:uiPriority="20" w:qFormat="1"/>
     <w:lsdException w:name="HTML Code" w:uiPriority="99"/>
     <w:lsdException w:name="HTML Preformatted" w:uiPriority="99"/>
     <w:lsdException w:name="Normal Table" w:semiHidden="1" w:unhideWhenUsed="1"/>
@@ -5797,6 +7625,17 @@
       <w:rFonts w:ascii="Courier New" w:eastAsia="Times New Roman" w:hAnsi="Courier New" w:cs="Courier New"/>
       <w:sz w:val="20"/>
       <w:szCs w:val="20"/>
+    </w:rPr>
+  </w:style>
+  <w:style w:type="character" w:styleId="Uwydatnienie">
+    <w:name w:val="Emphasis"/>
+    <w:basedOn w:val="Domylnaczcionkaakapitu"/>
+    <w:uiPriority w:val="20"/>
+    <w:qFormat/>
+    <w:rsid w:val="00BA52D4"/>
+    <w:rPr>
+      <w:i/>
+      <w:iCs/>
     </w:rPr>
   </w:style>
 </w:styles>
@@ -6068,7 +7907,7 @@
 </file>
 
 <file path=customXml/itemProps1.xml><?xml version="1.0" encoding="utf-8"?>
-<ds:datastoreItem xmlns:ds="http://schemas.openxmlformats.org/officeDocument/2006/customXml" ds:itemID="{6EAC3C19-EAB1-4724-8933-9E3C5BA61B64}">
+<ds:datastoreItem xmlns:ds="http://schemas.openxmlformats.org/officeDocument/2006/customXml" ds:itemID="{F96F4FD7-3F28-4220-B0AE-9B377B5B2C7B}">
   <ds:schemaRefs>
     <ds:schemaRef ds:uri="http://schemas.openxmlformats.org/officeDocument/2006/bibliography"/>
   </ds:schemaRefs>

</xml_diff>

<commit_message>
Report updated, PDF version added
</commit_message>
<xml_diff>
--- a/doc/report-mars-craters.docx
+++ b/doc/report-mars-craters.docx
@@ -327,11 +327,10 @@
             </w:r>
             <w:r>
               <w:rPr>
-                <w:color w:val="FF0000"/>
                 <w:sz w:val="18"/>
                 <w:szCs w:val="18"/>
               </w:rPr>
-              <w:t>12345</w:t>
+              <w:t>155313</w:t>
             </w:r>
           </w:p>
           <w:p>
@@ -720,6 +719,22 @@
     </w:p>
     <w:p>
       <w:pPr>
+        <w:pStyle w:val="Nagwek1"/>
+      </w:pPr>
+      <w:r>
+        <w:t>Results</w:t>
+      </w:r>
+    </w:p>
+    <w:p>
+      <w:pPr>
+        <w:pStyle w:val="Nagwek2"/>
+      </w:pPr>
+      <w:r>
+        <w:t>Initial data selection</w:t>
+      </w:r>
+    </w:p>
+    <w:p>
+      <w:pPr>
         <w:pStyle w:val="Tekstpodstawowy"/>
         <w:rPr>
           <w:lang w:val="en-US"/>
@@ -729,137 +744,14 @@
         <w:rPr>
           <w:lang w:val="en-US"/>
         </w:rPr>
-        <w:t>Several imagers are particularly useful:</w:t>
-      </w:r>
-    </w:p>
-    <w:p>
-      <w:pPr>
-        <w:pStyle w:val="Tekstpodstawowy"/>
-        <w:rPr>
-          <w:color w:val="FF0000"/>
-          <w:lang w:val="en-US"/>
-        </w:rPr>
-      </w:pPr>
-      <w:r>
-        <w:rPr>
-          <w:color w:val="FF0000"/>
-          <w:lang w:val="en-US"/>
-        </w:rPr>
-        <w:t xml:space="preserve">THEMIS </w:t>
-      </w:r>
-      <w:r>
-        <w:rPr>
-          <w:color w:val="FF0000"/>
-          <w:lang w:val="en-US"/>
-        </w:rPr>
-        <w:t xml:space="preserve">– </w:t>
-      </w:r>
-      <w:proofErr w:type="spellStart"/>
-      <w:r>
-        <w:rPr>
-          <w:color w:val="FF0000"/>
-          <w:lang w:val="en-US"/>
-        </w:rPr>
-        <w:t>todo</w:t>
-      </w:r>
-      <w:proofErr w:type="spellEnd"/>
-      <w:r>
-        <w:rPr>
-          <w:color w:val="FF0000"/>
-          <w:lang w:val="en-US"/>
-        </w:rPr>
-        <w:t xml:space="preserve"> (describe THEMIS here)</w:t>
-      </w:r>
-      <w:r>
-        <w:rPr>
-          <w:color w:val="FF0000"/>
-          <w:lang w:val="en-US"/>
-        </w:rPr>
-        <w:t>.</w:t>
-      </w:r>
-    </w:p>
-    <w:p>
-      <w:pPr>
-        <w:pStyle w:val="Tekstpodstawowy"/>
-        <w:rPr>
-          <w:color w:val="FF0000"/>
-          <w:lang w:val="en-US"/>
-        </w:rPr>
-      </w:pPr>
-      <w:r>
-        <w:rPr>
-          <w:color w:val="FF0000"/>
-          <w:lang w:val="en-US"/>
-        </w:rPr>
-        <w:t xml:space="preserve">HiRISE – </w:t>
-      </w:r>
-      <w:proofErr w:type="spellStart"/>
-      <w:r>
-        <w:rPr>
-          <w:color w:val="FF0000"/>
-          <w:lang w:val="en-US"/>
-        </w:rPr>
-        <w:t>todo</w:t>
-      </w:r>
-      <w:proofErr w:type="spellEnd"/>
-      <w:r>
-        <w:rPr>
-          <w:color w:val="FF0000"/>
-          <w:lang w:val="en-US"/>
-        </w:rPr>
-        <w:t xml:space="preserve"> (</w:t>
-      </w:r>
-      <w:r>
-        <w:rPr>
-          <w:color w:val="FF0000"/>
-          <w:lang w:val="en-US"/>
-        </w:rPr>
-        <w:t>describe HiRISE here</w:t>
-      </w:r>
-      <w:r>
-        <w:rPr>
-          <w:color w:val="FF0000"/>
-          <w:lang w:val="en-US"/>
-        </w:rPr>
-        <w:t>)</w:t>
-      </w:r>
-      <w:r>
-        <w:rPr>
-          <w:color w:val="FF0000"/>
-          <w:lang w:val="en-US"/>
-        </w:rPr>
-        <w:t>.</w:t>
-      </w:r>
-    </w:p>
-    <w:p>
-      <w:pPr>
-        <w:pStyle w:val="Nagwek1"/>
-      </w:pPr>
-      <w:r>
+        <w:t xml:space="preserve">During our research we noticed that some impact craters have very bright edges on images from infrared sensor at night from THEMIS mission. NASA provide the global </w:t>
+      </w:r>
+      <w:r>
+        <w:rPr>
+          <w:lang w:val="en-US"/>
+        </w:rPr>
         <w:lastRenderedPageBreak/>
-        <w:t>Results</w:t>
-      </w:r>
-    </w:p>
-    <w:p>
-      <w:pPr>
-        <w:pStyle w:val="Nagwek2"/>
-      </w:pPr>
-      <w:r>
-        <w:t>Initial data selection</w:t>
-      </w:r>
-    </w:p>
-    <w:p>
-      <w:pPr>
-        <w:pStyle w:val="Tekstpodstawowy"/>
-        <w:rPr>
-          <w:lang w:val="en-US"/>
-        </w:rPr>
-      </w:pPr>
-      <w:r>
-        <w:rPr>
-          <w:lang w:val="en-US"/>
-        </w:rPr>
-        <w:t xml:space="preserve">During our research we noticed that some impact craters have very bright edges on images from infrared sensor at night from THEMIS mission. NASA provide the global mosaic from these images in </w:t>
+        <w:t xml:space="preserve">mosaic from these images in </w:t>
       </w:r>
       <w:r>
         <w:rPr>
@@ -3945,7 +3837,213 @@
         <w:rPr>
           <w:lang w:val="en-US"/>
         </w:rPr>
-        <w:t xml:space="preserve"> infrared sensor. NASA provide the global mosaic from these images in re</w:t>
+        <w:t xml:space="preserve"> infrared sensor. NASA provide the global mosaic from these images in resolution 100m. </w:t>
+      </w:r>
+      <w:r>
+        <w:rPr>
+          <w:lang w:val="en-US"/>
+        </w:rPr>
+        <w:t>This specific dataset was particularly well suited for craters recognition. However, it had one l</w:t>
+      </w:r>
+      <w:r>
+        <w:rPr>
+          <w:lang w:val="en-US"/>
+        </w:rPr>
+        <w:t xml:space="preserve">imitation: not </w:t>
+      </w:r>
+      <w:r>
+        <w:rPr>
+          <w:lang w:val="en-US"/>
+        </w:rPr>
+        <w:t>all</w:t>
+      </w:r>
+      <w:r>
+        <w:rPr>
+          <w:lang w:val="en-US"/>
+        </w:rPr>
+        <w:t xml:space="preserve"> crater</w:t>
+      </w:r>
+      <w:r>
+        <w:rPr>
+          <w:lang w:val="en-US"/>
+        </w:rPr>
+        <w:t>s</w:t>
+      </w:r>
+      <w:r>
+        <w:rPr>
+          <w:lang w:val="en-US"/>
+        </w:rPr>
+        <w:t xml:space="preserve"> ha</w:t>
+      </w:r>
+      <w:r>
+        <w:rPr>
+          <w:lang w:val="en-US"/>
+        </w:rPr>
+        <w:t>d</w:t>
+      </w:r>
+      <w:r>
+        <w:rPr>
+          <w:lang w:val="en-US"/>
+        </w:rPr>
+        <w:t xml:space="preserve"> bright edge</w:t>
+      </w:r>
+      <w:r>
+        <w:rPr>
+          <w:lang w:val="en-US"/>
+        </w:rPr>
+        <w:t>s</w:t>
+      </w:r>
+      <w:r>
+        <w:rPr>
+          <w:lang w:val="en-US"/>
+        </w:rPr>
+        <w:t>. Crater</w:t>
+      </w:r>
+      <w:r>
+        <w:rPr>
+          <w:lang w:val="en-US"/>
+        </w:rPr>
+        <w:t>s</w:t>
+      </w:r>
+      <w:r>
+        <w:rPr>
+          <w:lang w:val="en-US"/>
+        </w:rPr>
+        <w:t xml:space="preserve"> must have a specific depth (at least 0.4-0.5 km). The radius cannot be too </w:t>
+      </w:r>
+      <w:r>
+        <w:rPr>
+          <w:lang w:val="en-US"/>
+        </w:rPr>
+        <w:t>large</w:t>
+      </w:r>
+      <w:r>
+        <w:rPr>
+          <w:lang w:val="en-US"/>
+        </w:rPr>
+        <w:t xml:space="preserve"> (&lt; 15km).</w:t>
+      </w:r>
+    </w:p>
+    <w:p>
+      <w:pPr>
+        <w:pStyle w:val="Tekstpodstawowy"/>
+        <w:rPr>
+          <w:lang w:val="en-US"/>
+        </w:rPr>
+      </w:pPr>
+      <w:r>
+        <w:rPr>
+          <w:lang w:val="en-US"/>
+        </w:rPr>
+        <w:t>Craters are not the only objects with bright areas. However, with proper filtering, we were able to remove most of unwanted (non-craters) areas.</w:t>
+      </w:r>
+    </w:p>
+    <w:p>
+      <w:pPr>
+        <w:pStyle w:val="Tekstpodstawowy"/>
+        <w:rPr>
+          <w:lang w:val="en-US"/>
+        </w:rPr>
+      </w:pPr>
+      <w:r>
+        <w:rPr>
+          <w:lang w:val="en-US"/>
+        </w:rPr>
+        <w:t xml:space="preserve">The </w:t>
+      </w:r>
+      <w:r>
+        <w:rPr>
+          <w:lang w:val="en-US"/>
+        </w:rPr>
+        <w:t xml:space="preserve">Circle Hough Transform is a nice algorithm that is well suited for the task of crater detection. </w:t>
+      </w:r>
+      <w:r>
+        <w:rPr>
+          <w:lang w:val="en-US"/>
+        </w:rPr>
+        <w:t>We assume</w:t>
+      </w:r>
+      <w:r>
+        <w:rPr>
+          <w:lang w:val="en-US"/>
+        </w:rPr>
+        <w:t>d</w:t>
+      </w:r>
+      <w:r>
+        <w:rPr>
+          <w:lang w:val="en-US"/>
+        </w:rPr>
+        <w:t xml:space="preserve"> that impact crater have rounded shape. </w:t>
+      </w:r>
+      <w:r>
+        <w:rPr>
+          <w:lang w:val="en-US"/>
+        </w:rPr>
+        <w:t>This has the side effect of not being able to detect impacts of bodies entering the atmosphere at very shallow angles, as those impacts result in very elongated, asymmetric craters.</w:t>
+      </w:r>
+    </w:p>
+    <w:p>
+      <w:pPr>
+        <w:pStyle w:val="Tekstpodstawowy"/>
+        <w:rPr>
+          <w:lang w:val="en-US"/>
+        </w:rPr>
+      </w:pPr>
+      <w:r>
+        <w:rPr>
+          <w:lang w:val="en-US"/>
+        </w:rPr>
+        <w:t xml:space="preserve">During filtration </w:t>
+      </w:r>
+      <w:r>
+        <w:rPr>
+          <w:lang w:val="en-US"/>
+        </w:rPr>
+        <w:t>sometimes parts of the crater’s edge will have a different brightness than others.</w:t>
+      </w:r>
+      <w:r>
+        <w:rPr>
+          <w:lang w:val="en-US"/>
+        </w:rPr>
+        <w:t xml:space="preserve"> For old crater</w:t>
+      </w:r>
+      <w:r>
+        <w:rPr>
+          <w:lang w:val="en-US"/>
+        </w:rPr>
+        <w:t>s, the</w:t>
+      </w:r>
+      <w:r>
+        <w:rPr>
+          <w:lang w:val="en-US"/>
+        </w:rPr>
+        <w:t xml:space="preserve"> edge</w:t>
+      </w:r>
+      <w:r>
+        <w:rPr>
+          <w:lang w:val="en-US"/>
+        </w:rPr>
+        <w:t>s</w:t>
+      </w:r>
+      <w:r>
+        <w:rPr>
+          <w:lang w:val="en-US"/>
+        </w:rPr>
+        <w:t xml:space="preserve"> may be incomplete or have different structure.</w:t>
+      </w:r>
+    </w:p>
+    <w:p>
+      <w:pPr>
+        <w:pStyle w:val="Tekstpodstawowy"/>
+        <w:rPr>
+          <w:lang w:val="en-US"/>
+        </w:rPr>
+      </w:pPr>
+      <w:r>
+        <w:rPr>
+          <w:lang w:val="en-US"/>
+        </w:rPr>
+        <w:t>The algorithm developed seems 100% reliable with regards to fals</w:t>
       </w:r>
       <w:bookmarkStart w:id="0" w:name="_GoBack"/>
       <w:bookmarkEnd w:id="0"/>
@@ -3953,105 +4051,47 @@
         <w:rPr>
           <w:lang w:val="en-US"/>
         </w:rPr>
-        <w:t xml:space="preserve">solution 100m. </w:t>
-      </w:r>
-      <w:r>
-        <w:rPr>
-          <w:lang w:val="en-US"/>
-        </w:rPr>
-        <w:t>This specific dataset was particularly well suited for craters recognition. However, it had one l</w:t>
-      </w:r>
-      <w:r>
-        <w:rPr>
-          <w:lang w:val="en-US"/>
-        </w:rPr>
-        <w:t xml:space="preserve">imitation: not </w:t>
-      </w:r>
-      <w:r>
-        <w:rPr>
-          <w:lang w:val="en-US"/>
-        </w:rPr>
-        <w:t>all</w:t>
-      </w:r>
-      <w:r>
-        <w:rPr>
-          <w:lang w:val="en-US"/>
-        </w:rPr>
-        <w:t xml:space="preserve"> crater</w:t>
-      </w:r>
-      <w:r>
-        <w:rPr>
-          <w:lang w:val="en-US"/>
-        </w:rPr>
-        <w:t>s</w:t>
-      </w:r>
-      <w:r>
-        <w:rPr>
-          <w:lang w:val="en-US"/>
-        </w:rPr>
-        <w:t xml:space="preserve"> ha</w:t>
-      </w:r>
-      <w:r>
-        <w:rPr>
-          <w:lang w:val="en-US"/>
-        </w:rPr>
-        <w:t>d</w:t>
-      </w:r>
-      <w:r>
-        <w:rPr>
-          <w:lang w:val="en-US"/>
-        </w:rPr>
-        <w:t xml:space="preserve"> bright edge</w:t>
-      </w:r>
-      <w:r>
-        <w:rPr>
-          <w:lang w:val="en-US"/>
-        </w:rPr>
-        <w:t>s</w:t>
-      </w:r>
-      <w:r>
-        <w:rPr>
-          <w:lang w:val="en-US"/>
-        </w:rPr>
-        <w:t>. Crater</w:t>
-      </w:r>
-      <w:r>
-        <w:rPr>
-          <w:lang w:val="en-US"/>
-        </w:rPr>
-        <w:t>s</w:t>
-      </w:r>
-      <w:r>
-        <w:rPr>
-          <w:lang w:val="en-US"/>
-        </w:rPr>
-        <w:t xml:space="preserve"> must have a specific depth (at least 0.4-0.5 km). The radius cannot be too </w:t>
-      </w:r>
-      <w:r>
-        <w:rPr>
-          <w:lang w:val="en-US"/>
-        </w:rPr>
-        <w:t>large</w:t>
-      </w:r>
-      <w:r>
-        <w:rPr>
-          <w:lang w:val="en-US"/>
-        </w:rPr>
-        <w:t xml:space="preserve"> (&lt; 15km).</w:t>
+        <w:t xml:space="preserve">e positives. </w:t>
+      </w:r>
+      <w:r>
+        <w:rPr>
+          <w:lang w:val="en-US"/>
+        </w:rPr>
+        <w:t>There were no false positives.</w:t>
+      </w:r>
+      <w:r>
+        <w:rPr>
+          <w:lang w:val="en-US"/>
+        </w:rPr>
+        <w:t xml:space="preserve"> </w:t>
+      </w:r>
+      <w:r>
+        <w:rPr>
+          <w:lang w:val="en-US"/>
+        </w:rPr>
+        <w:t xml:space="preserve">Every detection was an actual crater. </w:t>
       </w:r>
     </w:p>
     <w:p>
       <w:pPr>
         <w:pStyle w:val="Tekstpodstawowy"/>
         <w:rPr>
-          <w:lang w:val="en-US"/>
-        </w:rPr>
-      </w:pPr>
-      <w:r>
-        <w:rPr>
-          <w:lang w:val="en-US"/>
-        </w:rPr>
-        <w:t>Craters are not the only objects with bright areas. However, with proper filtering, we were able to remove most of unwanted (non-craters) areas.</w:t>
+          <w:b/>
+          <w:lang w:val="en-US"/>
+        </w:rPr>
+      </w:pPr>
+      <w:r>
+        <w:rPr>
+          <w:lang w:val="en-US"/>
+        </w:rPr>
+        <w:t xml:space="preserve">Assuming the parameters of radius less than 15km and crater depth at least 500m, the algorithm achieved a very good accuracy of </w:t>
+      </w:r>
+      <w:r>
+        <w:rPr>
+          <w:b/>
+          <w:lang w:val="en-US"/>
+        </w:rPr>
+        <w:t xml:space="preserve">85%. </w:t>
       </w:r>
     </w:p>
     <w:p>
@@ -4065,87 +4105,36 @@
         <w:rPr>
           <w:lang w:val="en-US"/>
         </w:rPr>
-        <w:t xml:space="preserve">The </w:t>
-      </w:r>
-      <w:r>
-        <w:rPr>
-          <w:lang w:val="en-US"/>
-        </w:rPr>
-        <w:t xml:space="preserve">Circle Hough Transform is a nice algorithm that is well suited for the task of crater detection. </w:t>
-      </w:r>
-      <w:r>
-        <w:rPr>
-          <w:lang w:val="en-US"/>
-        </w:rPr>
-        <w:t>We assume</w:t>
-      </w:r>
-      <w:r>
-        <w:rPr>
-          <w:lang w:val="en-US"/>
-        </w:rPr>
-        <w:t>d</w:t>
-      </w:r>
-      <w:r>
-        <w:rPr>
-          <w:lang w:val="en-US"/>
-        </w:rPr>
-        <w:t xml:space="preserve"> that impact crater have rounded shape. </w:t>
-      </w:r>
-      <w:r>
-        <w:rPr>
-          <w:lang w:val="en-US"/>
-        </w:rPr>
-        <w:t>This has the side effect of not being able to detect impacts of bodies entering the atmosphere at very shallow angles, as those impacts result in very elongated, asymmetric craters.</w:t>
+        <w:t>The research project as scoped has been limited in time and scope. The workload during this semester is particularly high and this is one of eight projects being carried out. Nevertheless, we managed to achieve reasonably good results</w:t>
+      </w:r>
+      <w:r>
+        <w:rPr>
+          <w:lang w:val="en-US"/>
+        </w:rPr>
+        <w:t>.</w:t>
       </w:r>
     </w:p>
     <w:p>
       <w:pPr>
         <w:pStyle w:val="Tekstpodstawowy"/>
         <w:rPr>
-          <w:lang w:val="en-US"/>
-        </w:rPr>
-      </w:pPr>
-      <w:r>
-        <w:rPr>
-          <w:lang w:val="en-US"/>
-        </w:rPr>
-        <w:t xml:space="preserve">During filtration </w:t>
-      </w:r>
-      <w:r>
-        <w:rPr>
-          <w:lang w:val="en-US"/>
-        </w:rPr>
-        <w:t>sometimes parts of the crater’s edge will have a different brightness than others.</w:t>
-      </w:r>
-      <w:r>
-        <w:rPr>
-          <w:lang w:val="en-US"/>
-        </w:rPr>
-        <w:t xml:space="preserve"> For old crater</w:t>
-      </w:r>
-      <w:r>
-        <w:rPr>
-          <w:lang w:val="en-US"/>
-        </w:rPr>
-        <w:t>s, the</w:t>
-      </w:r>
-      <w:r>
-        <w:rPr>
-          <w:lang w:val="en-US"/>
-        </w:rPr>
-        <w:t xml:space="preserve"> edge</w:t>
-      </w:r>
-      <w:r>
-        <w:rPr>
-          <w:lang w:val="en-US"/>
-        </w:rPr>
-        <w:t>s</w:t>
-      </w:r>
-      <w:r>
-        <w:rPr>
-          <w:lang w:val="en-US"/>
-        </w:rPr>
-        <w:t xml:space="preserve"> may be incomplete or have different structure.</w:t>
+          <w:b/>
+          <w:lang w:val="en-US"/>
+        </w:rPr>
+      </w:pPr>
+      <w:r>
+        <w:rPr>
+          <w:lang w:val="en-US"/>
+        </w:rPr>
+        <w:t>The source code along with the high resolution experiment results are available at [1].</w:t>
+      </w:r>
+    </w:p>
+    <w:p>
+      <w:pPr>
+        <w:pStyle w:val="Nagwek2"/>
+      </w:pPr>
+      <w:r>
+        <w:t>The next steps</w:t>
       </w:r>
     </w:p>
     <w:p>
@@ -4159,166 +4148,89 @@
         <w:rPr>
           <w:lang w:val="en-US"/>
         </w:rPr>
-        <w:t xml:space="preserve">The algorithm developed seems 100% reliable with regards to false positives. </w:t>
-      </w:r>
-      <w:r>
-        <w:rPr>
-          <w:lang w:val="en-US"/>
-        </w:rPr>
-        <w:t>There were no false positives.</w:t>
-      </w:r>
-      <w:r>
-        <w:rPr>
-          <w:lang w:val="en-US"/>
-        </w:rPr>
-        <w:t xml:space="preserve"> </w:t>
-      </w:r>
-      <w:r>
-        <w:rPr>
-          <w:lang w:val="en-US"/>
-        </w:rPr>
-        <w:t xml:space="preserve">Every detection was an actual crater. </w:t>
+        <w:t>There is a number of new directions this research could follow. Here are several ideas:</w:t>
       </w:r>
     </w:p>
     <w:p>
       <w:pPr>
         <w:pStyle w:val="Tekstpodstawowy"/>
         <w:rPr>
+          <w:lang w:val="en-US"/>
+        </w:rPr>
+      </w:pPr>
+      <w:r>
+        <w:rPr>
           <w:b/>
           <w:lang w:val="en-US"/>
         </w:rPr>
-      </w:pPr>
-      <w:r>
-        <w:rPr>
-          <w:lang w:val="en-US"/>
-        </w:rPr>
-        <w:t xml:space="preserve">Assuming the parameters of radius less than 15km and crater depth at least 500m, the algorithm achieved a very good accuracy of </w:t>
-      </w:r>
+        <w:t>Compare with Machine learning</w:t>
+      </w:r>
+      <w:r>
+        <w:rPr>
+          <w:lang w:val="en-US"/>
+        </w:rPr>
+        <w:t>. There are papers available [12] that present results of machine learning based automatic crater detection.</w:t>
+      </w:r>
+    </w:p>
+    <w:p>
+      <w:pPr>
+        <w:pStyle w:val="Tekstpodstawowy"/>
+        <w:rPr>
+          <w:lang w:val="en-US"/>
+        </w:rPr>
+      </w:pPr>
       <w:r>
         <w:rPr>
           <w:b/>
           <w:lang w:val="en-US"/>
         </w:rPr>
-        <w:t xml:space="preserve">85%. </w:t>
+        <w:lastRenderedPageBreak/>
+        <w:t>Automate image selection</w:t>
+      </w:r>
+      <w:r>
+        <w:rPr>
+          <w:lang w:val="en-US"/>
+        </w:rPr>
+        <w:t xml:space="preserve">. We spent considerable amount of time to select the location for analysis. The image retrieval and the whole analysis process should be automated. That way the whole </w:t>
+      </w:r>
+      <w:r>
+        <w:rPr>
+          <w:lang w:val="en-US"/>
+        </w:rPr>
+        <w:t>belt around equator could be evaluated.</w:t>
       </w:r>
     </w:p>
     <w:p>
       <w:pPr>
         <w:pStyle w:val="Tekstpodstawowy"/>
         <w:rPr>
+          <w:lang w:val="en-US"/>
+        </w:rPr>
+      </w:pPr>
+      <w:r>
+        <w:rPr>
           <w:b/>
           <w:lang w:val="en-US"/>
         </w:rPr>
-      </w:pPr>
-      <w:r>
-        <w:rPr>
-          <w:lang w:val="en-US"/>
-        </w:rPr>
-        <w:t>The research project as scoped has been limited in time and scope. The workload during this semester is particularly high and this is one of eight projects being carried out. Nevertheless, we managed to achieve reasonably good results</w:t>
-      </w:r>
-      <w:r>
-        <w:rPr>
-          <w:lang w:val="en-US"/>
-        </w:rPr>
-        <w:t>.</w:t>
-      </w:r>
-    </w:p>
-    <w:p>
-      <w:pPr>
-        <w:pStyle w:val="Nagwek2"/>
-      </w:pPr>
-      <w:r>
-        <w:t>The next steps</w:t>
-      </w:r>
-    </w:p>
-    <w:p>
-      <w:pPr>
-        <w:pStyle w:val="Tekstpodstawowy"/>
-        <w:rPr>
-          <w:lang w:val="en-US"/>
-        </w:rPr>
-      </w:pPr>
-      <w:r>
-        <w:rPr>
-          <w:lang w:val="en-US"/>
-        </w:rPr>
-        <w:t>There is a number of new directions this research could follow. Here are several ideas:</w:t>
-      </w:r>
-    </w:p>
-    <w:p>
-      <w:pPr>
-        <w:pStyle w:val="Tekstpodstawowy"/>
-        <w:rPr>
-          <w:lang w:val="en-US"/>
-        </w:rPr>
-      </w:pPr>
-      <w:r>
-        <w:rPr>
-          <w:b/>
-          <w:lang w:val="en-US"/>
-        </w:rPr>
-        <w:t>Compare with Machine learning</w:t>
-      </w:r>
-      <w:r>
-        <w:rPr>
-          <w:lang w:val="en-US"/>
-        </w:rPr>
-        <w:t>. There are papers available [12] that present results of machine learning based automatic crater detection.</w:t>
-      </w:r>
-    </w:p>
-    <w:p>
-      <w:pPr>
-        <w:pStyle w:val="Tekstpodstawowy"/>
-        <w:rPr>
-          <w:lang w:val="en-US"/>
-        </w:rPr>
-      </w:pPr>
-      <w:r>
-        <w:rPr>
-          <w:b/>
-          <w:lang w:val="en-US"/>
-        </w:rPr>
-        <w:t>Automate image selection</w:t>
-      </w:r>
-      <w:r>
-        <w:rPr>
-          <w:lang w:val="en-US"/>
-        </w:rPr>
-        <w:t xml:space="preserve">. We spent considerable amount of time to select the location for analysis. The image </w:t>
-      </w:r>
-      <w:r>
-        <w:rPr>
-          <w:lang w:val="en-US"/>
-        </w:rPr>
-        <w:lastRenderedPageBreak/>
-        <w:t xml:space="preserve">retrieval and the whole analysis process should be automated. That way the whole </w:t>
-      </w:r>
-      <w:r>
-        <w:rPr>
-          <w:lang w:val="en-US"/>
-        </w:rPr>
-        <w:t>belt around equator could be evaluated.</w:t>
-      </w:r>
-    </w:p>
-    <w:p>
-      <w:pPr>
-        <w:pStyle w:val="Tekstpodstawowy"/>
-        <w:rPr>
-          <w:lang w:val="en-US"/>
-        </w:rPr>
-      </w:pPr>
-      <w:r>
-        <w:rPr>
-          <w:b/>
-          <w:lang w:val="en-US"/>
-        </w:rPr>
         <w:t>Improve robustness of the code</w:t>
       </w:r>
       <w:r>
         <w:rPr>
           <w:lang w:val="en-US"/>
         </w:rPr>
-        <w:t>. The Circle Hough Transform performs well, but it’s very dependent on the parameters used, in particular the minimum and maximum diameters of the circles being looked for. We could improve the algorithm to do multiple passes (small, medium, large craters).</w:t>
+        <w:t xml:space="preserve">. The Circle Hough Transform performs well, but it’s very dependent on the parameters used, in particular the minimum and maximum diameters of the circles being looked for. We could improve the algorithm </w:t>
+      </w:r>
+      <w:r>
+        <w:rPr>
+          <w:lang w:val="en-US"/>
+        </w:rPr>
+        <w:t>by doing</w:t>
+      </w:r>
+      <w:r>
+        <w:rPr>
+          <w:lang w:val="en-US"/>
+        </w:rPr>
+        <w:t xml:space="preserve"> multiple passes (small, medium, large craters).</w:t>
       </w:r>
     </w:p>
     <w:p>
@@ -4375,6 +4287,9 @@
         <w:t xml:space="preserve"> “</w:t>
       </w:r>
       <w:r>
+        <w:rPr>
+          <w:i/>
+        </w:rPr>
         <w:t>mars-obs</w:t>
       </w:r>
       <w:r>
@@ -4455,7 +4370,13 @@
         <w:pStyle w:val="references"/>
       </w:pPr>
       <w:r>
-        <w:t xml:space="preserve">GIMP – GNU Image Manipulation Program, project website, </w:t>
+        <w:rPr>
+          <w:i/>
+        </w:rPr>
+        <w:t>GIMP – GNU Image Manipulation Program</w:t>
+      </w:r>
+      <w:r>
+        <w:t xml:space="preserve">, project website, </w:t>
       </w:r>
       <w:hyperlink r:id="rId18" w:history="1">
         <w:r>
@@ -4474,7 +4395,13 @@
         <w:pStyle w:val="references"/>
       </w:pPr>
       <w:r>
-        <w:t xml:space="preserve">Dilate filter, GIMP Documentation, </w:t>
+        <w:rPr>
+          <w:i/>
+        </w:rPr>
+        <w:t>Dilate filter, GIMP Documentation</w:t>
+      </w:r>
+      <w:r>
+        <w:t xml:space="preserve">, </w:t>
       </w:r>
       <w:hyperlink r:id="rId19" w:history="1">
         <w:r>
@@ -4515,7 +4442,13 @@
         <w:pStyle w:val="references"/>
       </w:pPr>
       <w:r>
-        <w:t xml:space="preserve">OpenCV on Wheels, unofficial pre-built OpenCV package for Python, </w:t>
+        <w:rPr>
+          <w:i/>
+        </w:rPr>
+        <w:t>OpenCV on Wheels, unofficial pre-built OpenCV package for Python</w:t>
+      </w:r>
+      <w:r>
+        <w:t xml:space="preserve">, </w:t>
       </w:r>
       <w:hyperlink r:id="rId21" w:history="1">
         <w:r>
@@ -4561,7 +4494,16 @@
         <w:pStyle w:val="references"/>
       </w:pPr>
       <w:r>
-        <w:t xml:space="preserve">A. Rosebrock, „Detecting Circles in Images using OpenCV and Hough Circles”, </w:t>
+        <w:t>A. Rosebrock, „</w:t>
+      </w:r>
+      <w:r>
+        <w:rPr>
+          <w:i/>
+        </w:rPr>
+        <w:t>Detecting Circles in Images using OpenCV and Hough Circles</w:t>
+      </w:r>
+      <w:r>
+        <w:t xml:space="preserve">”, </w:t>
       </w:r>
       <w:hyperlink r:id="rId23" w:history="1">
         <w:r>
@@ -4580,7 +4522,16 @@
         <w:pStyle w:val="references"/>
       </w:pPr>
       <w:r>
-        <w:t xml:space="preserve">Arizona State University, J-Mars, Java Mission-planning and Analysis for Remote Sensing, </w:t>
+        <w:t xml:space="preserve">Arizona State University, </w:t>
+      </w:r>
+      <w:r>
+        <w:rPr>
+          <w:i/>
+        </w:rPr>
+        <w:t>J-Mars, Java Mission-planning and Analysis for Remote Sensing</w:t>
+      </w:r>
+      <w:r>
+        <w:t xml:space="preserve">, </w:t>
       </w:r>
       <w:hyperlink r:id="rId24" w:history="1">
         <w:r>
@@ -4616,7 +4567,16 @@
         <w:pStyle w:val="references"/>
       </w:pPr>
       <w:r>
-        <w:t>Hill, J., C. S. Edwards and P. R. Christensen (2014), Mapping the Martian Surface with THEMIS Infrared Global Mosaics, 8th International Conference on Mars, Pasadena, CA, Abs. 1141.</w:t>
+        <w:t xml:space="preserve">Hill, J., C. S. Edwards and P. R. Christensen (2014), </w:t>
+      </w:r>
+      <w:r>
+        <w:rPr>
+          <w:i/>
+        </w:rPr>
+        <w:t>Mapping the Martian Surface with THEMIS Infrared Global Mosaics</w:t>
+      </w:r>
+      <w:r>
+        <w:t>, 8th International Conference on Mars, Pasadena, CA, Abs. 1141.</w:t>
       </w:r>
     </w:p>
     <w:p>
@@ -4624,7 +4584,16 @@
         <w:pStyle w:val="references"/>
       </w:pPr>
       <w:r>
-        <w:t>Edwards, C. S., K. J. Nowicki, P. R. Christensen, J. Hill, N. Gorelick, and K. Murray (2011), Mosaicking of global planetary image datasets: 1. Techniques and data processing for Thermal Emission Imaging System (THEMIS) multi-spectral data, J. Geophys. Res., 116, E10008, doi:10.1029/2010JE003755.</w:t>
+        <w:t xml:space="preserve">Edwards, C. S., K. J. Nowicki, P. R. Christensen, J. Hill, N. Gorelick, and K. Murray (2011), </w:t>
+      </w:r>
+      <w:r>
+        <w:rPr>
+          <w:i/>
+        </w:rPr>
+        <w:t>Mosaicking of global planetary image datasets: 1. Techniques and data processing for Thermal Emission Imaging System (THEMIS) multi-spectral data</w:t>
+      </w:r>
+      <w:r>
+        <w:t>, J. Geophys. Res., 116, E10008, doi:10.1029/2010JE003755.</w:t>
       </w:r>
     </w:p>
     <w:p>
@@ -4775,51 +4744,19 @@
       <w:jc w:val="both"/>
     </w:pPr>
     <w:r>
-      <w:rPr>
-        <w:lang w:val="pl-PL"/>
-      </w:rPr>
-      <w:t xml:space="preserve">Mars </w:t>
-    </w:r>
-    <w:proofErr w:type="spellStart"/>
-    <w:r>
-      <w:rPr>
-        <w:lang w:val="pl-PL"/>
-      </w:rPr>
-      <w:t>Craters</w:t>
-    </w:r>
-    <w:proofErr w:type="spellEnd"/>
-    <w:r>
-      <w:rPr>
-        <w:lang w:val="pl-PL"/>
-      </w:rPr>
-      <w:t xml:space="preserve"> </w:t>
-    </w:r>
-    <w:proofErr w:type="spellStart"/>
-    <w:r>
-      <w:rPr>
-        <w:lang w:val="pl-PL"/>
-      </w:rPr>
-      <w:t>Research</w:t>
-    </w:r>
-    <w:proofErr w:type="spellEnd"/>
-    <w:r>
-      <w:rPr>
-        <w:lang w:val="pl-PL"/>
-      </w:rPr>
-      <w:t xml:space="preserve"> Report</w:t>
+      <w:t>Mars Craters Research Report</w:t>
     </w:r>
     <w:r>
-      <w:rPr>
-        <w:lang w:val="pl-PL"/>
-      </w:rPr>
       <w:tab/>
       <w:t xml:space="preserve">  </w:t>
     </w:r>
     <w:r>
-      <w:rPr>
-        <w:lang w:val="pl-PL"/>
-      </w:rPr>
       <w:tab/>
+    </w:r>
+    <w:r>
+      <w:t xml:space="preserve">  </w:t>
+    </w:r>
+    <w:r>
       <w:t xml:space="preserve">   </w:t>
     </w:r>
     <w:sdt>
@@ -4844,9 +4781,8 @@
         <w:r>
           <w:rPr>
             <w:noProof/>
-            <w:lang w:val="pl-PL"/>
           </w:rPr>
-          <w:t>3</w:t>
+          <w:t>2</w:t>
         </w:r>
         <w:r>
           <w:fldChar w:fldCharType="end"/>
@@ -4857,9 +4793,6 @@
   <w:p>
     <w:pPr>
       <w:pStyle w:val="Stopka"/>
-      <w:rPr>
-        <w:lang w:val="pl-PL"/>
-      </w:rPr>
     </w:pPr>
   </w:p>
 </w:ftr>
@@ -8265,7 +8198,7 @@
 </file>
 
 <file path=customXml/itemProps1.xml><?xml version="1.0" encoding="utf-8"?>
-<ds:datastoreItem xmlns:ds="http://schemas.openxmlformats.org/officeDocument/2006/customXml" ds:itemID="{9C65289A-1E7A-4BF3-AF8E-7C2C86E778AA}">
+<ds:datastoreItem xmlns:ds="http://schemas.openxmlformats.org/officeDocument/2006/customXml" ds:itemID="{D833B1BF-DF4C-4FFB-800D-8A462F16BCA0}">
   <ds:schemaRefs>
     <ds:schemaRef ds:uri="http://schemas.openxmlformats.org/officeDocument/2006/bibliography"/>
   </ds:schemaRefs>

</xml_diff>

<commit_message>
Text wrapping fixed on page 1
</commit_message>
<xml_diff>
--- a/doc/report-mars-craters.docx
+++ b/doc/report-mars-craters.docx
@@ -719,9 +719,20 @@
     </w:p>
     <w:p>
       <w:pPr>
+        <w:pStyle w:val="Tekstpodstawowy"/>
+        <w:rPr>
+          <w:lang w:val="en-US"/>
+        </w:rPr>
+      </w:pPr>
+      <w:bookmarkStart w:id="0" w:name="_GoBack"/>
+      <w:bookmarkEnd w:id="0"/>
+    </w:p>
+    <w:p>
+      <w:pPr>
         <w:pStyle w:val="Nagwek1"/>
       </w:pPr>
       <w:r>
+        <w:lastRenderedPageBreak/>
         <w:t>Results</w:t>
       </w:r>
     </w:p>
@@ -744,14 +755,7 @@
         <w:rPr>
           <w:lang w:val="en-US"/>
         </w:rPr>
-        <w:t xml:space="preserve">During our research we noticed that some impact craters have very bright edges on images from infrared sensor at night from THEMIS mission. NASA provide the global </w:t>
-      </w:r>
-      <w:r>
-        <w:rPr>
-          <w:lang w:val="en-US"/>
-        </w:rPr>
-        <w:lastRenderedPageBreak/>
-        <w:t xml:space="preserve">mosaic from these images in </w:t>
+        <w:t xml:space="preserve">During our research we noticed that some impact craters have very bright edges on images from infrared sensor at night from THEMIS mission. NASA provide the global mosaic from these images in </w:t>
       </w:r>
       <w:r>
         <w:rPr>
@@ -997,7 +1001,7 @@
         <w:rPr>
           <w:noProof/>
           <w:color w:val="2E74B5" w:themeColor="accent1" w:themeShade="BF"/>
-          <w:lang w:val="en-US" w:eastAsia="pl-PL"/>
+          <w:lang w:val="pl-PL" w:eastAsia="pl-PL"/>
         </w:rPr>
         <w:lastRenderedPageBreak/>
         <w:drawing>
@@ -1363,7 +1367,7 @@
         <w:rPr>
           <w:noProof/>
           <w:color w:val="2E74B5" w:themeColor="accent1" w:themeShade="BF"/>
-          <w:lang w:val="en-US" w:eastAsia="pl-PL"/>
+          <w:lang w:val="pl-PL" w:eastAsia="pl-PL"/>
         </w:rPr>
         <w:lastRenderedPageBreak/>
         <w:drawing>
@@ -1480,7 +1484,7 @@
         <w:rPr>
           <w:noProof/>
           <w:color w:val="2E74B5" w:themeColor="accent1" w:themeShade="BF"/>
-          <w:lang w:val="en-US" w:eastAsia="pl-PL"/>
+          <w:lang w:val="pl-PL" w:eastAsia="pl-PL"/>
         </w:rPr>
         <w:lastRenderedPageBreak/>
         <w:drawing>
@@ -3682,19 +3686,7 @@
         <w:rPr>
           <w:lang w:val="en-US"/>
         </w:rPr>
-        <w:t>It was somewhat surprising how much satellite data is already widely available for Mars. It is equally surprising how much processing went into the datasets before the have been made available. The</w:t>
-      </w:r>
-      <w:r>
-        <w:rPr>
-          <w:lang w:val="en-US"/>
-        </w:rPr>
-        <w:t xml:space="preserve"> Mars data </w:t>
-      </w:r>
-      <w:r>
-        <w:rPr>
-          <w:lang w:val="en-US"/>
-        </w:rPr>
-        <w:t xml:space="preserve">is available </w:t>
+        <w:t xml:space="preserve">It was somewhat surprising how much satellite data is already widely available for Mars. It is equally surprising how much processing went into the datasets before the have been made available. The Mars data is available </w:t>
       </w:r>
       <w:r>
         <w:rPr>
@@ -3725,13 +3717,7 @@
         <w:rPr>
           <w:lang w:val="en-US"/>
         </w:rPr>
-        <w:t xml:space="preserve"> aggregates most of the available information. </w:t>
-      </w:r>
-      <w:r>
-        <w:rPr>
-          <w:lang w:val="en-US"/>
-        </w:rPr>
-        <w:t xml:space="preserve">NASA </w:t>
+        <w:t xml:space="preserve"> aggregates most of the available information. NASA </w:t>
       </w:r>
       <w:r>
         <w:rPr>
@@ -3825,43 +3811,103 @@
         <w:rPr>
           <w:lang w:val="en-US"/>
         </w:rPr>
-        <w:t xml:space="preserve">During our research we noticed that some impact craters has very bright edges on images </w:t>
-      </w:r>
-      <w:r>
-        <w:rPr>
-          <w:lang w:val="en-US"/>
-        </w:rPr>
-        <w:t>taken with THEMIS</w:t>
-      </w:r>
-      <w:r>
-        <w:rPr>
-          <w:lang w:val="en-US"/>
-        </w:rPr>
-        <w:t xml:space="preserve"> infrared sensor. NASA provide the global mosaic from these images in resolution 100m. </w:t>
-      </w:r>
-      <w:r>
-        <w:rPr>
-          <w:lang w:val="en-US"/>
-        </w:rPr>
-        <w:t>This specific dataset was particularly well suited for craters recognition. However, it had one l</w:t>
-      </w:r>
-      <w:r>
-        <w:rPr>
-          <w:lang w:val="en-US"/>
-        </w:rPr>
-        <w:t xml:space="preserve">imitation: not </w:t>
-      </w:r>
-      <w:r>
-        <w:rPr>
-          <w:lang w:val="en-US"/>
-        </w:rPr>
-        <w:t>all</w:t>
-      </w:r>
-      <w:r>
-        <w:rPr>
-          <w:lang w:val="en-US"/>
-        </w:rPr>
-        <w:t xml:space="preserve"> crater</w:t>
+        <w:t>During our research we noticed that some impact craters has very bright edges on images taken with THEMIS infrared sensor. NASA provide the global mosaic from these images in resolution 100m. This specific dataset was particularly well suited for craters recognition. However, it had one limitation: not all craters had bright edges. Craters must have a specific depth (at least 0.4-0.5 km). The radius cannot be too large (&lt; 15km).</w:t>
+      </w:r>
+    </w:p>
+    <w:p>
+      <w:pPr>
+        <w:pStyle w:val="Tekstpodstawowy"/>
+        <w:rPr>
+          <w:lang w:val="en-US"/>
+        </w:rPr>
+      </w:pPr>
+      <w:r>
+        <w:rPr>
+          <w:lang w:val="en-US"/>
+        </w:rPr>
+        <w:t>Craters are not the only objects with bright areas. However, with proper filtering, we were able to remove most of unwanted (non-craters) areas.</w:t>
+      </w:r>
+    </w:p>
+    <w:p>
+      <w:pPr>
+        <w:pStyle w:val="Tekstpodstawowy"/>
+        <w:rPr>
+          <w:lang w:val="en-US"/>
+        </w:rPr>
+      </w:pPr>
+      <w:r>
+        <w:rPr>
+          <w:lang w:val="en-US"/>
+        </w:rPr>
+        <w:t xml:space="preserve">The </w:t>
+      </w:r>
+      <w:r>
+        <w:rPr>
+          <w:lang w:val="en-US"/>
+        </w:rPr>
+        <w:t xml:space="preserve">Circle Hough Transform is a nice algorithm that is well suited for the task of crater detection. </w:t>
+      </w:r>
+      <w:r>
+        <w:rPr>
+          <w:lang w:val="en-US"/>
+        </w:rPr>
+        <w:t>We assume</w:t>
+      </w:r>
+      <w:r>
+        <w:rPr>
+          <w:lang w:val="en-US"/>
+        </w:rPr>
+        <w:t>d</w:t>
+      </w:r>
+      <w:r>
+        <w:rPr>
+          <w:lang w:val="en-US"/>
+        </w:rPr>
+        <w:t xml:space="preserve"> that impact crater have rounded shape. </w:t>
+      </w:r>
+      <w:r>
+        <w:rPr>
+          <w:lang w:val="en-US"/>
+        </w:rPr>
+        <w:t>This has the side effect of not being able to detect impacts of bodies entering the atmosphere at very shallow angles, as those impacts result in very elongated, asymmetric craters.</w:t>
+      </w:r>
+    </w:p>
+    <w:p>
+      <w:pPr>
+        <w:pStyle w:val="Tekstpodstawowy"/>
+        <w:rPr>
+          <w:lang w:val="en-US"/>
+        </w:rPr>
+      </w:pPr>
+      <w:r>
+        <w:rPr>
+          <w:lang w:val="en-US"/>
+        </w:rPr>
+        <w:t xml:space="preserve">During filtration </w:t>
+      </w:r>
+      <w:r>
+        <w:rPr>
+          <w:lang w:val="en-US"/>
+        </w:rPr>
+        <w:t>sometimes parts of the crater’s edge will have a different brightness than others.</w:t>
+      </w:r>
+      <w:r>
+        <w:rPr>
+          <w:lang w:val="en-US"/>
+        </w:rPr>
+        <w:t xml:space="preserve"> For old crater</w:t>
+      </w:r>
+      <w:r>
+        <w:rPr>
+          <w:lang w:val="en-US"/>
+        </w:rPr>
+        <w:t>s, the</w:t>
+      </w:r>
+      <w:r>
+        <w:rPr>
+          <w:lang w:val="en-US"/>
+        </w:rPr>
+        <w:t xml:space="preserve"> edge</w:t>
       </w:r>
       <w:r>
         <w:rPr>
@@ -3873,55 +3919,7 @@
         <w:rPr>
           <w:lang w:val="en-US"/>
         </w:rPr>
-        <w:t xml:space="preserve"> ha</w:t>
-      </w:r>
-      <w:r>
-        <w:rPr>
-          <w:lang w:val="en-US"/>
-        </w:rPr>
-        <w:t>d</w:t>
-      </w:r>
-      <w:r>
-        <w:rPr>
-          <w:lang w:val="en-US"/>
-        </w:rPr>
-        <w:t xml:space="preserve"> bright edge</w:t>
-      </w:r>
-      <w:r>
-        <w:rPr>
-          <w:lang w:val="en-US"/>
-        </w:rPr>
-        <w:t>s</w:t>
-      </w:r>
-      <w:r>
-        <w:rPr>
-          <w:lang w:val="en-US"/>
-        </w:rPr>
-        <w:t>. Crater</w:t>
-      </w:r>
-      <w:r>
-        <w:rPr>
-          <w:lang w:val="en-US"/>
-        </w:rPr>
-        <w:t>s</w:t>
-      </w:r>
-      <w:r>
-        <w:rPr>
-          <w:lang w:val="en-US"/>
-        </w:rPr>
-        <w:t xml:space="preserve"> must have a specific depth (at least 0.4-0.5 km). The radius cannot be too </w:t>
-      </w:r>
-      <w:r>
-        <w:rPr>
-          <w:lang w:val="en-US"/>
-        </w:rPr>
-        <w:t>large</w:t>
-      </w:r>
-      <w:r>
-        <w:rPr>
-          <w:lang w:val="en-US"/>
-        </w:rPr>
-        <w:t xml:space="preserve"> (&lt; 15km).</w:t>
+        <w:t xml:space="preserve"> may be incomplete or have different structure.</w:t>
       </w:r>
     </w:p>
     <w:p>
@@ -3935,51 +3933,41 @@
         <w:rPr>
           <w:lang w:val="en-US"/>
         </w:rPr>
-        <w:t>Craters are not the only objects with bright areas. However, with proper filtering, we were able to remove most of unwanted (non-craters) areas.</w:t>
+        <w:t xml:space="preserve">The algorithm developed seems 100% reliable with regards to false positives. </w:t>
+      </w:r>
+      <w:r>
+        <w:rPr>
+          <w:lang w:val="en-US"/>
+        </w:rPr>
+        <w:t xml:space="preserve">There were no false positives. </w:t>
+      </w:r>
+      <w:r>
+        <w:rPr>
+          <w:lang w:val="en-US"/>
+        </w:rPr>
+        <w:t xml:space="preserve">Every detection was an actual crater. </w:t>
       </w:r>
     </w:p>
     <w:p>
       <w:pPr>
         <w:pStyle w:val="Tekstpodstawowy"/>
         <w:rPr>
-          <w:lang w:val="en-US"/>
-        </w:rPr>
-      </w:pPr>
-      <w:r>
-        <w:rPr>
-          <w:lang w:val="en-US"/>
-        </w:rPr>
-        <w:t xml:space="preserve">The </w:t>
-      </w:r>
-      <w:r>
-        <w:rPr>
-          <w:lang w:val="en-US"/>
-        </w:rPr>
-        <w:t xml:space="preserve">Circle Hough Transform is a nice algorithm that is well suited for the task of crater detection. </w:t>
-      </w:r>
-      <w:r>
-        <w:rPr>
-          <w:lang w:val="en-US"/>
-        </w:rPr>
-        <w:t>We assume</w:t>
-      </w:r>
-      <w:r>
-        <w:rPr>
-          <w:lang w:val="en-US"/>
-        </w:rPr>
-        <w:t>d</w:t>
-      </w:r>
-      <w:r>
-        <w:rPr>
-          <w:lang w:val="en-US"/>
-        </w:rPr>
-        <w:t xml:space="preserve"> that impact crater have rounded shape. </w:t>
-      </w:r>
-      <w:r>
-        <w:rPr>
-          <w:lang w:val="en-US"/>
-        </w:rPr>
-        <w:t>This has the side effect of not being able to detect impacts of bodies entering the atmosphere at very shallow angles, as those impacts result in very elongated, asymmetric craters.</w:t>
+          <w:b/>
+          <w:lang w:val="en-US"/>
+        </w:rPr>
+      </w:pPr>
+      <w:r>
+        <w:rPr>
+          <w:lang w:val="en-US"/>
+        </w:rPr>
+        <w:t xml:space="preserve">Assuming the parameters of radius less than 15km and crater depth at least 500m, the algorithm achieved a very good accuracy of </w:t>
+      </w:r>
+      <w:r>
+        <w:rPr>
+          <w:b/>
+          <w:lang w:val="en-US"/>
+        </w:rPr>
+        <w:t xml:space="preserve">85%. </w:t>
       </w:r>
     </w:p>
     <w:p>
@@ -3993,125 +3981,7 @@
         <w:rPr>
           <w:lang w:val="en-US"/>
         </w:rPr>
-        <w:t xml:space="preserve">During filtration </w:t>
-      </w:r>
-      <w:r>
-        <w:rPr>
-          <w:lang w:val="en-US"/>
-        </w:rPr>
-        <w:t>sometimes parts of the crater’s edge will have a different brightness than others.</w:t>
-      </w:r>
-      <w:r>
-        <w:rPr>
-          <w:lang w:val="en-US"/>
-        </w:rPr>
-        <w:t xml:space="preserve"> For old crater</w:t>
-      </w:r>
-      <w:r>
-        <w:rPr>
-          <w:lang w:val="en-US"/>
-        </w:rPr>
-        <w:t>s, the</w:t>
-      </w:r>
-      <w:r>
-        <w:rPr>
-          <w:lang w:val="en-US"/>
-        </w:rPr>
-        <w:t xml:space="preserve"> edge</w:t>
-      </w:r>
-      <w:r>
-        <w:rPr>
-          <w:lang w:val="en-US"/>
-        </w:rPr>
-        <w:t>s</w:t>
-      </w:r>
-      <w:r>
-        <w:rPr>
-          <w:lang w:val="en-US"/>
-        </w:rPr>
-        <w:t xml:space="preserve"> may be incomplete or have different structure.</w:t>
-      </w:r>
-    </w:p>
-    <w:p>
-      <w:pPr>
-        <w:pStyle w:val="Tekstpodstawowy"/>
-        <w:rPr>
-          <w:lang w:val="en-US"/>
-        </w:rPr>
-      </w:pPr>
-      <w:r>
-        <w:rPr>
-          <w:lang w:val="en-US"/>
-        </w:rPr>
-        <w:t>The algorithm developed seems 100% reliable with regards to fals</w:t>
-      </w:r>
-      <w:bookmarkStart w:id="0" w:name="_GoBack"/>
-      <w:bookmarkEnd w:id="0"/>
-      <w:r>
-        <w:rPr>
-          <w:lang w:val="en-US"/>
-        </w:rPr>
-        <w:t xml:space="preserve">e positives. </w:t>
-      </w:r>
-      <w:r>
-        <w:rPr>
-          <w:lang w:val="en-US"/>
-        </w:rPr>
-        <w:t>There were no false positives.</w:t>
-      </w:r>
-      <w:r>
-        <w:rPr>
-          <w:lang w:val="en-US"/>
-        </w:rPr>
-        <w:t xml:space="preserve"> </w:t>
-      </w:r>
-      <w:r>
-        <w:rPr>
-          <w:lang w:val="en-US"/>
-        </w:rPr>
-        <w:t xml:space="preserve">Every detection was an actual crater. </w:t>
-      </w:r>
-    </w:p>
-    <w:p>
-      <w:pPr>
-        <w:pStyle w:val="Tekstpodstawowy"/>
-        <w:rPr>
-          <w:b/>
-          <w:lang w:val="en-US"/>
-        </w:rPr>
-      </w:pPr>
-      <w:r>
-        <w:rPr>
-          <w:lang w:val="en-US"/>
-        </w:rPr>
-        <w:t xml:space="preserve">Assuming the parameters of radius less than 15km and crater depth at least 500m, the algorithm achieved a very good accuracy of </w:t>
-      </w:r>
-      <w:r>
-        <w:rPr>
-          <w:b/>
-          <w:lang w:val="en-US"/>
-        </w:rPr>
-        <w:t xml:space="preserve">85%. </w:t>
-      </w:r>
-    </w:p>
-    <w:p>
-      <w:pPr>
-        <w:pStyle w:val="Tekstpodstawowy"/>
-        <w:rPr>
-          <w:lang w:val="en-US"/>
-        </w:rPr>
-      </w:pPr>
-      <w:r>
-        <w:rPr>
-          <w:lang w:val="en-US"/>
-        </w:rPr>
-        <w:t>The research project as scoped has been limited in time and scope. The workload during this semester is particularly high and this is one of eight projects being carried out. Nevertheless, we managed to achieve reasonably good results</w:t>
-      </w:r>
-      <w:r>
-        <w:rPr>
-          <w:lang w:val="en-US"/>
-        </w:rPr>
-        <w:t>.</w:t>
+        <w:t>The research project as scoped has been limited in time and scope. The workload during this semester is particularly high and this is one of eight projects being carried out. Nevertheless, we managed to achieve reasonably good results.</w:t>
       </w:r>
     </w:p>
     <w:p>
@@ -8187,7 +8057,7 @@
   <a:extraClrSchemeLst/>
   <a:extLst>
     <a:ext uri="{05A4C25C-085E-4340-85A3-A5531E510DB2}">
-      <thm15:themeFamily xmlns="" xmlns:thm15="http://schemas.microsoft.com/office/thememl/2012/main" name="Office Theme" id="{62F939B6-93AF-4DB8-9C6B-D6C7DFDC589F}" vid="{4A3C46E8-61CC-4603-A589-7422A47A8E4A}"/>
+      <thm15:themeFamily xmlns:thm15="http://schemas.microsoft.com/office/thememl/2012/main" xmlns="" name="Office Theme" id="{62F939B6-93AF-4DB8-9C6B-D6C7DFDC589F}" vid="{4A3C46E8-61CC-4603-A589-7422A47A8E4A}"/>
     </a:ext>
   </a:extLst>
 </a:theme>
@@ -8198,7 +8068,7 @@
 </file>
 
 <file path=customXml/itemProps1.xml><?xml version="1.0" encoding="utf-8"?>
-<ds:datastoreItem xmlns:ds="http://schemas.openxmlformats.org/officeDocument/2006/customXml" ds:itemID="{D833B1BF-DF4C-4FFB-800D-8A462F16BCA0}">
+<ds:datastoreItem xmlns:ds="http://schemas.openxmlformats.org/officeDocument/2006/customXml" ds:itemID="{875D54B7-8D5C-41D0-BC3E-1880978A624D}">
   <ds:schemaRefs>
     <ds:schemaRef ds:uri="http://schemas.openxmlformats.org/officeDocument/2006/bibliography"/>
   </ds:schemaRefs>

</xml_diff>

<commit_message>
Fixed incorrect link (reference 1)
</commit_message>
<xml_diff>
--- a/doc/report-mars-craters.docx
+++ b/doc/report-mars-craters.docx
@@ -1,6 +1,6 @@
 
 <file path=word/document.xml><?xml version="1.0" encoding="utf-8"?>
-<w:document xmlns:wpc="http://schemas.microsoft.com/office/word/2010/wordprocessingCanvas" xmlns:mc="http://schemas.openxmlformats.org/markup-compatibility/2006" xmlns:o="urn:schemas-microsoft-com:office:office" xmlns:r="http://schemas.openxmlformats.org/officeDocument/2006/relationships" xmlns:m="http://schemas.openxmlformats.org/officeDocument/2006/math" xmlns:v="urn:schemas-microsoft-com:vml" xmlns:wp14="http://schemas.microsoft.com/office/word/2010/wordprocessingDrawing" xmlns:wp="http://schemas.openxmlformats.org/drawingml/2006/wordprocessingDrawing" xmlns:w10="urn:schemas-microsoft-com:office:word" xmlns:w="http://schemas.openxmlformats.org/wordprocessingml/2006/main" xmlns:w14="http://schemas.microsoft.com/office/word/2010/wordml" xmlns:wpg="http://schemas.microsoft.com/office/word/2010/wordprocessingGroup" xmlns:wpi="http://schemas.microsoft.com/office/word/2010/wordprocessingInk" xmlns:wne="http://schemas.microsoft.com/office/word/2006/wordml" xmlns:wps="http://schemas.microsoft.com/office/word/2010/wordprocessingShape" mc:Ignorable="w14 wp14">
+<w:document xmlns:wpc="http://schemas.microsoft.com/office/word/2010/wordprocessingCanvas" xmlns:mo="http://schemas.microsoft.com/office/mac/office/2008/main" xmlns:mc="http://schemas.openxmlformats.org/markup-compatibility/2006" xmlns:mv="urn:schemas-microsoft-com:mac:vml" xmlns:o="urn:schemas-microsoft-com:office:office" xmlns:r="http://schemas.openxmlformats.org/officeDocument/2006/relationships" xmlns:m="http://schemas.openxmlformats.org/officeDocument/2006/math" xmlns:v="urn:schemas-microsoft-com:vml" xmlns:wp14="http://schemas.microsoft.com/office/word/2010/wordprocessingDrawing" xmlns:wp="http://schemas.openxmlformats.org/drawingml/2006/wordprocessingDrawing" xmlns:w10="urn:schemas-microsoft-com:office:word" xmlns:w="http://schemas.openxmlformats.org/wordprocessingml/2006/main" xmlns:w14="http://schemas.microsoft.com/office/word/2010/wordml" xmlns:w15="http://schemas.microsoft.com/office/word/2012/wordml" xmlns:wpg="http://schemas.microsoft.com/office/word/2010/wordprocessingGroup" xmlns:wpi="http://schemas.microsoft.com/office/word/2010/wordprocessingInk" xmlns:wne="http://schemas.microsoft.com/office/word/2006/wordml" xmlns:wps="http://schemas.microsoft.com/office/word/2010/wordprocessingShape" mc:Ignorable="w14 w15 wp14">
   <w:body>
     <w:p>
       <w:pPr>
@@ -10,8 +10,8 @@
           <w:kern w:val="48"/>
         </w:rPr>
         <w:sectPr>
-          <w:footerReference w:type="default" r:id="rId9"/>
-          <w:footerReference w:type="first" r:id="rId10"/>
+          <w:footerReference w:type="default" r:id="rId8"/>
+          <w:footerReference w:type="first" r:id="rId9"/>
           <w:pgSz w:w="11906" w:h="16838" w:code="9"/>
           <w:pgMar w:top="540" w:right="893" w:bottom="1440" w:left="893" w:header="720" w:footer="720" w:gutter="0"/>
           <w:cols w:space="720"/>
@@ -37,12 +37,10 @@
         </w:rPr>
         <w:t>Detection on Mars</w:t>
       </w:r>
-      <w:bookmarkStart w:id="0" w:name="_GoBack"/>
-      <w:bookmarkEnd w:id="0"/>
     </w:p>
     <w:tbl>
       <w:tblPr>
-        <w:tblStyle w:val="Tabela-Siatka"/>
+        <w:tblStyle w:val="TableGrid"/>
         <w:tblpPr w:leftFromText="141" w:rightFromText="141" w:vertAnchor="text" w:horzAnchor="margin" w:tblpY="110"/>
         <w:tblW w:w="9792" w:type="dxa"/>
         <w:tblBorders>
@@ -131,7 +129,7 @@
             </w:r>
             <w:r>
               <w:rPr>
-                <w:rStyle w:val="Hipercze"/>
+                <w:rStyle w:val="Hyperlink"/>
                 <w:sz w:val="18"/>
                 <w:szCs w:val="18"/>
               </w:rPr>
@@ -222,10 +220,10 @@
               </w:rPr>
               <w:br/>
             </w:r>
-            <w:hyperlink r:id="rId11" w:history="1">
+            <w:hyperlink r:id="rId10" w:history="1">
               <w:r>
                 <w:rPr>
-                  <w:rStyle w:val="Hipercze"/>
+                  <w:rStyle w:val="Hyperlink"/>
                   <w:sz w:val="18"/>
                   <w:szCs w:val="18"/>
                 </w:rPr>
@@ -303,10 +301,10 @@
               </w:rPr>
               <w:br/>
             </w:r>
-            <w:hyperlink r:id="rId12" w:history="1">
+            <w:hyperlink r:id="rId11" w:history="1">
               <w:r>
                 <w:rPr>
-                  <w:rStyle w:val="Hipercze"/>
+                  <w:rStyle w:val="Hyperlink"/>
                   <w:sz w:val="18"/>
                   <w:szCs w:val="18"/>
                 </w:rPr>
@@ -315,7 +313,7 @@
             </w:hyperlink>
             <w:r>
               <w:rPr>
-                <w:rStyle w:val="Hipercze"/>
+                <w:rStyle w:val="Hyperlink"/>
                 <w:sz w:val="18"/>
                 <w:szCs w:val="18"/>
               </w:rPr>
@@ -452,7 +450,7 @@
     </w:p>
     <w:p>
       <w:pPr>
-        <w:pStyle w:val="Nagwek1"/>
+        <w:pStyle w:val="Heading1"/>
       </w:pPr>
       <w:r>
         <w:t>Introduction</w:t>
@@ -460,7 +458,7 @@
     </w:p>
     <w:p>
       <w:pPr>
-        <w:pStyle w:val="Tekstpodstawowy"/>
+        <w:pStyle w:val="BodyText"/>
         <w:rPr>
           <w:lang w:val="en-US"/>
         </w:rPr>
@@ -508,7 +506,7 @@
     </w:p>
     <w:p>
       <w:pPr>
-        <w:pStyle w:val="Tekstpodstawowy"/>
+        <w:pStyle w:val="BodyText"/>
         <w:rPr>
           <w:lang w:val="en-US"/>
         </w:rPr>
@@ -541,7 +539,21 @@
         <w:rPr>
           <w:lang w:val="en-US"/>
         </w:rPr>
-        <w:t>has the highest concentration. Therefore it often nicknamed “an asteroid belt”. As of Nov. 2019 there are over 851.000 minor bodies known in the Solar System [3].</w:t>
+        <w:t xml:space="preserve">has the highest concentration. </w:t>
+      </w:r>
+      <w:proofErr w:type="gramStart"/>
+      <w:r>
+        <w:rPr>
+          <w:lang w:val="en-US"/>
+        </w:rPr>
+        <w:t>Therefore</w:t>
+      </w:r>
+      <w:proofErr w:type="gramEnd"/>
+      <w:r>
+        <w:rPr>
+          <w:lang w:val="en-US"/>
+        </w:rPr>
+        <w:t xml:space="preserve"> it often nicknamed “an asteroid belt”. As of Nov. 2019 there are over 851.000 minor bodies known in the Solar System [3].</w:t>
       </w:r>
       <w:r>
         <w:rPr>
@@ -558,7 +570,7 @@
     </w:p>
     <w:p>
       <w:pPr>
-        <w:pStyle w:val="Tekstpodstawowy"/>
+        <w:pStyle w:val="BodyText"/>
         <w:rPr>
           <w:lang w:val="en-US"/>
         </w:rPr>
@@ -614,7 +626,7 @@
     </w:p>
     <w:p>
       <w:pPr>
-        <w:pStyle w:val="Nagwek1"/>
+        <w:pStyle w:val="Heading1"/>
       </w:pPr>
       <w:r>
         <w:t>Methodology</w:t>
@@ -625,7 +637,7 @@
     </w:p>
     <w:p>
       <w:pPr>
-        <w:pStyle w:val="Tekstpodstawowy"/>
+        <w:pStyle w:val="BodyText"/>
         <w:rPr>
           <w:lang w:val="en-US"/>
         </w:rPr>
@@ -723,15 +735,15 @@
     </w:p>
     <w:p>
       <w:pPr>
-        <w:pStyle w:val="Tekstpodstawowy"/>
-        <w:rPr>
-          <w:lang w:val="en-US"/>
-        </w:rPr>
-      </w:pPr>
-    </w:p>
-    <w:p>
-      <w:pPr>
-        <w:pStyle w:val="Nagwek1"/>
+        <w:pStyle w:val="BodyText"/>
+        <w:rPr>
+          <w:lang w:val="en-US"/>
+        </w:rPr>
+      </w:pPr>
+    </w:p>
+    <w:p>
+      <w:pPr>
+        <w:pStyle w:val="Heading1"/>
       </w:pPr>
       <w:r>
         <w:lastRenderedPageBreak/>
@@ -740,7 +752,7 @@
     </w:p>
     <w:p>
       <w:pPr>
-        <w:pStyle w:val="Nagwek2"/>
+        <w:pStyle w:val="Heading2"/>
       </w:pPr>
       <w:r>
         <w:t>Initial data selection</w:t>
@@ -748,7 +760,7 @@
     </w:p>
     <w:p>
       <w:pPr>
-        <w:pStyle w:val="Tekstpodstawowy"/>
+        <w:pStyle w:val="BodyText"/>
         <w:rPr>
           <w:lang w:val="en-US"/>
         </w:rPr>
@@ -769,7 +781,21 @@
         <w:rPr>
           <w:lang w:val="en-US"/>
         </w:rPr>
-        <w:t>. Several experiments proved that it’s a good source data for  craters recognition.</w:t>
+        <w:t xml:space="preserve">. Several experiments proved that it’s a good source data </w:t>
+      </w:r>
+      <w:proofErr w:type="gramStart"/>
+      <w:r>
+        <w:rPr>
+          <w:lang w:val="en-US"/>
+        </w:rPr>
+        <w:t>for  craters</w:t>
+      </w:r>
+      <w:proofErr w:type="gramEnd"/>
+      <w:r>
+        <w:rPr>
+          <w:lang w:val="en-US"/>
+        </w:rPr>
+        <w:t xml:space="preserve"> recognition.</w:t>
       </w:r>
       <w:r>
         <w:rPr>
@@ -810,7 +836,7 @@
     </w:p>
     <w:p>
       <w:pPr>
-        <w:pStyle w:val="Tekstpodstawowy"/>
+        <w:pStyle w:val="BodyText"/>
         <w:rPr>
           <w:lang w:val="en-US"/>
         </w:rPr>
@@ -849,7 +875,21 @@
         <w:rPr>
           <w:lang w:val="en-US"/>
         </w:rPr>
-        <w:t>bright edges.</w:t>
+        <w:t xml:space="preserve">bright </w:t>
+      </w:r>
+      <w:proofErr w:type="gramStart"/>
+      <w:r>
+        <w:rPr>
+          <w:lang w:val="en-US"/>
+        </w:rPr>
+        <w:t>edges</w:t>
+      </w:r>
+      <w:proofErr w:type="gramEnd"/>
+      <w:r>
+        <w:rPr>
+          <w:lang w:val="en-US"/>
+        </w:rPr>
+        <w:t>.</w:t>
       </w:r>
       <w:r>
         <w:rPr>
@@ -896,7 +936,7 @@
     </w:p>
     <w:p>
       <w:pPr>
-        <w:pStyle w:val="Nagwek2"/>
+        <w:pStyle w:val="Heading2"/>
         <w:tabs>
           <w:tab w:val="clear" w:pos="360"/>
           <w:tab w:val="num" w:pos="288"/>
@@ -908,7 +948,7 @@
     </w:p>
     <w:p>
       <w:pPr>
-        <w:pStyle w:val="Tekstpodstawowy"/>
+        <w:pStyle w:val="BodyText"/>
         <w:rPr>
           <w:lang w:val="en-US"/>
         </w:rPr>
@@ -958,7 +998,7 @@
     </w:p>
     <w:p>
       <w:pPr>
-        <w:pStyle w:val="Tekstpodstawowy"/>
+        <w:pStyle w:val="BodyText"/>
         <w:rPr>
           <w:lang w:val="en-US"/>
         </w:rPr>
@@ -972,7 +1012,7 @@
     </w:p>
     <w:p>
       <w:pPr>
-        <w:pStyle w:val="Tekstpodstawowy"/>
+        <w:pStyle w:val="BodyText"/>
         <w:rPr>
           <w:lang w:val="en-US"/>
         </w:rPr>
@@ -992,7 +1032,7 @@
     </w:p>
     <w:p>
       <w:pPr>
-        <w:pStyle w:val="Tekstpodstawowy"/>
+        <w:pStyle w:val="BodyText"/>
         <w:keepNext/>
         <w:ind w:firstLine="0"/>
         <w:rPr>
@@ -1003,11 +1043,11 @@
         <w:rPr>
           <w:noProof/>
           <w:color w:val="2E74B5" w:themeColor="accent1" w:themeShade="BF"/>
-          <w:lang w:val="pl-PL" w:eastAsia="pl-PL"/>
+          <w:lang w:val="en-GB" w:eastAsia="en-GB"/>
         </w:rPr>
         <w:lastRenderedPageBreak/>
         <w:drawing>
-          <wp:inline distT="0" distB="0" distL="0" distR="0" wp14:anchorId="48EC8F0B" wp14:editId="36387FF3">
+          <wp:inline distT="0" distB="0" distL="0" distR="0" wp14:anchorId="2938A5D3" wp14:editId="7D3E581B">
             <wp:extent cx="3089910" cy="3180715"/>
             <wp:effectExtent l="0" t="0" r="0" b="635"/>
             <wp:docPr id="2" name="Obraz 2"/>
@@ -1022,7 +1062,7 @@
                     <pic:cNvPicPr/>
                   </pic:nvPicPr>
                   <pic:blipFill>
-                    <a:blip r:embed="rId13">
+                    <a:blip r:embed="rId12">
                       <a:extLst>
                         <a:ext uri="{28A0092B-C50C-407E-A947-70E740481C1C}">
                           <a14:useLocalDpi xmlns:a14="http://schemas.microsoft.com/office/drawing/2010/main" val="0"/>
@@ -1051,7 +1091,7 @@
     </w:p>
     <w:p>
       <w:pPr>
-        <w:pStyle w:val="Legenda"/>
+        <w:pStyle w:val="Caption"/>
         <w:rPr>
           <w:i/>
           <w:color w:val="auto"/>
@@ -1110,7 +1150,7 @@
     </w:p>
     <w:p>
       <w:pPr>
-        <w:pStyle w:val="Nagwek1"/>
+        <w:pStyle w:val="Heading1"/>
       </w:pPr>
       <w:r>
         <w:t>Pattern recognition using OpenCV</w:t>
@@ -1118,16 +1158,30 @@
     </w:p>
     <w:p>
       <w:pPr>
-        <w:pStyle w:val="Tekstpodstawowy"/>
-        <w:rPr>
-          <w:lang w:val="en-US"/>
-        </w:rPr>
-      </w:pPr>
-      <w:r>
-        <w:rPr>
-          <w:lang w:val="en-US"/>
-        </w:rPr>
-        <w:t xml:space="preserve">The next step in our research was to use OpenCV library  [6]. </w:t>
+        <w:pStyle w:val="BodyText"/>
+        <w:rPr>
+          <w:lang w:val="en-US"/>
+        </w:rPr>
+      </w:pPr>
+      <w:r>
+        <w:rPr>
+          <w:lang w:val="en-US"/>
+        </w:rPr>
+        <w:t xml:space="preserve">The next step in our research was to use OpenCV </w:t>
+      </w:r>
+      <w:proofErr w:type="gramStart"/>
+      <w:r>
+        <w:rPr>
+          <w:lang w:val="en-US"/>
+        </w:rPr>
+        <w:t>library  [</w:t>
+      </w:r>
+      <w:proofErr w:type="gramEnd"/>
+      <w:r>
+        <w:rPr>
+          <w:lang w:val="en-US"/>
+        </w:rPr>
+        <w:t xml:space="preserve">6]. </w:t>
       </w:r>
       <w:r>
         <w:rPr>
@@ -1144,7 +1198,7 @@
     </w:p>
     <w:p>
       <w:pPr>
-        <w:pStyle w:val="Tekstpodstawowy"/>
+        <w:pStyle w:val="BodyText"/>
         <w:rPr>
           <w:lang w:val="en-US"/>
         </w:rPr>
@@ -1172,12 +1226,26 @@
         <w:rPr>
           <w:lang w:val="en-US"/>
         </w:rPr>
-        <w:t xml:space="preserve"> was used.  In some cases the detected craters could be saved as a .CSV file and the detected shapes exported to .SHP file.</w:t>
-      </w:r>
-    </w:p>
-    <w:p>
-      <w:pPr>
-        <w:pStyle w:val="Tekstpodstawowy"/>
+        <w:t xml:space="preserve"> was used.  In some </w:t>
+      </w:r>
+      <w:proofErr w:type="gramStart"/>
+      <w:r>
+        <w:rPr>
+          <w:lang w:val="en-US"/>
+        </w:rPr>
+        <w:t>cases</w:t>
+      </w:r>
+      <w:proofErr w:type="gramEnd"/>
+      <w:r>
+        <w:rPr>
+          <w:lang w:val="en-US"/>
+        </w:rPr>
+        <w:t xml:space="preserve"> the detected craters could be saved as a .CSV file and the detected shapes exported to .SHP file.</w:t>
+      </w:r>
+    </w:p>
+    <w:p>
+      <w:pPr>
+        <w:pStyle w:val="BodyText"/>
         <w:rPr>
           <w:lang w:val="en-US"/>
         </w:rPr>
@@ -1233,7 +1301,7 @@
     </w:p>
     <w:p>
       <w:pPr>
-        <w:pStyle w:val="Nagwek2"/>
+        <w:pStyle w:val="Heading2"/>
       </w:pPr>
       <w:r>
         <w:t>OpenCV experiment 1</w:t>
@@ -1241,7 +1309,7 @@
     </w:p>
     <w:p>
       <w:pPr>
-        <w:pStyle w:val="Tekstpodstawowy"/>
+        <w:pStyle w:val="BodyText"/>
         <w:rPr>
           <w:lang w:val="en-US"/>
         </w:rPr>
@@ -1262,11 +1330,18 @@
         <w:rPr>
           <w:lang w:val="en-US"/>
         </w:rPr>
-        <w:t>Exact photo identifier was THEMIS Night IR 100m Global Mosaic (v14.0)</w:t>
-      </w:r>
-      <w:r>
-        <w:rPr>
-          <w:rStyle w:val="Uwydatnienie"/>
+        <w:t>Exact photo identifier was THEMIS Night IR 100m Global Mosaic (v14.</w:t>
+      </w:r>
+      <w:proofErr w:type="gramStart"/>
+      <w:r>
+        <w:rPr>
+          <w:lang w:val="en-US"/>
+        </w:rPr>
+        <w:t>0)</w:t>
+      </w:r>
+      <w:r>
+        <w:rPr>
+          <w:rStyle w:val="Emphasis"/>
           <w:lang w:val="en-US"/>
         </w:rPr>
         <w:t>JM137.184</w:t>
@@ -1275,12 +1350,19 @@
         <w:rPr>
           <w:lang w:val="en-US"/>
         </w:rPr>
-        <w:t>-15.195_256_2048ppd.jpg.</w:t>
-      </w:r>
-    </w:p>
-    <w:p>
-      <w:pPr>
-        <w:pStyle w:val="Tekstpodstawowy"/>
+        <w:t>-15.195_256_2048ppd.jpg</w:t>
+      </w:r>
+      <w:proofErr w:type="gramEnd"/>
+      <w:r>
+        <w:rPr>
+          <w:lang w:val="en-US"/>
+        </w:rPr>
+        <w:t>.</w:t>
+      </w:r>
+    </w:p>
+    <w:p>
+      <w:pPr>
+        <w:pStyle w:val="BodyText"/>
         <w:rPr>
           <w:lang w:val="en-US"/>
         </w:rPr>
@@ -1294,7 +1376,7 @@
     </w:p>
     <w:p>
       <w:pPr>
-        <w:pStyle w:val="Tekstpodstawowy"/>
+        <w:pStyle w:val="BodyText"/>
         <w:rPr>
           <w:lang w:val="en-US"/>
         </w:rPr>
@@ -1308,7 +1390,7 @@
     </w:p>
     <w:p>
       <w:pPr>
-        <w:pStyle w:val="Nagwek2"/>
+        <w:pStyle w:val="Heading2"/>
       </w:pPr>
       <w:r>
         <w:t>OpenCV experiment 2</w:t>
@@ -1316,7 +1398,7 @@
     </w:p>
     <w:p>
       <w:pPr>
-        <w:pStyle w:val="Tekstpodstawowy"/>
+        <w:pStyle w:val="BodyText"/>
         <w:rPr>
           <w:lang w:val="en-US"/>
         </w:rPr>
@@ -1342,7 +1424,7 @@
     </w:p>
     <w:p>
       <w:pPr>
-        <w:pStyle w:val="Tekstpodstawowy"/>
+        <w:pStyle w:val="BodyText"/>
         <w:rPr>
           <w:color w:val="2E74B5" w:themeColor="accent1" w:themeShade="BF"/>
           <w:lang w:val="en-US"/>
@@ -1358,7 +1440,7 @@
     </w:p>
     <w:p>
       <w:pPr>
-        <w:pStyle w:val="Tekstpodstawowy"/>
+        <w:pStyle w:val="BodyText"/>
         <w:keepNext/>
         <w:ind w:firstLine="0"/>
         <w:rPr>
@@ -1369,11 +1451,11 @@
         <w:rPr>
           <w:noProof/>
           <w:color w:val="2E74B5" w:themeColor="accent1" w:themeShade="BF"/>
-          <w:lang w:val="pl-PL" w:eastAsia="pl-PL"/>
+          <w:lang w:val="en-GB" w:eastAsia="en-GB"/>
         </w:rPr>
         <w:lastRenderedPageBreak/>
         <w:drawing>
-          <wp:inline distT="0" distB="0" distL="0" distR="0" wp14:anchorId="309156C9" wp14:editId="52BB17C3">
+          <wp:inline distT="0" distB="0" distL="0" distR="0" wp14:anchorId="5BC6F673" wp14:editId="7AE97051">
             <wp:extent cx="6358467" cy="3677091"/>
             <wp:effectExtent l="0" t="0" r="4445" b="0"/>
             <wp:docPr id="5" name="Obraz 5"/>
@@ -1388,7 +1470,7 @@
                     <pic:cNvPicPr/>
                   </pic:nvPicPr>
                   <pic:blipFill>
-                    <a:blip r:embed="rId14" cstate="print">
+                    <a:blip r:embed="rId13" cstate="print">
                       <a:extLst>
                         <a:ext uri="{28A0092B-C50C-407E-A947-70E740481C1C}">
                           <a14:useLocalDpi xmlns:a14="http://schemas.microsoft.com/office/drawing/2010/main" val="0"/>
@@ -1417,7 +1499,7 @@
     </w:p>
     <w:p>
       <w:pPr>
-        <w:pStyle w:val="Legenda"/>
+        <w:pStyle w:val="Caption"/>
         <w:rPr>
           <w:i/>
           <w:color w:val="auto"/>
@@ -1476,7 +1558,7 @@
     </w:p>
     <w:p>
       <w:pPr>
-        <w:pStyle w:val="Tekstpodstawowy"/>
+        <w:pStyle w:val="BodyText"/>
         <w:keepNext/>
         <w:rPr>
           <w:lang w:val="en-US"/>
@@ -1486,11 +1568,11 @@
         <w:rPr>
           <w:noProof/>
           <w:color w:val="2E74B5" w:themeColor="accent1" w:themeShade="BF"/>
-          <w:lang w:val="pl-PL" w:eastAsia="pl-PL"/>
+          <w:lang w:val="en-GB" w:eastAsia="en-GB"/>
         </w:rPr>
         <w:lastRenderedPageBreak/>
         <w:drawing>
-          <wp:inline distT="0" distB="0" distL="0" distR="0" wp14:anchorId="6E8B7D43" wp14:editId="785162FB">
+          <wp:inline distT="0" distB="0" distL="0" distR="0" wp14:anchorId="6886CBC2" wp14:editId="1643C6E4">
             <wp:extent cx="6408420" cy="3666490"/>
             <wp:effectExtent l="0" t="0" r="0" b="0"/>
             <wp:docPr id="1" name="Obraz 1"/>
@@ -1505,7 +1587,7 @@
                     <pic:cNvPicPr/>
                   </pic:nvPicPr>
                   <pic:blipFill>
-                    <a:blip r:embed="rId15" cstate="print">
+                    <a:blip r:embed="rId14" cstate="print">
                       <a:extLst>
                         <a:ext uri="{28A0092B-C50C-407E-A947-70E740481C1C}">
                           <a14:useLocalDpi xmlns:a14="http://schemas.microsoft.com/office/drawing/2010/main" val="0"/>
@@ -1534,7 +1616,7 @@
     </w:p>
     <w:p>
       <w:pPr>
-        <w:pStyle w:val="Legenda"/>
+        <w:pStyle w:val="Caption"/>
         <w:rPr>
           <w:i/>
           <w:color w:val="auto"/>
@@ -1607,7 +1689,7 @@
     </w:p>
     <w:p>
       <w:pPr>
-        <w:pStyle w:val="Tekstpodstawowy"/>
+        <w:pStyle w:val="BodyText"/>
         <w:rPr>
           <w:color w:val="2E74B5" w:themeColor="accent1" w:themeShade="BF"/>
           <w:lang w:val="en-US"/>
@@ -1623,7 +1705,7 @@
     </w:p>
     <w:p>
       <w:pPr>
-        <w:pStyle w:val="Nagwek1"/>
+        <w:pStyle w:val="Heading1"/>
       </w:pPr>
       <w:r>
         <w:lastRenderedPageBreak/>
@@ -1632,7 +1714,7 @@
     </w:p>
     <w:p>
       <w:pPr>
-        <w:pStyle w:val="Tekstpodstawowy"/>
+        <w:pStyle w:val="BodyText"/>
         <w:rPr>
           <w:lang w:val="en-US"/>
         </w:rPr>
@@ -1646,7 +1728,7 @@
     </w:p>
     <w:p>
       <w:pPr>
-        <w:pStyle w:val="Tekstpodstawowy"/>
+        <w:pStyle w:val="BodyText"/>
         <w:rPr>
           <w:lang w:val="en-US"/>
         </w:rPr>
@@ -1672,7 +1754,7 @@
     </w:p>
     <w:tbl>
       <w:tblPr>
-        <w:tblStyle w:val="Tabela-Siatka"/>
+        <w:tblStyle w:val="TableGrid"/>
         <w:tblW w:w="5000" w:type="pct"/>
         <w:tblLook w:val="04A0" w:firstRow="1" w:lastRow="0" w:firstColumn="1" w:lastColumn="0" w:noHBand="0" w:noVBand="1"/>
       </w:tblPr>
@@ -2653,7 +2735,7 @@
     </w:tbl>
     <w:p>
       <w:pPr>
-        <w:pStyle w:val="Legenda"/>
+        <w:pStyle w:val="Caption"/>
         <w:rPr>
           <w:i/>
           <w:color w:val="auto"/>
@@ -2727,7 +2809,7 @@
     </w:p>
     <w:p>
       <w:pPr>
-        <w:pStyle w:val="Tekstpodstawowy"/>
+        <w:pStyle w:val="BodyText"/>
         <w:rPr>
           <w:lang w:val="en-US"/>
         </w:rPr>
@@ -2759,7 +2841,7 @@
     </w:p>
     <w:p>
       <w:pPr>
-        <w:pStyle w:val="Tekstpodstawowy"/>
+        <w:pStyle w:val="BodyText"/>
         <w:rPr>
           <w:lang w:val="en-US"/>
         </w:rPr>
@@ -2972,16 +3054,24 @@
     </w:p>
     <w:p>
       <w:pPr>
-        <w:pStyle w:val="Tekstpodstawowy"/>
-        <w:rPr>
-          <w:lang w:val="en-US"/>
-        </w:rPr>
-      </w:pPr>
-      <w:r>
-        <w:rPr>
-          <w:lang w:val="en-US"/>
-        </w:rPr>
-        <w:t>Therefore this method is best for recognize craters with radius lower than 15 km and depth higher than 0.5 km.</w:t>
+        <w:pStyle w:val="BodyText"/>
+        <w:rPr>
+          <w:lang w:val="en-US"/>
+        </w:rPr>
+      </w:pPr>
+      <w:proofErr w:type="gramStart"/>
+      <w:r>
+        <w:rPr>
+          <w:lang w:val="en-US"/>
+        </w:rPr>
+        <w:t>Therefore</w:t>
+      </w:r>
+      <w:proofErr w:type="gramEnd"/>
+      <w:r>
+        <w:rPr>
+          <w:lang w:val="en-US"/>
+        </w:rPr>
+        <w:t xml:space="preserve"> this method is best for recognize craters with radius lower than 15 km and depth higher than 0.5 km.</w:t>
       </w:r>
       <w:r>
         <w:rPr>
@@ -2992,7 +3082,7 @@
     </w:p>
     <w:tbl>
       <w:tblPr>
-        <w:tblStyle w:val="Tabela-Siatka"/>
+        <w:tblStyle w:val="TableGrid"/>
         <w:tblW w:w="5000" w:type="pct"/>
         <w:tblLook w:val="04A0" w:firstRow="1" w:lastRow="0" w:firstColumn="1" w:lastColumn="0" w:noHBand="0" w:noVBand="1"/>
       </w:tblPr>
@@ -3612,7 +3702,7 @@
     </w:tbl>
     <w:p>
       <w:pPr>
-        <w:pStyle w:val="Legenda"/>
+        <w:pStyle w:val="Caption"/>
         <w:rPr>
           <w:i/>
           <w:color w:val="auto"/>
@@ -3671,7 +3761,7 @@
     </w:p>
     <w:p>
       <w:pPr>
-        <w:pStyle w:val="Nagwek1"/>
+        <w:pStyle w:val="Heading1"/>
       </w:pPr>
       <w:r>
         <w:t>Conclusions</w:t>
@@ -3679,7 +3769,7 @@
     </w:p>
     <w:p>
       <w:pPr>
-        <w:pStyle w:val="Tekstpodstawowy"/>
+        <w:pStyle w:val="BodyText"/>
         <w:rPr>
           <w:lang w:val="en-US"/>
         </w:rPr>
@@ -3760,7 +3850,7 @@
     </w:p>
     <w:p>
       <w:pPr>
-        <w:pStyle w:val="Tekstpodstawowy"/>
+        <w:pStyle w:val="BodyText"/>
         <w:rPr>
           <w:lang w:val="en-US"/>
         </w:rPr>
@@ -3787,13 +3877,27 @@
         <w:rPr>
           <w:lang w:val="en-US"/>
         </w:rPr>
-        <w:t>s to</w:t>
-      </w:r>
-      <w:r>
-        <w:rPr>
-          <w:lang w:val="en-US"/>
-        </w:rPr>
-        <w:t xml:space="preserve">  explore data from many missions and sensors, easy search and data</w:t>
+        <w:t xml:space="preserve">s </w:t>
+      </w:r>
+      <w:proofErr w:type="gramStart"/>
+      <w:r>
+        <w:rPr>
+          <w:lang w:val="en-US"/>
+        </w:rPr>
+        <w:t>to</w:t>
+      </w:r>
+      <w:r>
+        <w:rPr>
+          <w:lang w:val="en-US"/>
+        </w:rPr>
+        <w:t xml:space="preserve">  explore</w:t>
+      </w:r>
+      <w:proofErr w:type="gramEnd"/>
+      <w:r>
+        <w:rPr>
+          <w:lang w:val="en-US"/>
+        </w:rPr>
+        <w:t xml:space="preserve"> data from many missions and sensors, easy search and data</w:t>
       </w:r>
       <w:r>
         <w:rPr>
@@ -3804,7 +3908,7 @@
     </w:p>
     <w:p>
       <w:pPr>
-        <w:pStyle w:val="Tekstpodstawowy"/>
+        <w:pStyle w:val="BodyText"/>
         <w:rPr>
           <w:lang w:val="en-US"/>
         </w:rPr>
@@ -3818,7 +3922,7 @@
     </w:p>
     <w:p>
       <w:pPr>
-        <w:pStyle w:val="Tekstpodstawowy"/>
+        <w:pStyle w:val="BodyText"/>
         <w:rPr>
           <w:lang w:val="en-US"/>
         </w:rPr>
@@ -3832,7 +3936,7 @@
     </w:p>
     <w:p>
       <w:pPr>
-        <w:pStyle w:val="Tekstpodstawowy"/>
+        <w:pStyle w:val="BodyText"/>
         <w:rPr>
           <w:lang w:val="en-US"/>
         </w:rPr>
@@ -3865,7 +3969,21 @@
         <w:rPr>
           <w:lang w:val="en-US"/>
         </w:rPr>
-        <w:t xml:space="preserve"> that impact crater have rounded shape. </w:t>
+        <w:t xml:space="preserve"> that impact crater </w:t>
+      </w:r>
+      <w:proofErr w:type="gramStart"/>
+      <w:r>
+        <w:rPr>
+          <w:lang w:val="en-US"/>
+        </w:rPr>
+        <w:t>have</w:t>
+      </w:r>
+      <w:proofErr w:type="gramEnd"/>
+      <w:r>
+        <w:rPr>
+          <w:lang w:val="en-US"/>
+        </w:rPr>
+        <w:t xml:space="preserve"> rounded shape. </w:t>
       </w:r>
       <w:r>
         <w:rPr>
@@ -3876,7 +3994,7 @@
     </w:p>
     <w:p>
       <w:pPr>
-        <w:pStyle w:val="Tekstpodstawowy"/>
+        <w:pStyle w:val="BodyText"/>
         <w:rPr>
           <w:lang w:val="en-US"/>
         </w:rPr>
@@ -3926,7 +4044,7 @@
     </w:p>
     <w:p>
       <w:pPr>
-        <w:pStyle w:val="Tekstpodstawowy"/>
+        <w:pStyle w:val="BodyText"/>
         <w:rPr>
           <w:lang w:val="en-US"/>
         </w:rPr>
@@ -3952,7 +4070,7 @@
     </w:p>
     <w:p>
       <w:pPr>
-        <w:pStyle w:val="Tekstpodstawowy"/>
+        <w:pStyle w:val="BodyText"/>
         <w:rPr>
           <w:b/>
           <w:lang w:val="en-US"/>
@@ -3974,7 +4092,7 @@
     </w:p>
     <w:p>
       <w:pPr>
-        <w:pStyle w:val="Tekstpodstawowy"/>
+        <w:pStyle w:val="BodyText"/>
         <w:rPr>
           <w:lang w:val="en-US"/>
         </w:rPr>
@@ -3988,7 +4106,7 @@
     </w:p>
     <w:p>
       <w:pPr>
-        <w:pStyle w:val="Tekstpodstawowy"/>
+        <w:pStyle w:val="BodyText"/>
         <w:rPr>
           <w:b/>
           <w:lang w:val="en-US"/>
@@ -4003,7 +4121,7 @@
     </w:p>
     <w:p>
       <w:pPr>
-        <w:pStyle w:val="Nagwek2"/>
+        <w:pStyle w:val="Heading2"/>
       </w:pPr>
       <w:r>
         <w:t>The next steps</w:t>
@@ -4011,7 +4129,7 @@
     </w:p>
     <w:p>
       <w:pPr>
-        <w:pStyle w:val="Tekstpodstawowy"/>
+        <w:pStyle w:val="BodyText"/>
         <w:rPr>
           <w:lang w:val="en-US"/>
         </w:rPr>
@@ -4025,7 +4143,7 @@
     </w:p>
     <w:p>
       <w:pPr>
-        <w:pStyle w:val="Tekstpodstawowy"/>
+        <w:pStyle w:val="BodyText"/>
         <w:rPr>
           <w:lang w:val="en-US"/>
         </w:rPr>
@@ -4046,7 +4164,7 @@
     </w:p>
     <w:p>
       <w:pPr>
-        <w:pStyle w:val="Tekstpodstawowy"/>
+        <w:pStyle w:val="BodyText"/>
         <w:rPr>
           <w:lang w:val="en-US"/>
         </w:rPr>
@@ -4074,7 +4192,7 @@
     </w:p>
     <w:p>
       <w:pPr>
-        <w:pStyle w:val="Tekstpodstawowy"/>
+        <w:pStyle w:val="BodyText"/>
         <w:rPr>
           <w:lang w:val="en-US"/>
         </w:rPr>
@@ -4107,7 +4225,7 @@
     </w:p>
     <w:p>
       <w:pPr>
-        <w:pStyle w:val="Tekstpodstawowy"/>
+        <w:pStyle w:val="BodyText"/>
         <w:rPr>
           <w:lang w:val="en-US"/>
         </w:rPr>
@@ -4123,12 +4241,20 @@
         <w:rPr>
           <w:lang w:val="en-US"/>
         </w:rPr>
-        <w:t>. Currently the solution is a set of python scripts that need to be run manually. Furthermore, it requires some configuration (such as setting PYTHONPATH variable and possibly other paths). We could make it more convenient to use, document it and turn it into a software usable by average user, without any python knowledge required. One possible way to achieve that would be to turn the code into a QGIS plug-in.</w:t>
-      </w:r>
-    </w:p>
-    <w:p>
-      <w:pPr>
-        <w:pStyle w:val="Nagwek5"/>
+        <w:t>. Currently the solution is a set of python scripts that need to be run manually. Furthermore, it requires some configuration (such as setting PYTHONPA</w:t>
+      </w:r>
+      <w:bookmarkStart w:id="0" w:name="_GoBack"/>
+      <w:bookmarkEnd w:id="0"/>
+      <w:r>
+        <w:rPr>
+          <w:lang w:val="en-US"/>
+        </w:rPr>
+        <w:t>TH variable and possibly other paths). We could make it more convenient to use, document it and turn it into a software usable by average user, without any python knowledge required. One possible way to achieve that would be to turn the code into a QGIS plug-in.</w:t>
+      </w:r>
+    </w:p>
+    <w:p>
+      <w:pPr>
+        <w:pStyle w:val="Heading5"/>
       </w:pPr>
       <w:r>
         <w:t>Bibliography</w:t>
@@ -4166,63 +4292,62 @@
       </w:r>
       <w:r>
         <w:t xml:space="preserve">”, open source project,  </w:t>
+      </w:r>
+      <w:hyperlink r:id="rId15" w:history="1">
+        <w:r>
+          <w:rPr>
+            <w:rStyle w:val="Hyperlink"/>
+          </w:rPr>
+          <w:t>https://gitlab.klub.com.p:30000/astro/mars-obs</w:t>
+        </w:r>
+      </w:hyperlink>
+      <w:r>
+        <w:t>,</w:t>
+      </w:r>
+      <w:r>
+        <w:t xml:space="preserve"> retrieved </w:t>
+      </w:r>
+      <w:r>
+        <w:t>Nov.</w:t>
+      </w:r>
+      <w:r>
+        <w:t xml:space="preserve"> 2019</w:t>
+      </w:r>
+    </w:p>
+    <w:p>
+      <w:pPr>
+        <w:pStyle w:val="references"/>
+      </w:pPr>
+      <w:r>
+        <w:t xml:space="preserve">Wikimedia Foundation, </w:t>
+      </w:r>
+      <w:r>
+        <w:rPr>
+          <w:i/>
+        </w:rPr>
+        <w:t>Wikipedia page on Atmosphere of Mars</w:t>
+      </w:r>
+      <w:r>
+        <w:t>, https://en.wikipedia.org/wiki/Atmosphere_of_Mars , Wikimedia, retrieved Nov 2019.</w:t>
+      </w:r>
+    </w:p>
+    <w:p>
+      <w:pPr>
+        <w:pStyle w:val="references"/>
+      </w:pPr>
+      <w:r>
+        <w:rPr>
+          <w:i/>
+        </w:rPr>
+        <w:t>Minor Planet Center</w:t>
+      </w:r>
+      <w:r>
+        <w:t xml:space="preserve">, </w:t>
       </w:r>
       <w:hyperlink r:id="rId16" w:history="1">
         <w:r>
           <w:rPr>
-            <w:rStyle w:val="Hipercze"/>
-            <w:color w:val="auto"/>
-          </w:rPr>
-          <w:t>https://gitlab.klub.com.pl;3000/astro/mars-obs</w:t>
-        </w:r>
-      </w:hyperlink>
-      <w:r>
-        <w:t>,</w:t>
-      </w:r>
-      <w:r>
-        <w:t xml:space="preserve"> retrieved </w:t>
-      </w:r>
-      <w:r>
-        <w:t>Nov.</w:t>
-      </w:r>
-      <w:r>
-        <w:t xml:space="preserve"> 2019</w:t>
-      </w:r>
-    </w:p>
-    <w:p>
-      <w:pPr>
-        <w:pStyle w:val="references"/>
-      </w:pPr>
-      <w:r>
-        <w:t xml:space="preserve">Wikimedia Foundation, </w:t>
-      </w:r>
-      <w:r>
-        <w:rPr>
-          <w:i/>
-        </w:rPr>
-        <w:t>Wikipedia page on Atmosphere of Mars</w:t>
-      </w:r>
-      <w:r>
-        <w:t>, https://en.wikipedia.org/wiki/Atmosphere_of_Mars , Wikimedia, retrieved Nov 2019.</w:t>
-      </w:r>
-    </w:p>
-    <w:p>
-      <w:pPr>
-        <w:pStyle w:val="references"/>
-      </w:pPr>
-      <w:r>
-        <w:rPr>
-          <w:i/>
-        </w:rPr>
-        <w:t>Minor Planet Center</w:t>
-      </w:r>
-      <w:r>
-        <w:t xml:space="preserve">, </w:t>
-      </w:r>
-      <w:hyperlink r:id="rId17" w:history="1">
-        <w:r>
-          <w:rPr>
-            <w:rStyle w:val="Hipercze"/>
+            <w:rStyle w:val="Hyperlink"/>
           </w:rPr>
           <w:t>https://minorplanetcenter.net/about</w:t>
         </w:r>
@@ -4250,10 +4375,10 @@
       <w:r>
         <w:t xml:space="preserve">, project website, </w:t>
       </w:r>
-      <w:hyperlink r:id="rId18" w:history="1">
+      <w:hyperlink r:id="rId17" w:history="1">
         <w:r>
           <w:rPr>
-            <w:rStyle w:val="Hipercze"/>
+            <w:rStyle w:val="Hyperlink"/>
           </w:rPr>
           <w:t>https://gimp.org</w:t>
         </w:r>
@@ -4275,10 +4400,10 @@
       <w:r>
         <w:t xml:space="preserve">, </w:t>
       </w:r>
-      <w:hyperlink r:id="rId19" w:history="1">
+      <w:hyperlink r:id="rId18" w:history="1">
         <w:r>
           <w:rPr>
-            <w:rStyle w:val="Hipercze"/>
+            <w:rStyle w:val="Hyperlink"/>
           </w:rPr>
           <w:t>https://docs.gimp.org/2.10/en/ plug-in-dilate.html</w:t>
         </w:r>
@@ -4297,10 +4422,10 @@
       <w:r>
         <w:t xml:space="preserve">OpenCV project, </w:t>
       </w:r>
-      <w:hyperlink r:id="rId20" w:history="1">
+      <w:hyperlink r:id="rId19" w:history="1">
         <w:r>
           <w:rPr>
-            <w:rStyle w:val="Hipercze"/>
+            <w:rStyle w:val="Hyperlink"/>
           </w:rPr>
           <w:t>https://opencv.org/</w:t>
         </w:r>
@@ -4322,10 +4447,10 @@
       <w:r>
         <w:t xml:space="preserve">, </w:t>
       </w:r>
-      <w:hyperlink r:id="rId21" w:history="1">
+      <w:hyperlink r:id="rId20" w:history="1">
         <w:r>
           <w:rPr>
-            <w:rStyle w:val="Hipercze"/>
+            <w:rStyle w:val="Hyperlink"/>
           </w:rPr>
           <w:t>https://pypi.org/project/opencv-python/</w:t>
         </w:r>
@@ -4341,10 +4466,10 @@
       <w:r>
         <w:t xml:space="preserve">Simple wrapper for opencv-python, </w:t>
       </w:r>
-      <w:hyperlink r:id="rId22" w:history="1">
+      <w:hyperlink r:id="rId21" w:history="1">
         <w:r>
           <w:rPr>
-            <w:rStyle w:val="Hipercze"/>
+            <w:rStyle w:val="Hyperlink"/>
           </w:rPr>
           <w:t>https://pypi.org/project/opencv-wrapper/</w:t>
         </w:r>
@@ -4377,10 +4502,10 @@
       <w:r>
         <w:t xml:space="preserve">”, </w:t>
       </w:r>
-      <w:hyperlink r:id="rId23" w:history="1">
+      <w:hyperlink r:id="rId22" w:history="1">
         <w:r>
           <w:rPr>
-            <w:rStyle w:val="Hipercze"/>
+            <w:rStyle w:val="Hyperlink"/>
           </w:rPr>
           <w:t>https://www.pyimagesearch.com/2014/07/21/ detecting-circles-images-using-opencv-hough-circles</w:t>
         </w:r>
@@ -4405,10 +4530,10 @@
       <w:r>
         <w:t xml:space="preserve">, </w:t>
       </w:r>
-      <w:hyperlink r:id="rId24" w:history="1">
+      <w:hyperlink r:id="rId23" w:history="1">
         <w:r>
           <w:rPr>
-            <w:rStyle w:val="Hipercze"/>
+            <w:rStyle w:val="Hyperlink"/>
           </w:rPr>
           <w:t>https://jmars.asu.edu/</w:t>
         </w:r>
@@ -4590,7 +4715,7 @@
 </file>
 
 <file path=word/endnotes.xml><?xml version="1.0" encoding="utf-8"?>
-<w:endnotes xmlns:wpc="http://schemas.microsoft.com/office/word/2010/wordprocessingCanvas" xmlns:mc="http://schemas.openxmlformats.org/markup-compatibility/2006" xmlns:o="urn:schemas-microsoft-com:office:office" xmlns:r="http://schemas.openxmlformats.org/officeDocument/2006/relationships" xmlns:m="http://schemas.openxmlformats.org/officeDocument/2006/math" xmlns:v="urn:schemas-microsoft-com:vml" xmlns:wp14="http://schemas.microsoft.com/office/word/2010/wordprocessingDrawing" xmlns:wp="http://schemas.openxmlformats.org/drawingml/2006/wordprocessingDrawing" xmlns:w10="urn:schemas-microsoft-com:office:word" xmlns:w="http://schemas.openxmlformats.org/wordprocessingml/2006/main" xmlns:w14="http://schemas.microsoft.com/office/word/2010/wordml" xmlns:wpg="http://schemas.microsoft.com/office/word/2010/wordprocessingGroup" xmlns:wpi="http://schemas.microsoft.com/office/word/2010/wordprocessingInk" xmlns:wne="http://schemas.microsoft.com/office/word/2006/wordml" xmlns:wps="http://schemas.microsoft.com/office/word/2010/wordprocessingShape" mc:Ignorable="w14 wp14">
+<w:endnotes xmlns:wpc="http://schemas.microsoft.com/office/word/2010/wordprocessingCanvas" xmlns:mo="http://schemas.microsoft.com/office/mac/office/2008/main" xmlns:mc="http://schemas.openxmlformats.org/markup-compatibility/2006" xmlns:mv="urn:schemas-microsoft-com:mac:vml" xmlns:o="urn:schemas-microsoft-com:office:office" xmlns:r="http://schemas.openxmlformats.org/officeDocument/2006/relationships" xmlns:m="http://schemas.openxmlformats.org/officeDocument/2006/math" xmlns:v="urn:schemas-microsoft-com:vml" xmlns:wp14="http://schemas.microsoft.com/office/word/2010/wordprocessingDrawing" xmlns:wp="http://schemas.openxmlformats.org/drawingml/2006/wordprocessingDrawing" xmlns:w10="urn:schemas-microsoft-com:office:word" xmlns:w="http://schemas.openxmlformats.org/wordprocessingml/2006/main" xmlns:w14="http://schemas.microsoft.com/office/word/2010/wordml" xmlns:w15="http://schemas.microsoft.com/office/word/2012/wordml" xmlns:wpg="http://schemas.microsoft.com/office/word/2010/wordprocessingGroup" xmlns:wpi="http://schemas.microsoft.com/office/word/2010/wordprocessingInk" xmlns:wne="http://schemas.microsoft.com/office/word/2006/wordml" xmlns:wps="http://schemas.microsoft.com/office/word/2010/wordprocessingShape" mc:Ignorable="w14 w15 wp14">
   <w:endnote w:type="separator" w:id="-1">
     <w:p>
       <w:r>
@@ -4609,10 +4734,10 @@
 </file>
 
 <file path=word/footer1.xml><?xml version="1.0" encoding="utf-8"?>
-<w:ftr xmlns:wpc="http://schemas.microsoft.com/office/word/2010/wordprocessingCanvas" xmlns:mc="http://schemas.openxmlformats.org/markup-compatibility/2006" xmlns:o="urn:schemas-microsoft-com:office:office" xmlns:r="http://schemas.openxmlformats.org/officeDocument/2006/relationships" xmlns:m="http://schemas.openxmlformats.org/officeDocument/2006/math" xmlns:v="urn:schemas-microsoft-com:vml" xmlns:wp14="http://schemas.microsoft.com/office/word/2010/wordprocessingDrawing" xmlns:wp="http://schemas.openxmlformats.org/drawingml/2006/wordprocessingDrawing" xmlns:w10="urn:schemas-microsoft-com:office:word" xmlns:w="http://schemas.openxmlformats.org/wordprocessingml/2006/main" xmlns:w14="http://schemas.microsoft.com/office/word/2010/wordml" xmlns:wpg="http://schemas.microsoft.com/office/word/2010/wordprocessingGroup" xmlns:wpi="http://schemas.microsoft.com/office/word/2010/wordprocessingInk" xmlns:wne="http://schemas.microsoft.com/office/word/2006/wordml" xmlns:wps="http://schemas.microsoft.com/office/word/2010/wordprocessingShape" mc:Ignorable="w14 wp14">
+<w:ftr xmlns:wpc="http://schemas.microsoft.com/office/word/2010/wordprocessingCanvas" xmlns:mo="http://schemas.microsoft.com/office/mac/office/2008/main" xmlns:mc="http://schemas.openxmlformats.org/markup-compatibility/2006" xmlns:mv="urn:schemas-microsoft-com:mac:vml" xmlns:o="urn:schemas-microsoft-com:office:office" xmlns:r="http://schemas.openxmlformats.org/officeDocument/2006/relationships" xmlns:m="http://schemas.openxmlformats.org/officeDocument/2006/math" xmlns:v="urn:schemas-microsoft-com:vml" xmlns:wp14="http://schemas.microsoft.com/office/word/2010/wordprocessingDrawing" xmlns:wp="http://schemas.openxmlformats.org/drawingml/2006/wordprocessingDrawing" xmlns:w10="urn:schemas-microsoft-com:office:word" xmlns:w="http://schemas.openxmlformats.org/wordprocessingml/2006/main" xmlns:w14="http://schemas.microsoft.com/office/word/2010/wordml" xmlns:w15="http://schemas.microsoft.com/office/word/2012/wordml" xmlns:wpg="http://schemas.microsoft.com/office/word/2010/wordprocessingGroup" xmlns:wpi="http://schemas.microsoft.com/office/word/2010/wordprocessingInk" xmlns:wne="http://schemas.microsoft.com/office/word/2006/wordml" xmlns:wps="http://schemas.microsoft.com/office/word/2010/wordprocessingShape" mc:Ignorable="w14 w15 wp14">
   <w:p>
     <w:pPr>
-      <w:pStyle w:val="Stopka"/>
+      <w:pStyle w:val="Footer"/>
       <w:jc w:val="both"/>
     </w:pPr>
     <w:r>
@@ -4664,17 +4789,17 @@
   </w:p>
   <w:p>
     <w:pPr>
-      <w:pStyle w:val="Stopka"/>
+      <w:pStyle w:val="Footer"/>
     </w:pPr>
   </w:p>
 </w:ftr>
 </file>
 
 <file path=word/footer2.xml><?xml version="1.0" encoding="utf-8"?>
-<w:ftr xmlns:wpc="http://schemas.microsoft.com/office/word/2010/wordprocessingCanvas" xmlns:mc="http://schemas.openxmlformats.org/markup-compatibility/2006" xmlns:o="urn:schemas-microsoft-com:office:office" xmlns:r="http://schemas.openxmlformats.org/officeDocument/2006/relationships" xmlns:m="http://schemas.openxmlformats.org/officeDocument/2006/math" xmlns:v="urn:schemas-microsoft-com:vml" xmlns:wp14="http://schemas.microsoft.com/office/word/2010/wordprocessingDrawing" xmlns:wp="http://schemas.openxmlformats.org/drawingml/2006/wordprocessingDrawing" xmlns:w10="urn:schemas-microsoft-com:office:word" xmlns:w="http://schemas.openxmlformats.org/wordprocessingml/2006/main" xmlns:w14="http://schemas.microsoft.com/office/word/2010/wordml" xmlns:wpg="http://schemas.microsoft.com/office/word/2010/wordprocessingGroup" xmlns:wpi="http://schemas.microsoft.com/office/word/2010/wordprocessingInk" xmlns:wne="http://schemas.microsoft.com/office/word/2006/wordml" xmlns:wps="http://schemas.microsoft.com/office/word/2010/wordprocessingShape" mc:Ignorable="w14 wp14">
+<w:ftr xmlns:wpc="http://schemas.microsoft.com/office/word/2010/wordprocessingCanvas" xmlns:mo="http://schemas.microsoft.com/office/mac/office/2008/main" xmlns:mc="http://schemas.openxmlformats.org/markup-compatibility/2006" xmlns:mv="urn:schemas-microsoft-com:mac:vml" xmlns:o="urn:schemas-microsoft-com:office:office" xmlns:r="http://schemas.openxmlformats.org/officeDocument/2006/relationships" xmlns:m="http://schemas.openxmlformats.org/officeDocument/2006/math" xmlns:v="urn:schemas-microsoft-com:vml" xmlns:wp14="http://schemas.microsoft.com/office/word/2010/wordprocessingDrawing" xmlns:wp="http://schemas.openxmlformats.org/drawingml/2006/wordprocessingDrawing" xmlns:w10="urn:schemas-microsoft-com:office:word" xmlns:w="http://schemas.openxmlformats.org/wordprocessingml/2006/main" xmlns:w14="http://schemas.microsoft.com/office/word/2010/wordml" xmlns:w15="http://schemas.microsoft.com/office/word/2012/wordml" xmlns:wpg="http://schemas.microsoft.com/office/word/2010/wordprocessingGroup" xmlns:wpi="http://schemas.microsoft.com/office/word/2010/wordprocessingInk" xmlns:wne="http://schemas.microsoft.com/office/word/2006/wordml" xmlns:wps="http://schemas.microsoft.com/office/word/2010/wordprocessingShape" mc:Ignorable="w14 w15 wp14">
   <w:p>
     <w:pPr>
-      <w:pStyle w:val="Stopka"/>
+      <w:pStyle w:val="Footer"/>
       <w:jc w:val="both"/>
       <w:rPr>
         <w:lang w:val="pl-PL"/>
@@ -4764,7 +4889,7 @@
   </w:p>
   <w:p>
     <w:pPr>
-      <w:pStyle w:val="Stopka"/>
+      <w:pStyle w:val="Footer"/>
       <w:jc w:val="left"/>
       <w:rPr>
         <w:sz w:val="16"/>
@@ -4777,7 +4902,7 @@
 </file>
 
 <file path=word/footnotes.xml><?xml version="1.0" encoding="utf-8"?>
-<w:footnotes xmlns:wpc="http://schemas.microsoft.com/office/word/2010/wordprocessingCanvas" xmlns:mc="http://schemas.openxmlformats.org/markup-compatibility/2006" xmlns:o="urn:schemas-microsoft-com:office:office" xmlns:r="http://schemas.openxmlformats.org/officeDocument/2006/relationships" xmlns:m="http://schemas.openxmlformats.org/officeDocument/2006/math" xmlns:v="urn:schemas-microsoft-com:vml" xmlns:wp14="http://schemas.microsoft.com/office/word/2010/wordprocessingDrawing" xmlns:wp="http://schemas.openxmlformats.org/drawingml/2006/wordprocessingDrawing" xmlns:w10="urn:schemas-microsoft-com:office:word" xmlns:w="http://schemas.openxmlformats.org/wordprocessingml/2006/main" xmlns:w14="http://schemas.microsoft.com/office/word/2010/wordml" xmlns:wpg="http://schemas.microsoft.com/office/word/2010/wordprocessingGroup" xmlns:wpi="http://schemas.microsoft.com/office/word/2010/wordprocessingInk" xmlns:wne="http://schemas.microsoft.com/office/word/2006/wordml" xmlns:wps="http://schemas.microsoft.com/office/word/2010/wordprocessingShape" mc:Ignorable="w14 wp14">
+<w:footnotes xmlns:wpc="http://schemas.microsoft.com/office/word/2010/wordprocessingCanvas" xmlns:mo="http://schemas.microsoft.com/office/mac/office/2008/main" xmlns:mc="http://schemas.openxmlformats.org/markup-compatibility/2006" xmlns:mv="urn:schemas-microsoft-com:mac:vml" xmlns:o="urn:schemas-microsoft-com:office:office" xmlns:r="http://schemas.openxmlformats.org/officeDocument/2006/relationships" xmlns:m="http://schemas.openxmlformats.org/officeDocument/2006/math" xmlns:v="urn:schemas-microsoft-com:vml" xmlns:wp14="http://schemas.microsoft.com/office/word/2010/wordprocessingDrawing" xmlns:wp="http://schemas.openxmlformats.org/drawingml/2006/wordprocessingDrawing" xmlns:w10="urn:schemas-microsoft-com:office:word" xmlns:w="http://schemas.openxmlformats.org/wordprocessingml/2006/main" xmlns:w14="http://schemas.microsoft.com/office/word/2010/wordml" xmlns:w15="http://schemas.microsoft.com/office/word/2012/wordml" xmlns:wpg="http://schemas.microsoft.com/office/word/2010/wordprocessingGroup" xmlns:wpi="http://schemas.microsoft.com/office/word/2010/wordprocessingInk" xmlns:wne="http://schemas.microsoft.com/office/word/2006/wordml" xmlns:wps="http://schemas.microsoft.com/office/word/2010/wordprocessingShape" mc:Ignorable="w14 w15 wp14">
   <w:footnote w:type="separator" w:id="-1">
     <w:p>
       <w:r>
@@ -4796,7 +4921,7 @@
 </file>
 
 <file path=word/numbering.xml><?xml version="1.0" encoding="utf-8"?>
-<w:numbering xmlns:wpc="http://schemas.microsoft.com/office/word/2010/wordprocessingCanvas" xmlns:mc="http://schemas.openxmlformats.org/markup-compatibility/2006" xmlns:o="urn:schemas-microsoft-com:office:office" xmlns:r="http://schemas.openxmlformats.org/officeDocument/2006/relationships" xmlns:m="http://schemas.openxmlformats.org/officeDocument/2006/math" xmlns:v="urn:schemas-microsoft-com:vml" xmlns:wp14="http://schemas.microsoft.com/office/word/2010/wordprocessingDrawing" xmlns:wp="http://schemas.openxmlformats.org/drawingml/2006/wordprocessingDrawing" xmlns:w10="urn:schemas-microsoft-com:office:word" xmlns:w="http://schemas.openxmlformats.org/wordprocessingml/2006/main" xmlns:w14="http://schemas.microsoft.com/office/word/2010/wordml" xmlns:wpg="http://schemas.microsoft.com/office/word/2010/wordprocessingGroup" xmlns:wpi="http://schemas.microsoft.com/office/word/2010/wordprocessingInk" xmlns:wne="http://schemas.microsoft.com/office/word/2006/wordml" xmlns:wps="http://schemas.microsoft.com/office/word/2010/wordprocessingShape" mc:Ignorable="w14 wp14">
+<w:numbering xmlns:wpc="http://schemas.microsoft.com/office/word/2010/wordprocessingCanvas" xmlns:mo="http://schemas.microsoft.com/office/mac/office/2008/main" xmlns:mc="http://schemas.openxmlformats.org/markup-compatibility/2006" xmlns:mv="urn:schemas-microsoft-com:mac:vml" xmlns:o="urn:schemas-microsoft-com:office:office" xmlns:r="http://schemas.openxmlformats.org/officeDocument/2006/relationships" xmlns:m="http://schemas.openxmlformats.org/officeDocument/2006/math" xmlns:v="urn:schemas-microsoft-com:vml" xmlns:wp14="http://schemas.microsoft.com/office/word/2010/wordprocessingDrawing" xmlns:wp="http://schemas.openxmlformats.org/drawingml/2006/wordprocessingDrawing" xmlns:w10="urn:schemas-microsoft-com:office:word" xmlns:w="http://schemas.openxmlformats.org/wordprocessingml/2006/main" xmlns:w14="http://schemas.microsoft.com/office/word/2010/wordml" xmlns:w15="http://schemas.microsoft.com/office/word/2012/wordml" xmlns:wpg="http://schemas.microsoft.com/office/word/2010/wordprocessingGroup" xmlns:wpi="http://schemas.microsoft.com/office/word/2010/wordprocessingInk" xmlns:wne="http://schemas.microsoft.com/office/word/2006/wordml" xmlns:wps="http://schemas.microsoft.com/office/word/2010/wordprocessingShape" mc:Ignorable="w14 w15 wp14">
   <w:abstractNum w:abstractNumId="0">
     <w:nsid w:val="FFFFFF1D"/>
     <w:multiLevelType w:val="multilevel"/>
@@ -5679,7 +5804,7 @@
     <w:lvl w:ilvl="0">
       <w:start w:val="1"/>
       <w:numFmt w:val="upperRoman"/>
-      <w:pStyle w:val="Nagwek1"/>
+      <w:pStyle w:val="Heading1"/>
       <w:lvlText w:val="%1."/>
       <w:lvlJc w:val="center"/>
       <w:pPr>
@@ -5711,7 +5836,7 @@
     <w:lvl w:ilvl="1">
       <w:start w:val="1"/>
       <w:numFmt w:val="upperLetter"/>
-      <w:pStyle w:val="Nagwek2"/>
+      <w:pStyle w:val="Heading2"/>
       <w:lvlText w:val="%2."/>
       <w:lvlJc w:val="left"/>
       <w:pPr>
@@ -5747,7 +5872,7 @@
     <w:lvl w:ilvl="2">
       <w:start w:val="1"/>
       <w:numFmt w:val="decimal"/>
-      <w:pStyle w:val="Nagwek3"/>
+      <w:pStyle w:val="Heading3"/>
       <w:lvlText w:val="%3)"/>
       <w:lvlJc w:val="left"/>
       <w:pPr>
@@ -5783,7 +5908,7 @@
     <w:lvl w:ilvl="3">
       <w:start w:val="1"/>
       <w:numFmt w:val="lowerLetter"/>
-      <w:pStyle w:val="Nagwek4"/>
+      <w:pStyle w:val="Heading4"/>
       <w:lvlText w:val="%4)"/>
       <w:lvlJc w:val="left"/>
       <w:pPr>
@@ -6267,7 +6392,7 @@
 </file>
 
 <file path=word/styles.xml><?xml version="1.0" encoding="utf-8"?>
-<w:styles xmlns:mc="http://schemas.openxmlformats.org/markup-compatibility/2006" xmlns:r="http://schemas.openxmlformats.org/officeDocument/2006/relationships" xmlns:w="http://schemas.openxmlformats.org/wordprocessingml/2006/main" xmlns:w14="http://schemas.microsoft.com/office/word/2010/wordml" mc:Ignorable="w14">
+<w:styles xmlns:mc="http://schemas.openxmlformats.org/markup-compatibility/2006" xmlns:r="http://schemas.openxmlformats.org/officeDocument/2006/relationships" xmlns:w="http://schemas.openxmlformats.org/wordprocessingml/2006/main" xmlns:w14="http://schemas.microsoft.com/office/word/2010/wordml" xmlns:w15="http://schemas.microsoft.com/office/word/2012/wordml" mc:Ignorable="w14 w15">
   <w:docDefaults>
     <w:rPrDefault>
       <w:rPr>
@@ -6277,7 +6402,7 @@
     </w:rPrDefault>
     <w:pPrDefault/>
   </w:docDefaults>
-  <w:latentStyles w:defLockedState="0" w:defUIPriority="0" w:defSemiHidden="0" w:defUnhideWhenUsed="0" w:defQFormat="0" w:count="267">
+  <w:latentStyles w:defLockedState="0" w:defUIPriority="0" w:defSemiHidden="0" w:defUnhideWhenUsed="0" w:defQFormat="0" w:count="380">
     <w:lsdException w:name="Normal" w:qFormat="1"/>
     <w:lsdException w:name="heading 1" w:qFormat="1"/>
     <w:lsdException w:name="heading 2" w:qFormat="1"/>
@@ -6288,15 +6413,92 @@
     <w:lsdException w:name="heading 7" w:semiHidden="1" w:unhideWhenUsed="1" w:qFormat="1"/>
     <w:lsdException w:name="heading 8" w:semiHidden="1" w:unhideWhenUsed="1" w:qFormat="1"/>
     <w:lsdException w:name="heading 9" w:semiHidden="1" w:unhideWhenUsed="1" w:qFormat="1"/>
-    <w:lsdException w:name="footer" w:uiPriority="99"/>
+    <w:lsdException w:name="index 1" w:semiHidden="1" w:unhideWhenUsed="1"/>
+    <w:lsdException w:name="index 2" w:semiHidden="1" w:unhideWhenUsed="1"/>
+    <w:lsdException w:name="index 3" w:semiHidden="1" w:unhideWhenUsed="1"/>
+    <w:lsdException w:name="index 4" w:semiHidden="1" w:unhideWhenUsed="1"/>
+    <w:lsdException w:name="index 5" w:semiHidden="1" w:unhideWhenUsed="1"/>
+    <w:lsdException w:name="index 6" w:semiHidden="1" w:unhideWhenUsed="1"/>
+    <w:lsdException w:name="index 7" w:semiHidden="1" w:unhideWhenUsed="1"/>
+    <w:lsdException w:name="index 8" w:semiHidden="1" w:unhideWhenUsed="1"/>
+    <w:lsdException w:name="index 9" w:semiHidden="1" w:unhideWhenUsed="1"/>
+    <w:lsdException w:name="toc 1" w:semiHidden="1" w:unhideWhenUsed="1"/>
+    <w:lsdException w:name="toc 2" w:semiHidden="1" w:unhideWhenUsed="1"/>
+    <w:lsdException w:name="toc 3" w:semiHidden="1" w:unhideWhenUsed="1"/>
+    <w:lsdException w:name="toc 4" w:semiHidden="1" w:unhideWhenUsed="1"/>
+    <w:lsdException w:name="toc 5" w:semiHidden="1" w:unhideWhenUsed="1"/>
+    <w:lsdException w:name="toc 6" w:semiHidden="1" w:unhideWhenUsed="1"/>
+    <w:lsdException w:name="toc 7" w:semiHidden="1" w:unhideWhenUsed="1"/>
+    <w:lsdException w:name="toc 8" w:semiHidden="1" w:unhideWhenUsed="1"/>
+    <w:lsdException w:name="toc 9" w:semiHidden="1" w:unhideWhenUsed="1"/>
+    <w:lsdException w:name="Normal Indent" w:semiHidden="1" w:unhideWhenUsed="1"/>
+    <w:lsdException w:name="footnote text" w:semiHidden="1" w:unhideWhenUsed="1"/>
+    <w:lsdException w:name="annotation text" w:semiHidden="1" w:unhideWhenUsed="1"/>
+    <w:lsdException w:name="header" w:semiHidden="1" w:unhideWhenUsed="1"/>
+    <w:lsdException w:name="footer" w:semiHidden="1" w:uiPriority="99" w:unhideWhenUsed="1"/>
+    <w:lsdException w:name="index heading" w:semiHidden="1" w:unhideWhenUsed="1"/>
     <w:lsdException w:name="caption" w:semiHidden="1" w:unhideWhenUsed="1" w:qFormat="1"/>
+    <w:lsdException w:name="table of figures" w:semiHidden="1" w:unhideWhenUsed="1"/>
+    <w:lsdException w:name="envelope address" w:semiHidden="1" w:unhideWhenUsed="1"/>
+    <w:lsdException w:name="envelope return" w:semiHidden="1" w:unhideWhenUsed="1"/>
+    <w:lsdException w:name="footnote reference" w:semiHidden="1" w:unhideWhenUsed="1"/>
+    <w:lsdException w:name="annotation reference" w:semiHidden="1" w:unhideWhenUsed="1"/>
+    <w:lsdException w:name="line number" w:semiHidden="1" w:unhideWhenUsed="1"/>
+    <w:lsdException w:name="page number" w:semiHidden="1" w:unhideWhenUsed="1"/>
+    <w:lsdException w:name="endnote reference" w:semiHidden="1" w:unhideWhenUsed="1"/>
+    <w:lsdException w:name="endnote text" w:semiHidden="1" w:unhideWhenUsed="1"/>
+    <w:lsdException w:name="table of authorities" w:semiHidden="1" w:unhideWhenUsed="1"/>
+    <w:lsdException w:name="macro" w:semiHidden="1" w:unhideWhenUsed="1"/>
+    <w:lsdException w:name="toa heading" w:semiHidden="1" w:unhideWhenUsed="1"/>
+    <w:lsdException w:name="List" w:semiHidden="1" w:unhideWhenUsed="1"/>
+    <w:lsdException w:name="List Bullet" w:semiHidden="1" w:unhideWhenUsed="1"/>
+    <w:lsdException w:name="List 2" w:semiHidden="1" w:unhideWhenUsed="1"/>
+    <w:lsdException w:name="List 3" w:semiHidden="1" w:unhideWhenUsed="1"/>
     <w:lsdException w:name="Title" w:qFormat="1"/>
+    <w:lsdException w:name="Closing" w:semiHidden="1" w:unhideWhenUsed="1"/>
+    <w:lsdException w:name="Signature" w:semiHidden="1" w:unhideWhenUsed="1"/>
+    <w:lsdException w:name="Default Paragraph Font" w:semiHidden="1" w:unhideWhenUsed="1"/>
+    <w:lsdException w:name="Body Text" w:semiHidden="1" w:unhideWhenUsed="1"/>
+    <w:lsdException w:name="Body Text Indent" w:semiHidden="1" w:unhideWhenUsed="1"/>
+    <w:lsdException w:name="List Continue" w:semiHidden="1" w:unhideWhenUsed="1"/>
+    <w:lsdException w:name="List Continue 2" w:semiHidden="1" w:unhideWhenUsed="1"/>
+    <w:lsdException w:name="List Continue 3" w:semiHidden="1" w:unhideWhenUsed="1"/>
+    <w:lsdException w:name="List Continue 4" w:semiHidden="1" w:unhideWhenUsed="1"/>
+    <w:lsdException w:name="List Continue 5" w:semiHidden="1" w:unhideWhenUsed="1"/>
+    <w:lsdException w:name="Message Header" w:semiHidden="1" w:unhideWhenUsed="1"/>
     <w:lsdException w:name="Subtitle" w:qFormat="1"/>
+    <w:lsdException w:name="Salutation" w:semiHidden="1" w:unhideWhenUsed="1"/>
+    <w:lsdException w:name="Date" w:semiHidden="1" w:unhideWhenUsed="1"/>
+    <w:lsdException w:name="Body Text First Indent" w:semiHidden="1" w:unhideWhenUsed="1"/>
+    <w:lsdException w:name="Body Text First Indent 2" w:semiHidden="1" w:unhideWhenUsed="1"/>
+    <w:lsdException w:name="Note Heading" w:semiHidden="1" w:unhideWhenUsed="1"/>
+    <w:lsdException w:name="Body Text 2" w:semiHidden="1" w:unhideWhenUsed="1"/>
+    <w:lsdException w:name="Body Text 3" w:semiHidden="1" w:unhideWhenUsed="1"/>
+    <w:lsdException w:name="Body Text Indent 2" w:semiHidden="1" w:unhideWhenUsed="1"/>
     <w:lsdException w:name="Strong" w:qFormat="1"/>
     <w:lsdException w:name="Emphasis" w:uiPriority="20" w:qFormat="1"/>
-    <w:lsdException w:name="HTML Code" w:uiPriority="99"/>
-    <w:lsdException w:name="HTML Preformatted" w:uiPriority="99"/>
+    <w:lsdException w:name="Document Map" w:semiHidden="1" w:unhideWhenUsed="1"/>
+    <w:lsdException w:name="Plain Text" w:semiHidden="1" w:unhideWhenUsed="1"/>
+    <w:lsdException w:name="E-mail Signature" w:semiHidden="1" w:unhideWhenUsed="1"/>
+    <w:lsdException w:name="HTML Top of Form" w:semiHidden="1" w:unhideWhenUsed="1"/>
+    <w:lsdException w:name="HTML Bottom of Form" w:semiHidden="1" w:unhideWhenUsed="1"/>
+    <w:lsdException w:name="Normal (Web)" w:semiHidden="1" w:unhideWhenUsed="1"/>
+    <w:lsdException w:name="HTML Acronym" w:semiHidden="1" w:unhideWhenUsed="1"/>
+    <w:lsdException w:name="HTML Address" w:semiHidden="1" w:unhideWhenUsed="1"/>
+    <w:lsdException w:name="HTML Cite" w:semiHidden="1" w:unhideWhenUsed="1"/>
+    <w:lsdException w:name="HTML Code" w:semiHidden="1" w:uiPriority="99" w:unhideWhenUsed="1"/>
+    <w:lsdException w:name="HTML Definition" w:semiHidden="1" w:unhideWhenUsed="1"/>
+    <w:lsdException w:name="HTML Keyboard" w:semiHidden="1" w:unhideWhenUsed="1"/>
+    <w:lsdException w:name="HTML Preformatted" w:semiHidden="1" w:uiPriority="99" w:unhideWhenUsed="1"/>
+    <w:lsdException w:name="HTML Sample" w:semiHidden="1" w:unhideWhenUsed="1"/>
+    <w:lsdException w:name="HTML Typewriter" w:semiHidden="1" w:unhideWhenUsed="1"/>
+    <w:lsdException w:name="HTML Variable" w:semiHidden="1" w:unhideWhenUsed="1"/>
     <w:lsdException w:name="Normal Table" w:semiHidden="1" w:unhideWhenUsed="1"/>
+    <w:lsdException w:name="annotation subject" w:semiHidden="1" w:unhideWhenUsed="1"/>
+    <w:lsdException w:name="No List" w:semiHidden="1" w:unhideWhenUsed="1"/>
+    <w:lsdException w:name="Outline List 1" w:semiHidden="1" w:unhideWhenUsed="1"/>
+    <w:lsdException w:name="Outline List 2" w:semiHidden="1" w:unhideWhenUsed="1"/>
+    <w:lsdException w:name="Outline List 3" w:semiHidden="1" w:unhideWhenUsed="1"/>
     <w:lsdException w:name="Table Simple 1" w:semiHidden="1" w:unhideWhenUsed="1"/>
     <w:lsdException w:name="Table Simple 2" w:semiHidden="1" w:unhideWhenUsed="1"/>
     <w:lsdException w:name="Table Simple 3" w:semiHidden="1" w:unhideWhenUsed="1"/>
@@ -6339,7 +6541,17 @@
     <w:lsdException w:name="Table Web 1" w:semiHidden="1" w:unhideWhenUsed="1"/>
     <w:lsdException w:name="Table Web 2" w:semiHidden="1" w:unhideWhenUsed="1"/>
     <w:lsdException w:name="Table Web 3" w:semiHidden="1" w:unhideWhenUsed="1"/>
+    <w:lsdException w:name="Balloon Text" w:semiHidden="1" w:unhideWhenUsed="1"/>
     <w:lsdException w:name="Table Theme" w:semiHidden="1" w:unhideWhenUsed="1"/>
+    <w:lsdException w:name="Note Level 1" w:semiHidden="1" w:unhideWhenUsed="1"/>
+    <w:lsdException w:name="Note Level 2" w:semiHidden="1" w:unhideWhenUsed="1"/>
+    <w:lsdException w:name="Note Level 3" w:semiHidden="1" w:unhideWhenUsed="1"/>
+    <w:lsdException w:name="Note Level 4" w:semiHidden="1" w:unhideWhenUsed="1"/>
+    <w:lsdException w:name="Note Level 5" w:semiHidden="1" w:unhideWhenUsed="1"/>
+    <w:lsdException w:name="Note Level 6" w:semiHidden="1" w:unhideWhenUsed="1"/>
+    <w:lsdException w:name="Note Level 7" w:semiHidden="1" w:unhideWhenUsed="1"/>
+    <w:lsdException w:name="Note Level 8" w:semiHidden="1" w:unhideWhenUsed="1"/>
+    <w:lsdException w:name="Note Level 9" w:semiHidden="1" w:unhideWhenUsed="1"/>
     <w:lsdException w:name="Placeholder Text" w:semiHidden="1" w:uiPriority="99"/>
     <w:lsdException w:name="No Spacing" w:uiPriority="1" w:qFormat="1"/>
     <w:lsdException w:name="Light Shading" w:uiPriority="60"/>
@@ -6451,18 +6663,122 @@
     <w:lsdException w:name="Book Title" w:uiPriority="33" w:qFormat="1"/>
     <w:lsdException w:name="Bibliography" w:semiHidden="1" w:uiPriority="37" w:unhideWhenUsed="1"/>
     <w:lsdException w:name="TOC Heading" w:semiHidden="1" w:uiPriority="39" w:unhideWhenUsed="1" w:qFormat="1"/>
+    <w:lsdException w:name="Plain Table 1" w:uiPriority="41"/>
+    <w:lsdException w:name="Plain Table 2" w:uiPriority="42"/>
+    <w:lsdException w:name="Plain Table 3" w:uiPriority="43"/>
+    <w:lsdException w:name="Plain Table 4" w:uiPriority="44"/>
+    <w:lsdException w:name="Plain Table 5" w:uiPriority="45"/>
+    <w:lsdException w:name="Grid Table Light" w:uiPriority="40"/>
+    <w:lsdException w:name="Grid Table 1 Light" w:uiPriority="46"/>
+    <w:lsdException w:name="Grid Table 2" w:uiPriority="47"/>
+    <w:lsdException w:name="Grid Table 3" w:uiPriority="48"/>
+    <w:lsdException w:name="Grid Table 4" w:uiPriority="49"/>
+    <w:lsdException w:name="Grid Table 5 Dark" w:uiPriority="50"/>
+    <w:lsdException w:name="Grid Table 6 Colorful" w:uiPriority="51"/>
+    <w:lsdException w:name="Grid Table 7 Colorful" w:uiPriority="52"/>
+    <w:lsdException w:name="Grid Table 1 Light Accent 1" w:uiPriority="46"/>
+    <w:lsdException w:name="Grid Table 2 Accent 1" w:uiPriority="47"/>
+    <w:lsdException w:name="Grid Table 3 Accent 1" w:uiPriority="48"/>
+    <w:lsdException w:name="Grid Table 4 Accent 1" w:uiPriority="49"/>
+    <w:lsdException w:name="Grid Table 5 Dark Accent 1" w:uiPriority="50"/>
+    <w:lsdException w:name="Grid Table 6 Colorful Accent 1" w:uiPriority="51"/>
+    <w:lsdException w:name="Grid Table 7 Colorful Accent 1" w:uiPriority="52"/>
+    <w:lsdException w:name="Grid Table 1 Light Accent 2" w:uiPriority="46"/>
+    <w:lsdException w:name="Grid Table 2 Accent 2" w:uiPriority="47"/>
+    <w:lsdException w:name="Grid Table 3 Accent 2" w:uiPriority="48"/>
+    <w:lsdException w:name="Grid Table 4 Accent 2" w:uiPriority="49"/>
+    <w:lsdException w:name="Grid Table 5 Dark Accent 2" w:uiPriority="50"/>
+    <w:lsdException w:name="Grid Table 6 Colorful Accent 2" w:uiPriority="51"/>
+    <w:lsdException w:name="Grid Table 7 Colorful Accent 2" w:uiPriority="52"/>
+    <w:lsdException w:name="Grid Table 1 Light Accent 3" w:uiPriority="46"/>
+    <w:lsdException w:name="Grid Table 2 Accent 3" w:uiPriority="47"/>
+    <w:lsdException w:name="Grid Table 3 Accent 3" w:uiPriority="48"/>
+    <w:lsdException w:name="Grid Table 4 Accent 3" w:uiPriority="49"/>
+    <w:lsdException w:name="Grid Table 5 Dark Accent 3" w:uiPriority="50"/>
+    <w:lsdException w:name="Grid Table 6 Colorful Accent 3" w:uiPriority="51"/>
+    <w:lsdException w:name="Grid Table 7 Colorful Accent 3" w:uiPriority="52"/>
+    <w:lsdException w:name="Grid Table 1 Light Accent 4" w:uiPriority="46"/>
+    <w:lsdException w:name="Grid Table 2 Accent 4" w:uiPriority="47"/>
+    <w:lsdException w:name="Grid Table 3 Accent 4" w:uiPriority="48"/>
+    <w:lsdException w:name="Grid Table 4 Accent 4" w:uiPriority="49"/>
+    <w:lsdException w:name="Grid Table 5 Dark Accent 4" w:uiPriority="50"/>
+    <w:lsdException w:name="Grid Table 6 Colorful Accent 4" w:uiPriority="51"/>
+    <w:lsdException w:name="Grid Table 7 Colorful Accent 4" w:uiPriority="52"/>
+    <w:lsdException w:name="Grid Table 1 Light Accent 5" w:uiPriority="46"/>
+    <w:lsdException w:name="Grid Table 2 Accent 5" w:uiPriority="47"/>
+    <w:lsdException w:name="Grid Table 3 Accent 5" w:uiPriority="48"/>
+    <w:lsdException w:name="Grid Table 4 Accent 5" w:uiPriority="49"/>
+    <w:lsdException w:name="Grid Table 5 Dark Accent 5" w:uiPriority="50"/>
+    <w:lsdException w:name="Grid Table 6 Colorful Accent 5" w:uiPriority="51"/>
+    <w:lsdException w:name="Grid Table 7 Colorful Accent 5" w:uiPriority="52"/>
+    <w:lsdException w:name="Grid Table 1 Light Accent 6" w:uiPriority="46"/>
+    <w:lsdException w:name="Grid Table 2 Accent 6" w:uiPriority="47"/>
+    <w:lsdException w:name="Grid Table 3 Accent 6" w:uiPriority="48"/>
+    <w:lsdException w:name="Grid Table 4 Accent 6" w:uiPriority="49"/>
+    <w:lsdException w:name="Grid Table 5 Dark Accent 6" w:uiPriority="50"/>
+    <w:lsdException w:name="Grid Table 6 Colorful Accent 6" w:uiPriority="51"/>
+    <w:lsdException w:name="Grid Table 7 Colorful Accent 6" w:uiPriority="52"/>
+    <w:lsdException w:name="List Table 1 Light" w:uiPriority="46"/>
+    <w:lsdException w:name="List Table 2" w:uiPriority="47"/>
+    <w:lsdException w:name="List Table 3" w:uiPriority="48"/>
+    <w:lsdException w:name="List Table 4" w:uiPriority="49"/>
+    <w:lsdException w:name="List Table 5 Dark" w:uiPriority="50"/>
+    <w:lsdException w:name="List Table 6 Colorful" w:uiPriority="51"/>
+    <w:lsdException w:name="List Table 7 Colorful" w:uiPriority="52"/>
+    <w:lsdException w:name="List Table 1 Light Accent 1" w:uiPriority="46"/>
+    <w:lsdException w:name="List Table 2 Accent 1" w:uiPriority="47"/>
+    <w:lsdException w:name="List Table 3 Accent 1" w:uiPriority="48"/>
+    <w:lsdException w:name="List Table 4 Accent 1" w:uiPriority="49"/>
+    <w:lsdException w:name="List Table 5 Dark Accent 1" w:uiPriority="50"/>
+    <w:lsdException w:name="List Table 6 Colorful Accent 1" w:uiPriority="51"/>
+    <w:lsdException w:name="List Table 7 Colorful Accent 1" w:uiPriority="52"/>
+    <w:lsdException w:name="List Table 1 Light Accent 2" w:uiPriority="46"/>
+    <w:lsdException w:name="List Table 2 Accent 2" w:uiPriority="47"/>
+    <w:lsdException w:name="List Table 3 Accent 2" w:uiPriority="48"/>
+    <w:lsdException w:name="List Table 4 Accent 2" w:uiPriority="49"/>
+    <w:lsdException w:name="List Table 5 Dark Accent 2" w:uiPriority="50"/>
+    <w:lsdException w:name="List Table 6 Colorful Accent 2" w:uiPriority="51"/>
+    <w:lsdException w:name="List Table 7 Colorful Accent 2" w:uiPriority="52"/>
+    <w:lsdException w:name="List Table 1 Light Accent 3" w:uiPriority="46"/>
+    <w:lsdException w:name="List Table 2 Accent 3" w:uiPriority="47"/>
+    <w:lsdException w:name="List Table 3 Accent 3" w:uiPriority="48"/>
+    <w:lsdException w:name="List Table 4 Accent 3" w:uiPriority="49"/>
+    <w:lsdException w:name="List Table 5 Dark Accent 3" w:uiPriority="50"/>
+    <w:lsdException w:name="List Table 6 Colorful Accent 3" w:uiPriority="51"/>
+    <w:lsdException w:name="List Table 7 Colorful Accent 3" w:uiPriority="52"/>
+    <w:lsdException w:name="List Table 1 Light Accent 4" w:uiPriority="46"/>
+    <w:lsdException w:name="List Table 2 Accent 4" w:uiPriority="47"/>
+    <w:lsdException w:name="List Table 3 Accent 4" w:uiPriority="48"/>
+    <w:lsdException w:name="List Table 4 Accent 4" w:uiPriority="49"/>
+    <w:lsdException w:name="List Table 5 Dark Accent 4" w:uiPriority="50"/>
+    <w:lsdException w:name="List Table 6 Colorful Accent 4" w:uiPriority="51"/>
+    <w:lsdException w:name="List Table 7 Colorful Accent 4" w:uiPriority="52"/>
+    <w:lsdException w:name="List Table 1 Light Accent 5" w:uiPriority="46"/>
+    <w:lsdException w:name="List Table 2 Accent 5" w:uiPriority="47"/>
+    <w:lsdException w:name="List Table 3 Accent 5" w:uiPriority="48"/>
+    <w:lsdException w:name="List Table 4 Accent 5" w:uiPriority="49"/>
+    <w:lsdException w:name="List Table 5 Dark Accent 5" w:uiPriority="50"/>
+    <w:lsdException w:name="List Table 6 Colorful Accent 5" w:uiPriority="51"/>
+    <w:lsdException w:name="List Table 7 Colorful Accent 5" w:uiPriority="52"/>
+    <w:lsdException w:name="List Table 1 Light Accent 6" w:uiPriority="46"/>
+    <w:lsdException w:name="List Table 2 Accent 6" w:uiPriority="47"/>
+    <w:lsdException w:name="List Table 3 Accent 6" w:uiPriority="48"/>
+    <w:lsdException w:name="List Table 4 Accent 6" w:uiPriority="49"/>
+    <w:lsdException w:name="List Table 5 Dark Accent 6" w:uiPriority="50"/>
+    <w:lsdException w:name="List Table 6 Colorful Accent 6" w:uiPriority="51"/>
+    <w:lsdException w:name="List Table 7 Colorful Accent 6" w:uiPriority="52"/>
   </w:latentStyles>
-  <w:style w:type="paragraph" w:default="1" w:styleId="Normalny">
+  <w:style w:type="paragraph" w:default="1" w:styleId="Normal">
     <w:name w:val="Normal"/>
     <w:qFormat/>
     <w:pPr>
       <w:jc w:val="center"/>
     </w:pPr>
   </w:style>
-  <w:style w:type="paragraph" w:styleId="Nagwek1">
+  <w:style w:type="paragraph" w:styleId="Heading1">
     <w:name w:val="heading 1"/>
-    <w:basedOn w:val="Normalny"/>
-    <w:next w:val="Normalny"/>
+    <w:basedOn w:val="Normal"/>
+    <w:next w:val="Normal"/>
     <w:qFormat/>
     <w:rsid w:val="006B6B66"/>
     <w:pPr>
@@ -6483,10 +6799,10 @@
       <w:noProof/>
     </w:rPr>
   </w:style>
-  <w:style w:type="paragraph" w:styleId="Nagwek2">
+  <w:style w:type="paragraph" w:styleId="Heading2">
     <w:name w:val="heading 2"/>
-    <w:basedOn w:val="Normalny"/>
-    <w:next w:val="Normalny"/>
+    <w:basedOn w:val="Normal"/>
+    <w:next w:val="Normal"/>
     <w:qFormat/>
     <w:rsid w:val="00ED0149"/>
     <w:pPr>
@@ -6506,10 +6822,10 @@
       <w:noProof/>
     </w:rPr>
   </w:style>
-  <w:style w:type="paragraph" w:styleId="Nagwek3">
+  <w:style w:type="paragraph" w:styleId="Heading3">
     <w:name w:val="heading 3"/>
-    <w:basedOn w:val="Normalny"/>
-    <w:next w:val="Normalny"/>
+    <w:basedOn w:val="Normal"/>
+    <w:next w:val="Normal"/>
     <w:qFormat/>
     <w:rsid w:val="00794804"/>
     <w:pPr>
@@ -6528,10 +6844,10 @@
       <w:noProof/>
     </w:rPr>
   </w:style>
-  <w:style w:type="paragraph" w:styleId="Nagwek4">
+  <w:style w:type="paragraph" w:styleId="Heading4">
     <w:name w:val="heading 4"/>
-    <w:basedOn w:val="Normalny"/>
-    <w:next w:val="Normalny"/>
+    <w:basedOn w:val="Normal"/>
+    <w:next w:val="Normal"/>
     <w:qFormat/>
     <w:rsid w:val="00794804"/>
     <w:pPr>
@@ -6554,10 +6870,10 @@
       <w:noProof/>
     </w:rPr>
   </w:style>
-  <w:style w:type="paragraph" w:styleId="Nagwek5">
+  <w:style w:type="paragraph" w:styleId="Heading5">
     <w:name w:val="heading 5"/>
-    <w:basedOn w:val="Normalny"/>
-    <w:next w:val="Normalny"/>
+    <w:basedOn w:val="Normal"/>
+    <w:next w:val="Normal"/>
     <w:qFormat/>
     <w:pPr>
       <w:tabs>
@@ -6571,13 +6887,13 @@
       <w:noProof/>
     </w:rPr>
   </w:style>
-  <w:style w:type="character" w:default="1" w:styleId="Domylnaczcionkaakapitu">
+  <w:style w:type="character" w:default="1" w:styleId="DefaultParagraphFont">
     <w:name w:val="Default Paragraph Font"/>
     <w:uiPriority w:val="1"/>
     <w:semiHidden/>
     <w:unhideWhenUsed/>
   </w:style>
-  <w:style w:type="table" w:default="1" w:styleId="Standardowy">
+  <w:style w:type="table" w:default="1" w:styleId="TableNormal">
     <w:name w:val="Normal Table"/>
     <w:uiPriority w:val="99"/>
     <w:semiHidden/>
@@ -6592,7 +6908,7 @@
       </w:tblCellMar>
     </w:tblPr>
   </w:style>
-  <w:style w:type="numbering" w:default="1" w:styleId="Bezlisty">
+  <w:style w:type="numbering" w:default="1" w:styleId="NoList">
     <w:name w:val="No List"/>
     <w:uiPriority w:val="99"/>
     <w:semiHidden/>
@@ -6631,10 +6947,10 @@
       <w:szCs w:val="22"/>
     </w:rPr>
   </w:style>
-  <w:style w:type="paragraph" w:styleId="Tekstpodstawowy">
+  <w:style w:type="paragraph" w:styleId="BodyText">
     <w:name w:val="Body Text"/>
-    <w:basedOn w:val="Normalny"/>
-    <w:link w:val="TekstpodstawowyZnak"/>
+    <w:basedOn w:val="Normal"/>
+    <w:link w:val="BodyTextChar"/>
     <w:rsid w:val="00E7596C"/>
     <w:pPr>
       <w:tabs>
@@ -6649,9 +6965,9 @@
       <w:lang w:val="x-none" w:eastAsia="x-none"/>
     </w:rPr>
   </w:style>
-  <w:style w:type="character" w:customStyle="1" w:styleId="TekstpodstawowyZnak">
-    <w:name w:val="Tekst podstawowy Znak"/>
-    <w:link w:val="Tekstpodstawowy"/>
+  <w:style w:type="character" w:customStyle="1" w:styleId="BodyTextChar">
+    <w:name w:val="Body Text Char"/>
+    <w:link w:val="BodyText"/>
     <w:rsid w:val="00E7596C"/>
     <w:rPr>
       <w:spacing w:val="-1"/>
@@ -6660,7 +6976,7 @@
   </w:style>
   <w:style w:type="paragraph" w:customStyle="1" w:styleId="bulletlist">
     <w:name w:val="bullet list"/>
-    <w:basedOn w:val="Tekstpodstawowy"/>
+    <w:basedOn w:val="BodyText"/>
     <w:rsid w:val="001B67DC"/>
     <w:pPr>
       <w:numPr>
@@ -6674,7 +6990,7 @@
   </w:style>
   <w:style w:type="paragraph" w:customStyle="1" w:styleId="equation">
     <w:name w:val="equation"/>
-    <w:basedOn w:val="Normalny"/>
+    <w:basedOn w:val="Normal"/>
     <w:rsid w:val="008A2C7D"/>
     <w:pPr>
       <w:tabs>
@@ -6779,7 +7095,7 @@
   </w:style>
   <w:style w:type="paragraph" w:customStyle="1" w:styleId="tablecolhead">
     <w:name w:val="table col head"/>
-    <w:basedOn w:val="Normalny"/>
+    <w:basedOn w:val="Normal"/>
     <w:rPr>
       <w:b/>
       <w:bCs/>
@@ -6853,10 +7169,10 @@
       <w:i/>
     </w:rPr>
   </w:style>
-  <w:style w:type="paragraph" w:styleId="Nagwek">
+  <w:style w:type="paragraph" w:styleId="Header">
     <w:name w:val="header"/>
-    <w:basedOn w:val="Normalny"/>
-    <w:link w:val="NagwekZnak"/>
+    <w:basedOn w:val="Normal"/>
+    <w:link w:val="HeaderChar"/>
     <w:rsid w:val="001A3B3D"/>
     <w:pPr>
       <w:tabs>
@@ -6865,16 +7181,16 @@
       </w:tabs>
     </w:pPr>
   </w:style>
-  <w:style w:type="character" w:customStyle="1" w:styleId="NagwekZnak">
-    <w:name w:val="Nagłówek Znak"/>
-    <w:basedOn w:val="Domylnaczcionkaakapitu"/>
-    <w:link w:val="Nagwek"/>
+  <w:style w:type="character" w:customStyle="1" w:styleId="HeaderChar">
+    <w:name w:val="Header Char"/>
+    <w:basedOn w:val="DefaultParagraphFont"/>
+    <w:link w:val="Header"/>
     <w:rsid w:val="001A3B3D"/>
   </w:style>
-  <w:style w:type="paragraph" w:styleId="Stopka">
+  <w:style w:type="paragraph" w:styleId="Footer">
     <w:name w:val="footer"/>
-    <w:basedOn w:val="Normalny"/>
-    <w:link w:val="StopkaZnak"/>
+    <w:basedOn w:val="Normal"/>
+    <w:link w:val="FooterChar"/>
     <w:uiPriority w:val="99"/>
     <w:rsid w:val="001A3B3D"/>
     <w:pPr>
@@ -6884,25 +7200,25 @@
       </w:tabs>
     </w:pPr>
   </w:style>
-  <w:style w:type="character" w:customStyle="1" w:styleId="StopkaZnak">
-    <w:name w:val="Stopka Znak"/>
-    <w:basedOn w:val="Domylnaczcionkaakapitu"/>
-    <w:link w:val="Stopka"/>
+  <w:style w:type="character" w:customStyle="1" w:styleId="FooterChar">
+    <w:name w:val="Footer Char"/>
+    <w:basedOn w:val="DefaultParagraphFont"/>
+    <w:link w:val="Footer"/>
     <w:uiPriority w:val="99"/>
     <w:rsid w:val="001A3B3D"/>
   </w:style>
-  <w:style w:type="character" w:styleId="Hipercze">
+  <w:style w:type="character" w:styleId="Hyperlink">
     <w:name w:val="Hyperlink"/>
-    <w:basedOn w:val="Domylnaczcionkaakapitu"/>
+    <w:basedOn w:val="DefaultParagraphFont"/>
     <w:rsid w:val="006412C8"/>
     <w:rPr>
       <w:color w:val="0563C1" w:themeColor="hyperlink"/>
       <w:u w:val="single"/>
     </w:rPr>
   </w:style>
-  <w:style w:type="character" w:styleId="Tekstzastpczy">
+  <w:style w:type="character" w:styleId="PlaceholderText">
     <w:name w:val="Placeholder Text"/>
-    <w:basedOn w:val="Domylnaczcionkaakapitu"/>
+    <w:basedOn w:val="DefaultParagraphFont"/>
     <w:uiPriority w:val="99"/>
     <w:semiHidden/>
     <w:rsid w:val="00AF4806"/>
@@ -6910,10 +7226,10 @@
       <w:color w:val="808080"/>
     </w:rPr>
   </w:style>
-  <w:style w:type="paragraph" w:styleId="Tekstdymka">
+  <w:style w:type="paragraph" w:styleId="BalloonText">
     <w:name w:val="Balloon Text"/>
-    <w:basedOn w:val="Normalny"/>
-    <w:link w:val="TekstdymkaZnak"/>
+    <w:basedOn w:val="Normal"/>
+    <w:link w:val="BalloonTextChar"/>
     <w:rsid w:val="00AF4806"/>
     <w:rPr>
       <w:rFonts w:ascii="Tahoma" w:hAnsi="Tahoma" w:cs="Tahoma"/>
@@ -6921,10 +7237,10 @@
       <w:szCs w:val="16"/>
     </w:rPr>
   </w:style>
-  <w:style w:type="character" w:customStyle="1" w:styleId="TekstdymkaZnak">
-    <w:name w:val="Tekst dymka Znak"/>
-    <w:basedOn w:val="Domylnaczcionkaakapitu"/>
-    <w:link w:val="Tekstdymka"/>
+  <w:style w:type="character" w:customStyle="1" w:styleId="BalloonTextChar">
+    <w:name w:val="Balloon Text Char"/>
+    <w:basedOn w:val="DefaultParagraphFont"/>
+    <w:link w:val="BalloonText"/>
     <w:rsid w:val="00AF4806"/>
     <w:rPr>
       <w:rFonts w:ascii="Tahoma" w:hAnsi="Tahoma" w:cs="Tahoma"/>
@@ -6932,10 +7248,10 @@
       <w:szCs w:val="16"/>
     </w:rPr>
   </w:style>
-  <w:style w:type="paragraph" w:styleId="Legenda">
+  <w:style w:type="paragraph" w:styleId="Caption">
     <w:name w:val="caption"/>
-    <w:basedOn w:val="Normalny"/>
-    <w:next w:val="Normalny"/>
+    <w:basedOn w:val="Normal"/>
+    <w:next w:val="Normal"/>
     <w:unhideWhenUsed/>
     <w:qFormat/>
     <w:rsid w:val="00A37A58"/>
@@ -6950,11 +7266,12 @@
       <w:szCs w:val="18"/>
     </w:rPr>
   </w:style>
-  <w:style w:type="table" w:styleId="Tabela-Siatka">
+  <w:style w:type="table" w:styleId="TableGrid">
     <w:name w:val="Table Grid"/>
-    <w:basedOn w:val="Standardowy"/>
+    <w:basedOn w:val="TableNormal"/>
     <w:rsid w:val="00FF60FB"/>
     <w:tblPr>
+      <w:tblInd w:w="0" w:type="dxa"/>
       <w:tblBorders>
         <w:top w:val="single" w:sz="4" w:space="0" w:color="auto"/>
         <w:left w:val="single" w:sz="4" w:space="0" w:color="auto"/>
@@ -6963,12 +7280,18 @@
         <w:insideH w:val="single" w:sz="4" w:space="0" w:color="auto"/>
         <w:insideV w:val="single" w:sz="4" w:space="0" w:color="auto"/>
       </w:tblBorders>
+      <w:tblCellMar>
+        <w:top w:w="0" w:type="dxa"/>
+        <w:left w:w="108" w:type="dxa"/>
+        <w:bottom w:w="0" w:type="dxa"/>
+        <w:right w:w="108" w:type="dxa"/>
+      </w:tblCellMar>
     </w:tblPr>
   </w:style>
-  <w:style w:type="paragraph" w:styleId="HTML-wstpniesformatowany">
+  <w:style w:type="paragraph" w:styleId="HTMLPreformatted">
     <w:name w:val="HTML Preformatted"/>
-    <w:basedOn w:val="Normalny"/>
-    <w:link w:val="HTML-wstpniesformatowanyZnak"/>
+    <w:basedOn w:val="Normal"/>
+    <w:link w:val="HTMLPreformattedChar"/>
     <w:uiPriority w:val="99"/>
     <w:unhideWhenUsed/>
     <w:rsid w:val="00F70CF5"/>
@@ -6998,10 +7321,10 @@
       <w:lang w:val="pl-PL" w:eastAsia="pl-PL"/>
     </w:rPr>
   </w:style>
-  <w:style w:type="character" w:customStyle="1" w:styleId="HTML-wstpniesformatowanyZnak">
-    <w:name w:val="HTML - wstępnie sformatowany Znak"/>
-    <w:basedOn w:val="Domylnaczcionkaakapitu"/>
-    <w:link w:val="HTML-wstpniesformatowany"/>
+  <w:style w:type="character" w:customStyle="1" w:styleId="HTMLPreformattedChar">
+    <w:name w:val="HTML Preformatted Char"/>
+    <w:basedOn w:val="DefaultParagraphFont"/>
+    <w:link w:val="HTMLPreformatted"/>
     <w:uiPriority w:val="99"/>
     <w:rsid w:val="00F70CF5"/>
     <w:rPr>
@@ -7009,9 +7332,9 @@
       <w:lang w:val="pl-PL" w:eastAsia="pl-PL"/>
     </w:rPr>
   </w:style>
-  <w:style w:type="character" w:styleId="HTML-kod">
+  <w:style w:type="character" w:styleId="HTMLCode">
     <w:name w:val="HTML Code"/>
-    <w:basedOn w:val="Domylnaczcionkaakapitu"/>
+    <w:basedOn w:val="DefaultParagraphFont"/>
     <w:uiPriority w:val="99"/>
     <w:unhideWhenUsed/>
     <w:rsid w:val="00F70CF5"/>
@@ -7021,778 +7344,9 @@
       <w:szCs w:val="20"/>
     </w:rPr>
   </w:style>
-  <w:style w:type="character" w:styleId="Uwydatnienie">
+  <w:style w:type="character" w:styleId="Emphasis">
     <w:name w:val="Emphasis"/>
-    <w:basedOn w:val="Domylnaczcionkaakapitu"/>
-    <w:uiPriority w:val="20"/>
-    <w:qFormat/>
-    <w:rsid w:val="00BA52D4"/>
-    <w:rPr>
-      <w:i/>
-      <w:iCs/>
-    </w:rPr>
-  </w:style>
-</w:styles>
-</file>
-
-<file path=word/stylesWithEffects.xml><?xml version="1.0" encoding="utf-8"?>
-<w:styles xmlns:wpc="http://schemas.microsoft.com/office/word/2010/wordprocessingCanvas" xmlns:mc="http://schemas.openxmlformats.org/markup-compatibility/2006" xmlns:o="urn:schemas-microsoft-com:office:office" xmlns:r="http://schemas.openxmlformats.org/officeDocument/2006/relationships" xmlns:m="http://schemas.openxmlformats.org/officeDocument/2006/math" xmlns:v="urn:schemas-microsoft-com:vml" xmlns:wp14="http://schemas.microsoft.com/office/word/2010/wordprocessingDrawing" xmlns:wp="http://schemas.openxmlformats.org/drawingml/2006/wordprocessingDrawing" xmlns:w10="urn:schemas-microsoft-com:office:word" xmlns:w="http://schemas.openxmlformats.org/wordprocessingml/2006/main" xmlns:w14="http://schemas.microsoft.com/office/word/2010/wordml" xmlns:wpg="http://schemas.microsoft.com/office/word/2010/wordprocessingGroup" xmlns:wpi="http://schemas.microsoft.com/office/word/2010/wordprocessingInk" xmlns:wne="http://schemas.microsoft.com/office/word/2006/wordml" xmlns:wps="http://schemas.microsoft.com/office/word/2010/wordprocessingShape" mc:Ignorable="w14 wp14">
-  <w:docDefaults>
-    <w:rPrDefault>
-      <w:rPr>
-        <w:rFonts w:ascii="Times New Roman" w:eastAsia="SimSun" w:hAnsi="Times New Roman" w:cs="Times New Roman"/>
-        <w:lang w:val="en-US" w:eastAsia="en-US" w:bidi="ar-SA"/>
-      </w:rPr>
-    </w:rPrDefault>
-    <w:pPrDefault/>
-  </w:docDefaults>
-  <w:latentStyles w:defLockedState="0" w:defUIPriority="0" w:defSemiHidden="0" w:defUnhideWhenUsed="0" w:defQFormat="0" w:count="267">
-    <w:lsdException w:name="Normal" w:qFormat="1"/>
-    <w:lsdException w:name="heading 1" w:qFormat="1"/>
-    <w:lsdException w:name="heading 2" w:qFormat="1"/>
-    <w:lsdException w:name="heading 3" w:qFormat="1"/>
-    <w:lsdException w:name="heading 4" w:qFormat="1"/>
-    <w:lsdException w:name="heading 5" w:qFormat="1"/>
-    <w:lsdException w:name="heading 6" w:semiHidden="1" w:unhideWhenUsed="1" w:qFormat="1"/>
-    <w:lsdException w:name="heading 7" w:semiHidden="1" w:unhideWhenUsed="1" w:qFormat="1"/>
-    <w:lsdException w:name="heading 8" w:semiHidden="1" w:unhideWhenUsed="1" w:qFormat="1"/>
-    <w:lsdException w:name="heading 9" w:semiHidden="1" w:unhideWhenUsed="1" w:qFormat="1"/>
-    <w:lsdException w:name="footer" w:uiPriority="99"/>
-    <w:lsdException w:name="caption" w:semiHidden="1" w:unhideWhenUsed="1" w:qFormat="1"/>
-    <w:lsdException w:name="Title" w:qFormat="1"/>
-    <w:lsdException w:name="Subtitle" w:qFormat="1"/>
-    <w:lsdException w:name="Strong" w:qFormat="1"/>
-    <w:lsdException w:name="Emphasis" w:uiPriority="20" w:qFormat="1"/>
-    <w:lsdException w:name="HTML Code" w:uiPriority="99"/>
-    <w:lsdException w:name="HTML Preformatted" w:uiPriority="99"/>
-    <w:lsdException w:name="Normal Table" w:semiHidden="1" w:unhideWhenUsed="1"/>
-    <w:lsdException w:name="Table Simple 1" w:semiHidden="1" w:unhideWhenUsed="1"/>
-    <w:lsdException w:name="Table Simple 2" w:semiHidden="1" w:unhideWhenUsed="1"/>
-    <w:lsdException w:name="Table Simple 3" w:semiHidden="1" w:unhideWhenUsed="1"/>
-    <w:lsdException w:name="Table Classic 1" w:semiHidden="1" w:unhideWhenUsed="1"/>
-    <w:lsdException w:name="Table Classic 2" w:semiHidden="1" w:unhideWhenUsed="1"/>
-    <w:lsdException w:name="Table Classic 3" w:semiHidden="1" w:unhideWhenUsed="1"/>
-    <w:lsdException w:name="Table Classic 4" w:semiHidden="1" w:unhideWhenUsed="1"/>
-    <w:lsdException w:name="Table Colorful 1" w:semiHidden="1" w:unhideWhenUsed="1"/>
-    <w:lsdException w:name="Table Colorful 2" w:semiHidden="1" w:unhideWhenUsed="1"/>
-    <w:lsdException w:name="Table Colorful 3" w:semiHidden="1" w:unhideWhenUsed="1"/>
-    <w:lsdException w:name="Table Columns 1" w:semiHidden="1" w:unhideWhenUsed="1"/>
-    <w:lsdException w:name="Table Columns 2" w:semiHidden="1" w:unhideWhenUsed="1"/>
-    <w:lsdException w:name="Table Columns 3" w:semiHidden="1" w:unhideWhenUsed="1"/>
-    <w:lsdException w:name="Table Columns 4" w:semiHidden="1" w:unhideWhenUsed="1"/>
-    <w:lsdException w:name="Table Columns 5" w:semiHidden="1" w:unhideWhenUsed="1"/>
-    <w:lsdException w:name="Table Grid 1" w:semiHidden="1" w:unhideWhenUsed="1"/>
-    <w:lsdException w:name="Table Grid 2" w:semiHidden="1" w:unhideWhenUsed="1"/>
-    <w:lsdException w:name="Table Grid 3" w:semiHidden="1" w:unhideWhenUsed="1"/>
-    <w:lsdException w:name="Table Grid 4" w:semiHidden="1" w:unhideWhenUsed="1"/>
-    <w:lsdException w:name="Table Grid 5" w:semiHidden="1" w:unhideWhenUsed="1"/>
-    <w:lsdException w:name="Table Grid 6" w:semiHidden="1" w:unhideWhenUsed="1"/>
-    <w:lsdException w:name="Table Grid 7" w:semiHidden="1" w:unhideWhenUsed="1"/>
-    <w:lsdException w:name="Table Grid 8" w:semiHidden="1" w:unhideWhenUsed="1"/>
-    <w:lsdException w:name="Table List 1" w:semiHidden="1" w:unhideWhenUsed="1"/>
-    <w:lsdException w:name="Table List 2" w:semiHidden="1" w:unhideWhenUsed="1"/>
-    <w:lsdException w:name="Table List 3" w:semiHidden="1" w:unhideWhenUsed="1"/>
-    <w:lsdException w:name="Table List 4" w:semiHidden="1" w:unhideWhenUsed="1"/>
-    <w:lsdException w:name="Table List 5" w:semiHidden="1" w:unhideWhenUsed="1"/>
-    <w:lsdException w:name="Table List 6" w:semiHidden="1" w:unhideWhenUsed="1"/>
-    <w:lsdException w:name="Table List 7" w:semiHidden="1" w:unhideWhenUsed="1"/>
-    <w:lsdException w:name="Table List 8" w:semiHidden="1" w:unhideWhenUsed="1"/>
-    <w:lsdException w:name="Table 3D effects 1" w:semiHidden="1" w:unhideWhenUsed="1"/>
-    <w:lsdException w:name="Table 3D effects 2" w:semiHidden="1" w:unhideWhenUsed="1"/>
-    <w:lsdException w:name="Table 3D effects 3" w:semiHidden="1" w:unhideWhenUsed="1"/>
-    <w:lsdException w:name="Table Contemporary" w:semiHidden="1" w:unhideWhenUsed="1"/>
-    <w:lsdException w:name="Table Elegant" w:semiHidden="1" w:unhideWhenUsed="1"/>
-    <w:lsdException w:name="Table Professional" w:semiHidden="1" w:unhideWhenUsed="1"/>
-    <w:lsdException w:name="Table Subtle 1" w:semiHidden="1" w:unhideWhenUsed="1"/>
-    <w:lsdException w:name="Table Subtle 2" w:semiHidden="1" w:unhideWhenUsed="1"/>
-    <w:lsdException w:name="Table Web 1" w:semiHidden="1" w:unhideWhenUsed="1"/>
-    <w:lsdException w:name="Table Web 2" w:semiHidden="1" w:unhideWhenUsed="1"/>
-    <w:lsdException w:name="Table Web 3" w:semiHidden="1" w:unhideWhenUsed="1"/>
-    <w:lsdException w:name="Table Theme" w:semiHidden="1" w:unhideWhenUsed="1"/>
-    <w:lsdException w:name="Placeholder Text" w:semiHidden="1" w:uiPriority="99"/>
-    <w:lsdException w:name="No Spacing" w:uiPriority="1" w:qFormat="1"/>
-    <w:lsdException w:name="Light Shading" w:uiPriority="60"/>
-    <w:lsdException w:name="Light List" w:uiPriority="61"/>
-    <w:lsdException w:name="Light Grid" w:uiPriority="62"/>
-    <w:lsdException w:name="Medium Shading 1" w:uiPriority="63"/>
-    <w:lsdException w:name="Medium Shading 2" w:uiPriority="64"/>
-    <w:lsdException w:name="Medium List 1" w:uiPriority="65"/>
-    <w:lsdException w:name="Medium List 2" w:uiPriority="66"/>
-    <w:lsdException w:name="Medium Grid 1" w:uiPriority="67"/>
-    <w:lsdException w:name="Medium Grid 2" w:uiPriority="68"/>
-    <w:lsdException w:name="Medium Grid 3" w:uiPriority="69"/>
-    <w:lsdException w:name="Dark List" w:uiPriority="70"/>
-    <w:lsdException w:name="Colorful Shading" w:uiPriority="71"/>
-    <w:lsdException w:name="Colorful List" w:uiPriority="72"/>
-    <w:lsdException w:name="Colorful Grid" w:uiPriority="73"/>
-    <w:lsdException w:name="Light Shading Accent 1" w:uiPriority="60"/>
-    <w:lsdException w:name="Light List Accent 1" w:uiPriority="61"/>
-    <w:lsdException w:name="Light Grid Accent 1" w:uiPriority="62"/>
-    <w:lsdException w:name="Medium Shading 1 Accent 1" w:uiPriority="63"/>
-    <w:lsdException w:name="Medium Shading 2 Accent 1" w:uiPriority="64"/>
-    <w:lsdException w:name="Medium List 1 Accent 1" w:uiPriority="65"/>
-    <w:lsdException w:name="Revision" w:semiHidden="1" w:uiPriority="99"/>
-    <w:lsdException w:name="List Paragraph" w:uiPriority="34" w:qFormat="1"/>
-    <w:lsdException w:name="Quote" w:uiPriority="29" w:qFormat="1"/>
-    <w:lsdException w:name="Intense Quote" w:uiPriority="30" w:qFormat="1"/>
-    <w:lsdException w:name="Medium List 2 Accent 1" w:uiPriority="66"/>
-    <w:lsdException w:name="Medium Grid 1 Accent 1" w:uiPriority="67"/>
-    <w:lsdException w:name="Medium Grid 2 Accent 1" w:uiPriority="68"/>
-    <w:lsdException w:name="Medium Grid 3 Accent 1" w:uiPriority="69"/>
-    <w:lsdException w:name="Dark List Accent 1" w:uiPriority="70"/>
-    <w:lsdException w:name="Colorful Shading Accent 1" w:uiPriority="71"/>
-    <w:lsdException w:name="Colorful List Accent 1" w:uiPriority="72"/>
-    <w:lsdException w:name="Colorful Grid Accent 1" w:uiPriority="73"/>
-    <w:lsdException w:name="Light Shading Accent 2" w:uiPriority="60"/>
-    <w:lsdException w:name="Light List Accent 2" w:uiPriority="61"/>
-    <w:lsdException w:name="Light Grid Accent 2" w:uiPriority="62"/>
-    <w:lsdException w:name="Medium Shading 1 Accent 2" w:uiPriority="63"/>
-    <w:lsdException w:name="Medium Shading 2 Accent 2" w:uiPriority="64"/>
-    <w:lsdException w:name="Medium List 1 Accent 2" w:uiPriority="65"/>
-    <w:lsdException w:name="Medium List 2 Accent 2" w:uiPriority="66"/>
-    <w:lsdException w:name="Medium Grid 1 Accent 2" w:uiPriority="67"/>
-    <w:lsdException w:name="Medium Grid 2 Accent 2" w:uiPriority="68"/>
-    <w:lsdException w:name="Medium Grid 3 Accent 2" w:uiPriority="69"/>
-    <w:lsdException w:name="Dark List Accent 2" w:uiPriority="70"/>
-    <w:lsdException w:name="Colorful Shading Accent 2" w:uiPriority="71"/>
-    <w:lsdException w:name="Colorful List Accent 2" w:uiPriority="72"/>
-    <w:lsdException w:name="Colorful Grid Accent 2" w:uiPriority="73"/>
-    <w:lsdException w:name="Light Shading Accent 3" w:uiPriority="60"/>
-    <w:lsdException w:name="Light List Accent 3" w:uiPriority="61"/>
-    <w:lsdException w:name="Light Grid Accent 3" w:uiPriority="62"/>
-    <w:lsdException w:name="Medium Shading 1 Accent 3" w:uiPriority="63"/>
-    <w:lsdException w:name="Medium Shading 2 Accent 3" w:uiPriority="64"/>
-    <w:lsdException w:name="Medium List 1 Accent 3" w:uiPriority="65"/>
-    <w:lsdException w:name="Medium List 2 Accent 3" w:uiPriority="66"/>
-    <w:lsdException w:name="Medium Grid 1 Accent 3" w:uiPriority="67"/>
-    <w:lsdException w:name="Medium Grid 2 Accent 3" w:uiPriority="68"/>
-    <w:lsdException w:name="Medium Grid 3 Accent 3" w:uiPriority="69"/>
-    <w:lsdException w:name="Dark List Accent 3" w:uiPriority="70"/>
-    <w:lsdException w:name="Colorful Shading Accent 3" w:uiPriority="71"/>
-    <w:lsdException w:name="Colorful List Accent 3" w:uiPriority="72"/>
-    <w:lsdException w:name="Colorful Grid Accent 3" w:uiPriority="73"/>
-    <w:lsdException w:name="Light Shading Accent 4" w:uiPriority="60"/>
-    <w:lsdException w:name="Light List Accent 4" w:uiPriority="61"/>
-    <w:lsdException w:name="Light Grid Accent 4" w:uiPriority="62"/>
-    <w:lsdException w:name="Medium Shading 1 Accent 4" w:uiPriority="63"/>
-    <w:lsdException w:name="Medium Shading 2 Accent 4" w:uiPriority="64"/>
-    <w:lsdException w:name="Medium List 1 Accent 4" w:uiPriority="65"/>
-    <w:lsdException w:name="Medium List 2 Accent 4" w:uiPriority="66"/>
-    <w:lsdException w:name="Medium Grid 1 Accent 4" w:uiPriority="67"/>
-    <w:lsdException w:name="Medium Grid 2 Accent 4" w:uiPriority="68"/>
-    <w:lsdException w:name="Medium Grid 3 Accent 4" w:uiPriority="69"/>
-    <w:lsdException w:name="Dark List Accent 4" w:uiPriority="70"/>
-    <w:lsdException w:name="Colorful Shading Accent 4" w:uiPriority="71"/>
-    <w:lsdException w:name="Colorful List Accent 4" w:uiPriority="72"/>
-    <w:lsdException w:name="Colorful Grid Accent 4" w:uiPriority="73"/>
-    <w:lsdException w:name="Light Shading Accent 5" w:uiPriority="60"/>
-    <w:lsdException w:name="Light List Accent 5" w:uiPriority="61"/>
-    <w:lsdException w:name="Light Grid Accent 5" w:uiPriority="62"/>
-    <w:lsdException w:name="Medium Shading 1 Accent 5" w:uiPriority="63"/>
-    <w:lsdException w:name="Medium Shading 2 Accent 5" w:uiPriority="64"/>
-    <w:lsdException w:name="Medium List 1 Accent 5" w:uiPriority="65"/>
-    <w:lsdException w:name="Medium List 2 Accent 5" w:uiPriority="66"/>
-    <w:lsdException w:name="Medium Grid 1 Accent 5" w:uiPriority="67"/>
-    <w:lsdException w:name="Medium Grid 2 Accent 5" w:uiPriority="68"/>
-    <w:lsdException w:name="Medium Grid 3 Accent 5" w:uiPriority="69"/>
-    <w:lsdException w:name="Dark List Accent 5" w:uiPriority="70"/>
-    <w:lsdException w:name="Colorful Shading Accent 5" w:uiPriority="71"/>
-    <w:lsdException w:name="Colorful List Accent 5" w:uiPriority="72"/>
-    <w:lsdException w:name="Colorful Grid Accent 5" w:uiPriority="73"/>
-    <w:lsdException w:name="Light Shading Accent 6" w:uiPriority="60"/>
-    <w:lsdException w:name="Light List Accent 6" w:uiPriority="61"/>
-    <w:lsdException w:name="Light Grid Accent 6" w:uiPriority="62"/>
-    <w:lsdException w:name="Medium Shading 1 Accent 6" w:uiPriority="63"/>
-    <w:lsdException w:name="Medium Shading 2 Accent 6" w:uiPriority="64"/>
-    <w:lsdException w:name="Medium List 1 Accent 6" w:uiPriority="65"/>
-    <w:lsdException w:name="Medium List 2 Accent 6" w:uiPriority="66"/>
-    <w:lsdException w:name="Medium Grid 1 Accent 6" w:uiPriority="67"/>
-    <w:lsdException w:name="Medium Grid 2 Accent 6" w:uiPriority="68"/>
-    <w:lsdException w:name="Medium Grid 3 Accent 6" w:uiPriority="69"/>
-    <w:lsdException w:name="Dark List Accent 6" w:uiPriority="70"/>
-    <w:lsdException w:name="Colorful Shading Accent 6" w:uiPriority="71"/>
-    <w:lsdException w:name="Colorful List Accent 6" w:uiPriority="72"/>
-    <w:lsdException w:name="Colorful Grid Accent 6" w:uiPriority="73"/>
-    <w:lsdException w:name="Subtle Emphasis" w:uiPriority="19" w:qFormat="1"/>
-    <w:lsdException w:name="Intense Emphasis" w:uiPriority="21" w:qFormat="1"/>
-    <w:lsdException w:name="Subtle Reference" w:uiPriority="31" w:qFormat="1"/>
-    <w:lsdException w:name="Intense Reference" w:uiPriority="32" w:qFormat="1"/>
-    <w:lsdException w:name="Book Title" w:uiPriority="33" w:qFormat="1"/>
-    <w:lsdException w:name="Bibliography" w:semiHidden="1" w:uiPriority="37" w:unhideWhenUsed="1"/>
-    <w:lsdException w:name="TOC Heading" w:semiHidden="1" w:uiPriority="39" w:unhideWhenUsed="1" w:qFormat="1"/>
-  </w:latentStyles>
-  <w:style w:type="paragraph" w:default="1" w:styleId="Normalny">
-    <w:name w:val="Normal"/>
-    <w:qFormat/>
-    <w:pPr>
-      <w:jc w:val="center"/>
-    </w:pPr>
-  </w:style>
-  <w:style w:type="paragraph" w:styleId="Nagwek1">
-    <w:name w:val="heading 1"/>
-    <w:basedOn w:val="Normalny"/>
-    <w:next w:val="Normalny"/>
-    <w:qFormat/>
-    <w:rsid w:val="006B6B66"/>
-    <w:pPr>
-      <w:keepNext/>
-      <w:keepLines/>
-      <w:numPr>
-        <w:numId w:val="4"/>
-      </w:numPr>
-      <w:tabs>
-        <w:tab w:val="left" w:pos="216"/>
-      </w:tabs>
-      <w:spacing w:before="160" w:after="80"/>
-      <w:ind w:firstLine="0"/>
-      <w:outlineLvl w:val="0"/>
-    </w:pPr>
-    <w:rPr>
-      <w:smallCaps/>
-      <w:noProof/>
-    </w:rPr>
-  </w:style>
-  <w:style w:type="paragraph" w:styleId="Nagwek2">
-    <w:name w:val="heading 2"/>
-    <w:basedOn w:val="Normalny"/>
-    <w:next w:val="Normalny"/>
-    <w:qFormat/>
-    <w:rsid w:val="00ED0149"/>
-    <w:pPr>
-      <w:keepNext/>
-      <w:keepLines/>
-      <w:numPr>
-        <w:ilvl w:val="1"/>
-        <w:numId w:val="4"/>
-      </w:numPr>
-      <w:spacing w:before="120" w:after="60"/>
-      <w:jc w:val="left"/>
-      <w:outlineLvl w:val="1"/>
-    </w:pPr>
-    <w:rPr>
-      <w:i/>
-      <w:iCs/>
-      <w:noProof/>
-    </w:rPr>
-  </w:style>
-  <w:style w:type="paragraph" w:styleId="Nagwek3">
-    <w:name w:val="heading 3"/>
-    <w:basedOn w:val="Normalny"/>
-    <w:next w:val="Normalny"/>
-    <w:qFormat/>
-    <w:rsid w:val="00794804"/>
-    <w:pPr>
-      <w:numPr>
-        <w:ilvl w:val="2"/>
-        <w:numId w:val="4"/>
-      </w:numPr>
-      <w:spacing w:line="240" w:lineRule="exact"/>
-      <w:ind w:firstLine="288"/>
-      <w:jc w:val="both"/>
-      <w:outlineLvl w:val="2"/>
-    </w:pPr>
-    <w:rPr>
-      <w:i/>
-      <w:iCs/>
-      <w:noProof/>
-    </w:rPr>
-  </w:style>
-  <w:style w:type="paragraph" w:styleId="Nagwek4">
-    <w:name w:val="heading 4"/>
-    <w:basedOn w:val="Normalny"/>
-    <w:next w:val="Normalny"/>
-    <w:qFormat/>
-    <w:rsid w:val="00794804"/>
-    <w:pPr>
-      <w:numPr>
-        <w:ilvl w:val="3"/>
-        <w:numId w:val="4"/>
-      </w:numPr>
-      <w:tabs>
-        <w:tab w:val="clear" w:pos="630"/>
-        <w:tab w:val="left" w:pos="720"/>
-      </w:tabs>
-      <w:spacing w:before="40" w:after="40"/>
-      <w:ind w:firstLine="504"/>
-      <w:jc w:val="both"/>
-      <w:outlineLvl w:val="3"/>
-    </w:pPr>
-    <w:rPr>
-      <w:i/>
-      <w:iCs/>
-      <w:noProof/>
-    </w:rPr>
-  </w:style>
-  <w:style w:type="paragraph" w:styleId="Nagwek5">
-    <w:name w:val="heading 5"/>
-    <w:basedOn w:val="Normalny"/>
-    <w:next w:val="Normalny"/>
-    <w:qFormat/>
-    <w:pPr>
-      <w:tabs>
-        <w:tab w:val="left" w:pos="360"/>
-      </w:tabs>
-      <w:spacing w:before="160" w:after="80"/>
-      <w:outlineLvl w:val="4"/>
-    </w:pPr>
-    <w:rPr>
-      <w:smallCaps/>
-      <w:noProof/>
-    </w:rPr>
-  </w:style>
-  <w:style w:type="character" w:default="1" w:styleId="Domylnaczcionkaakapitu">
-    <w:name w:val="Default Paragraph Font"/>
-    <w:uiPriority w:val="1"/>
-    <w:semiHidden/>
-    <w:unhideWhenUsed/>
-  </w:style>
-  <w:style w:type="table" w:default="1" w:styleId="Standardowy">
-    <w:name w:val="Normal Table"/>
-    <w:uiPriority w:val="99"/>
-    <w:semiHidden/>
-    <w:unhideWhenUsed/>
-    <w:tblPr>
-      <w:tblInd w:w="0" w:type="dxa"/>
-      <w:tblCellMar>
-        <w:top w:w="0" w:type="dxa"/>
-        <w:left w:w="108" w:type="dxa"/>
-        <w:bottom w:w="0" w:type="dxa"/>
-        <w:right w:w="108" w:type="dxa"/>
-      </w:tblCellMar>
-    </w:tblPr>
-  </w:style>
-  <w:style w:type="numbering" w:default="1" w:styleId="Bezlisty">
-    <w:name w:val="No List"/>
-    <w:uiPriority w:val="99"/>
-    <w:semiHidden/>
-    <w:unhideWhenUsed/>
-  </w:style>
-  <w:style w:type="paragraph" w:customStyle="1" w:styleId="Abstract">
-    <w:name w:val="Abstract"/>
-    <w:rsid w:val="00972203"/>
-    <w:pPr>
-      <w:spacing w:after="200"/>
-      <w:ind w:firstLine="272"/>
-      <w:jc w:val="both"/>
-    </w:pPr>
-    <w:rPr>
-      <w:b/>
-      <w:bCs/>
-      <w:sz w:val="18"/>
-      <w:szCs w:val="18"/>
-    </w:rPr>
-  </w:style>
-  <w:style w:type="paragraph" w:customStyle="1" w:styleId="Affiliation">
-    <w:name w:val="Affiliation"/>
-    <w:pPr>
-      <w:jc w:val="center"/>
-    </w:pPr>
-  </w:style>
-  <w:style w:type="paragraph" w:customStyle="1" w:styleId="Author">
-    <w:name w:val="Author"/>
-    <w:pPr>
-      <w:spacing w:before="360" w:after="40"/>
-      <w:jc w:val="center"/>
-    </w:pPr>
-    <w:rPr>
-      <w:noProof/>
-      <w:sz w:val="22"/>
-      <w:szCs w:val="22"/>
-    </w:rPr>
-  </w:style>
-  <w:style w:type="paragraph" w:styleId="Tekstpodstawowy">
-    <w:name w:val="Body Text"/>
-    <w:basedOn w:val="Normalny"/>
-    <w:link w:val="TekstpodstawowyZnak"/>
-    <w:rsid w:val="00E7596C"/>
-    <w:pPr>
-      <w:tabs>
-        <w:tab w:val="left" w:pos="288"/>
-      </w:tabs>
-      <w:spacing w:after="120" w:line="228" w:lineRule="auto"/>
-      <w:ind w:firstLine="288"/>
-      <w:jc w:val="both"/>
-    </w:pPr>
-    <w:rPr>
-      <w:spacing w:val="-1"/>
-      <w:lang w:val="x-none" w:eastAsia="x-none"/>
-    </w:rPr>
-  </w:style>
-  <w:style w:type="character" w:customStyle="1" w:styleId="TekstpodstawowyZnak">
-    <w:name w:val="Tekst podstawowy Znak"/>
-    <w:link w:val="Tekstpodstawowy"/>
-    <w:rsid w:val="00E7596C"/>
-    <w:rPr>
-      <w:spacing w:val="-1"/>
-      <w:lang w:val="x-none" w:eastAsia="x-none"/>
-    </w:rPr>
-  </w:style>
-  <w:style w:type="paragraph" w:customStyle="1" w:styleId="bulletlist">
-    <w:name w:val="bullet list"/>
-    <w:basedOn w:val="Tekstpodstawowy"/>
-    <w:rsid w:val="001B67DC"/>
-    <w:pPr>
-      <w:numPr>
-        <w:numId w:val="1"/>
-      </w:numPr>
-      <w:tabs>
-        <w:tab w:val="clear" w:pos="648"/>
-      </w:tabs>
-      <w:ind w:left="576" w:hanging="288"/>
-    </w:pPr>
-  </w:style>
-  <w:style w:type="paragraph" w:customStyle="1" w:styleId="equation">
-    <w:name w:val="equation"/>
-    <w:basedOn w:val="Normalny"/>
-    <w:rsid w:val="008A2C7D"/>
-    <w:pPr>
-      <w:tabs>
-        <w:tab w:val="center" w:pos="2520"/>
-        <w:tab w:val="right" w:pos="5040"/>
-      </w:tabs>
-      <w:spacing w:before="240" w:after="240" w:line="216" w:lineRule="auto"/>
-    </w:pPr>
-    <w:rPr>
-      <w:rFonts w:ascii="Symbol" w:hAnsi="Symbol" w:cs="Symbol"/>
-    </w:rPr>
-  </w:style>
-  <w:style w:type="paragraph" w:customStyle="1" w:styleId="figurecaption">
-    <w:name w:val="figure caption"/>
-    <w:rsid w:val="005B0344"/>
-    <w:pPr>
-      <w:numPr>
-        <w:numId w:val="2"/>
-      </w:numPr>
-      <w:tabs>
-        <w:tab w:val="left" w:pos="533"/>
-      </w:tabs>
-      <w:spacing w:before="80" w:after="200"/>
-      <w:ind w:left="0" w:firstLine="0"/>
-      <w:jc w:val="both"/>
-    </w:pPr>
-    <w:rPr>
-      <w:noProof/>
-      <w:sz w:val="16"/>
-      <w:szCs w:val="16"/>
-    </w:rPr>
-  </w:style>
-  <w:style w:type="paragraph" w:customStyle="1" w:styleId="footnote">
-    <w:name w:val="footnote"/>
-    <w:pPr>
-      <w:framePr w:hSpace="187" w:vSpace="187" w:wrap="notBeside" w:vAnchor="text" w:hAnchor="page" w:x="6121" w:y="577"/>
-      <w:numPr>
-        <w:numId w:val="3"/>
-      </w:numPr>
-      <w:spacing w:after="40"/>
-    </w:pPr>
-    <w:rPr>
-      <w:sz w:val="16"/>
-      <w:szCs w:val="16"/>
-    </w:rPr>
-  </w:style>
-  <w:style w:type="paragraph" w:customStyle="1" w:styleId="papersubtitle">
-    <w:name w:val="paper subtitle"/>
-    <w:pPr>
-      <w:spacing w:after="120"/>
-      <w:jc w:val="center"/>
-    </w:pPr>
-    <w:rPr>
-      <w:rFonts w:eastAsia="MS Mincho"/>
-      <w:noProof/>
-      <w:sz w:val="28"/>
-      <w:szCs w:val="28"/>
-    </w:rPr>
-  </w:style>
-  <w:style w:type="paragraph" w:customStyle="1" w:styleId="papertitle">
-    <w:name w:val="paper title"/>
-    <w:pPr>
-      <w:spacing w:after="120"/>
-      <w:jc w:val="center"/>
-    </w:pPr>
-    <w:rPr>
-      <w:rFonts w:eastAsia="MS Mincho"/>
-      <w:noProof/>
-      <w:sz w:val="48"/>
-      <w:szCs w:val="48"/>
-    </w:rPr>
-  </w:style>
-  <w:style w:type="paragraph" w:customStyle="1" w:styleId="references">
-    <w:name w:val="references"/>
-    <w:pPr>
-      <w:numPr>
-        <w:numId w:val="8"/>
-      </w:numPr>
-      <w:spacing w:after="50" w:line="180" w:lineRule="exact"/>
-      <w:jc w:val="both"/>
-    </w:pPr>
-    <w:rPr>
-      <w:rFonts w:eastAsia="MS Mincho"/>
-      <w:noProof/>
-      <w:sz w:val="16"/>
-      <w:szCs w:val="16"/>
-    </w:rPr>
-  </w:style>
-  <w:style w:type="paragraph" w:customStyle="1" w:styleId="sponsors">
-    <w:name w:val="sponsors"/>
-    <w:pPr>
-      <w:framePr w:wrap="auto" w:hAnchor="text" w:x="615" w:y="2239"/>
-      <w:pBdr>
-        <w:top w:val="single" w:sz="4" w:space="2" w:color="auto"/>
-      </w:pBdr>
-      <w:ind w:firstLine="288"/>
-    </w:pPr>
-    <w:rPr>
-      <w:sz w:val="16"/>
-      <w:szCs w:val="16"/>
-    </w:rPr>
-  </w:style>
-  <w:style w:type="paragraph" w:customStyle="1" w:styleId="tablecolhead">
-    <w:name w:val="table col head"/>
-    <w:basedOn w:val="Normalny"/>
-    <w:rPr>
-      <w:b/>
-      <w:bCs/>
-      <w:sz w:val="16"/>
-      <w:szCs w:val="16"/>
-    </w:rPr>
-  </w:style>
-  <w:style w:type="paragraph" w:customStyle="1" w:styleId="tablecolsubhead">
-    <w:name w:val="table col subhead"/>
-    <w:basedOn w:val="tablecolhead"/>
-    <w:rPr>
-      <w:i/>
-      <w:iCs/>
-      <w:sz w:val="15"/>
-      <w:szCs w:val="15"/>
-    </w:rPr>
-  </w:style>
-  <w:style w:type="paragraph" w:customStyle="1" w:styleId="tablecopy">
-    <w:name w:val="table copy"/>
-    <w:pPr>
-      <w:jc w:val="both"/>
-    </w:pPr>
-    <w:rPr>
-      <w:noProof/>
-      <w:sz w:val="16"/>
-      <w:szCs w:val="16"/>
-    </w:rPr>
-  </w:style>
-  <w:style w:type="paragraph" w:customStyle="1" w:styleId="tablefootnote">
-    <w:name w:val="table footnote"/>
-    <w:rsid w:val="005E2800"/>
-    <w:pPr>
-      <w:numPr>
-        <w:numId w:val="24"/>
-      </w:numPr>
-      <w:spacing w:before="60" w:after="30"/>
-      <w:ind w:left="58" w:hanging="29"/>
-      <w:jc w:val="right"/>
-    </w:pPr>
-    <w:rPr>
-      <w:sz w:val="12"/>
-      <w:szCs w:val="12"/>
-    </w:rPr>
-  </w:style>
-  <w:style w:type="paragraph" w:customStyle="1" w:styleId="tablehead">
-    <w:name w:val="table head"/>
-    <w:pPr>
-      <w:numPr>
-        <w:numId w:val="9"/>
-      </w:numPr>
-      <w:spacing w:before="240" w:after="120" w:line="216" w:lineRule="auto"/>
-      <w:jc w:val="center"/>
-    </w:pPr>
-    <w:rPr>
-      <w:smallCaps/>
-      <w:noProof/>
-      <w:sz w:val="16"/>
-      <w:szCs w:val="16"/>
-    </w:rPr>
-  </w:style>
-  <w:style w:type="paragraph" w:customStyle="1" w:styleId="Keywords">
-    <w:name w:val="Keywords"/>
-    <w:basedOn w:val="Abstract"/>
-    <w:qFormat/>
-    <w:rsid w:val="00F9441B"/>
-    <w:pPr>
-      <w:spacing w:after="120"/>
-      <w:ind w:firstLine="274"/>
-    </w:pPr>
-    <w:rPr>
-      <w:i/>
-    </w:rPr>
-  </w:style>
-  <w:style w:type="paragraph" w:styleId="Nagwek">
-    <w:name w:val="header"/>
-    <w:basedOn w:val="Normalny"/>
-    <w:link w:val="NagwekZnak"/>
-    <w:rsid w:val="001A3B3D"/>
-    <w:pPr>
-      <w:tabs>
-        <w:tab w:val="center" w:pos="4680"/>
-        <w:tab w:val="right" w:pos="9360"/>
-      </w:tabs>
-    </w:pPr>
-  </w:style>
-  <w:style w:type="character" w:customStyle="1" w:styleId="NagwekZnak">
-    <w:name w:val="Nagłówek Znak"/>
-    <w:basedOn w:val="Domylnaczcionkaakapitu"/>
-    <w:link w:val="Nagwek"/>
-    <w:rsid w:val="001A3B3D"/>
-  </w:style>
-  <w:style w:type="paragraph" w:styleId="Stopka">
-    <w:name w:val="footer"/>
-    <w:basedOn w:val="Normalny"/>
-    <w:link w:val="StopkaZnak"/>
-    <w:uiPriority w:val="99"/>
-    <w:rsid w:val="001A3B3D"/>
-    <w:pPr>
-      <w:tabs>
-        <w:tab w:val="center" w:pos="4680"/>
-        <w:tab w:val="right" w:pos="9360"/>
-      </w:tabs>
-    </w:pPr>
-  </w:style>
-  <w:style w:type="character" w:customStyle="1" w:styleId="StopkaZnak">
-    <w:name w:val="Stopka Znak"/>
-    <w:basedOn w:val="Domylnaczcionkaakapitu"/>
-    <w:link w:val="Stopka"/>
-    <w:uiPriority w:val="99"/>
-    <w:rsid w:val="001A3B3D"/>
-  </w:style>
-  <w:style w:type="character" w:styleId="Hipercze">
-    <w:name w:val="Hyperlink"/>
-    <w:basedOn w:val="Domylnaczcionkaakapitu"/>
-    <w:rsid w:val="006412C8"/>
-    <w:rPr>
-      <w:color w:val="0563C1" w:themeColor="hyperlink"/>
-      <w:u w:val="single"/>
-    </w:rPr>
-  </w:style>
-  <w:style w:type="character" w:styleId="Tekstzastpczy">
-    <w:name w:val="Placeholder Text"/>
-    <w:basedOn w:val="Domylnaczcionkaakapitu"/>
-    <w:uiPriority w:val="99"/>
-    <w:semiHidden/>
-    <w:rsid w:val="00AF4806"/>
-    <w:rPr>
-      <w:color w:val="808080"/>
-    </w:rPr>
-  </w:style>
-  <w:style w:type="paragraph" w:styleId="Tekstdymka">
-    <w:name w:val="Balloon Text"/>
-    <w:basedOn w:val="Normalny"/>
-    <w:link w:val="TekstdymkaZnak"/>
-    <w:rsid w:val="00AF4806"/>
-    <w:rPr>
-      <w:rFonts w:ascii="Tahoma" w:hAnsi="Tahoma" w:cs="Tahoma"/>
-      <w:sz w:val="16"/>
-      <w:szCs w:val="16"/>
-    </w:rPr>
-  </w:style>
-  <w:style w:type="character" w:customStyle="1" w:styleId="TekstdymkaZnak">
-    <w:name w:val="Tekst dymka Znak"/>
-    <w:basedOn w:val="Domylnaczcionkaakapitu"/>
-    <w:link w:val="Tekstdymka"/>
-    <w:rsid w:val="00AF4806"/>
-    <w:rPr>
-      <w:rFonts w:ascii="Tahoma" w:hAnsi="Tahoma" w:cs="Tahoma"/>
-      <w:sz w:val="16"/>
-      <w:szCs w:val="16"/>
-    </w:rPr>
-  </w:style>
-  <w:style w:type="paragraph" w:styleId="Legenda">
-    <w:name w:val="caption"/>
-    <w:basedOn w:val="Normalny"/>
-    <w:next w:val="Normalny"/>
-    <w:unhideWhenUsed/>
-    <w:qFormat/>
-    <w:rsid w:val="00A37A58"/>
-    <w:pPr>
-      <w:spacing w:after="200"/>
-    </w:pPr>
-    <w:rPr>
-      <w:b/>
-      <w:bCs/>
-      <w:color w:val="5B9BD5" w:themeColor="accent1"/>
-      <w:sz w:val="18"/>
-      <w:szCs w:val="18"/>
-    </w:rPr>
-  </w:style>
-  <w:style w:type="table" w:styleId="Tabela-Siatka">
-    <w:name w:val="Table Grid"/>
-    <w:basedOn w:val="Standardowy"/>
-    <w:rsid w:val="00FF60FB"/>
-    <w:tblPr>
-      <w:tblBorders>
-        <w:top w:val="single" w:sz="4" w:space="0" w:color="auto"/>
-        <w:left w:val="single" w:sz="4" w:space="0" w:color="auto"/>
-        <w:bottom w:val="single" w:sz="4" w:space="0" w:color="auto"/>
-        <w:right w:val="single" w:sz="4" w:space="0" w:color="auto"/>
-        <w:insideH w:val="single" w:sz="4" w:space="0" w:color="auto"/>
-        <w:insideV w:val="single" w:sz="4" w:space="0" w:color="auto"/>
-      </w:tblBorders>
-    </w:tblPr>
-  </w:style>
-  <w:style w:type="paragraph" w:styleId="HTML-wstpniesformatowany">
-    <w:name w:val="HTML Preformatted"/>
-    <w:basedOn w:val="Normalny"/>
-    <w:link w:val="HTML-wstpniesformatowanyZnak"/>
-    <w:uiPriority w:val="99"/>
-    <w:unhideWhenUsed/>
-    <w:rsid w:val="00F70CF5"/>
-    <w:pPr>
-      <w:tabs>
-        <w:tab w:val="left" w:pos="916"/>
-        <w:tab w:val="left" w:pos="1832"/>
-        <w:tab w:val="left" w:pos="2748"/>
-        <w:tab w:val="left" w:pos="3664"/>
-        <w:tab w:val="left" w:pos="4580"/>
-        <w:tab w:val="left" w:pos="5496"/>
-        <w:tab w:val="left" w:pos="6412"/>
-        <w:tab w:val="left" w:pos="7328"/>
-        <w:tab w:val="left" w:pos="8244"/>
-        <w:tab w:val="left" w:pos="9160"/>
-        <w:tab w:val="left" w:pos="10076"/>
-        <w:tab w:val="left" w:pos="10992"/>
-        <w:tab w:val="left" w:pos="11908"/>
-        <w:tab w:val="left" w:pos="12824"/>
-        <w:tab w:val="left" w:pos="13740"/>
-        <w:tab w:val="left" w:pos="14656"/>
-      </w:tabs>
-      <w:jc w:val="left"/>
-    </w:pPr>
-    <w:rPr>
-      <w:rFonts w:ascii="Courier New" w:eastAsia="Times New Roman" w:hAnsi="Courier New" w:cs="Courier New"/>
-      <w:lang w:val="pl-PL" w:eastAsia="pl-PL"/>
-    </w:rPr>
-  </w:style>
-  <w:style w:type="character" w:customStyle="1" w:styleId="HTML-wstpniesformatowanyZnak">
-    <w:name w:val="HTML - wstępnie sformatowany Znak"/>
-    <w:basedOn w:val="Domylnaczcionkaakapitu"/>
-    <w:link w:val="HTML-wstpniesformatowany"/>
-    <w:uiPriority w:val="99"/>
-    <w:rsid w:val="00F70CF5"/>
-    <w:rPr>
-      <w:rFonts w:ascii="Courier New" w:eastAsia="Times New Roman" w:hAnsi="Courier New" w:cs="Courier New"/>
-      <w:lang w:val="pl-PL" w:eastAsia="pl-PL"/>
-    </w:rPr>
-  </w:style>
-  <w:style w:type="character" w:styleId="HTML-kod">
-    <w:name w:val="HTML Code"/>
-    <w:basedOn w:val="Domylnaczcionkaakapitu"/>
-    <w:uiPriority w:val="99"/>
-    <w:unhideWhenUsed/>
-    <w:rsid w:val="00F70CF5"/>
-    <w:rPr>
-      <w:rFonts w:ascii="Courier New" w:eastAsia="Times New Roman" w:hAnsi="Courier New" w:cs="Courier New"/>
-      <w:sz w:val="20"/>
-      <w:szCs w:val="20"/>
-    </w:rPr>
-  </w:style>
-  <w:style w:type="character" w:styleId="Uwydatnienie">
-    <w:name w:val="Emphasis"/>
-    <w:basedOn w:val="Domylnaczcionkaakapitu"/>
+    <w:basedOn w:val="DefaultParagraphFont"/>
     <w:uiPriority w:val="20"/>
     <w:qFormat/>
     <w:rsid w:val="00BA52D4"/>
@@ -8059,7 +7613,7 @@
   <a:extraClrSchemeLst/>
   <a:extLst>
     <a:ext uri="{05A4C25C-085E-4340-85A3-A5531E510DB2}">
-      <thm15:themeFamily xmlns="" xmlns:thm15="http://schemas.microsoft.com/office/thememl/2012/main" name="Office Theme" id="{62F939B6-93AF-4DB8-9C6B-D6C7DFDC589F}" vid="{4A3C46E8-61CC-4603-A589-7422A47A8E4A}"/>
+      <thm15:themeFamily xmlns:thm15="http://schemas.microsoft.com/office/thememl/2012/main" name="Office Theme" id="{62F939B6-93AF-4DB8-9C6B-D6C7DFDC589F}" vid="{4A3C46E8-61CC-4603-A589-7422A47A8E4A}"/>
     </a:ext>
   </a:extLst>
 </a:theme>
@@ -8070,7 +7624,7 @@
 </file>
 
 <file path=customXml/itemProps1.xml><?xml version="1.0" encoding="utf-8"?>
-<ds:datastoreItem xmlns:ds="http://schemas.openxmlformats.org/officeDocument/2006/customXml" ds:itemID="{4B8C8545-D723-4EA7-9222-07775EAE4AF3}">
+<ds:datastoreItem xmlns:ds="http://schemas.openxmlformats.org/officeDocument/2006/customXml" ds:itemID="{9BE9EB0D-17D0-3A4E-B737-74AF9B8A680A}">
   <ds:schemaRefs>
     <ds:schemaRef ds:uri="http://schemas.openxmlformats.org/officeDocument/2006/bibliography"/>
   </ds:schemaRefs>

</xml_diff>